<commit_message>
rerender after fixing bib
</commit_message>
<xml_diff>
--- a/docs/manuscript/paper.docx
+++ b/docs/manuscript/paper.docx
@@ -181,7 +181,7 @@
         <w:t xml:space="preserve"> </w:t>
       </w:r>
       <w:r>
-        <w:t xml:space="preserve">file. The repository will become public and publicly archived with a DOI at acceptance of the manuscript.</w:t>
+        <w:t xml:space="preserve">file. The repository will become publicly archived with a DOI at acceptance of the manuscript.</w:t>
       </w:r>
     </w:p>
     <w:p>
@@ -314,7 +314,7 @@
         <w:t xml:space="preserve"> </w:t>
       </w:r>
       <w:r>
-        <w:t xml:space="preserve">(Angilletta Jr 2009, Sparks et al. 2017)</w:t>
+        <w:t xml:space="preserve">(Angilletta Jr. 2009, Sparks et al. 2017)</w:t>
       </w:r>
       <w:r>
         <w:t xml:space="preserve">.</w:t>
@@ -1902,7 +1902,7 @@
       </w:r>
     </w:p>
     <w:bookmarkEnd w:id="39"/>
-    <w:bookmarkStart w:id="112" w:name="references"/>
+    <w:bookmarkStart w:id="113" w:name="references"/>
     <w:p>
       <w:pPr>
         <w:pStyle w:val="Heading1"/>
@@ -1911,7 +1911,7 @@
         <w:t xml:space="preserve">References</w:t>
       </w:r>
     </w:p>
-    <w:bookmarkStart w:id="111" w:name="refs"/>
+    <w:bookmarkStart w:id="112" w:name="refs"/>
     <w:bookmarkStart w:id="40" w:name="ref-angilletta2006"/>
     <w:p>
       <w:pPr>
@@ -1922,17 +1922,31 @@
       </w:r>
     </w:p>
     <w:bookmarkEnd w:id="40"/>
-    <w:bookmarkStart w:id="41" w:name="ref-angilletta2009"/>
+    <w:bookmarkStart w:id="42" w:name="ref-angilletta2009"/>
     <w:p>
       <w:pPr>
         <w:pStyle w:val="Bibliography"/>
       </w:pPr>
       <w:r>
-        <w:t xml:space="preserve">Angilletta Jr, M. J. 2009. Thermal adaptation: A theoretical and empirical synthesis.</w:t>
-      </w:r>
-    </w:p>
-    <w:bookmarkEnd w:id="41"/>
-    <w:bookmarkStart w:id="43" w:name="ref-angilletta2000"/>
+        <w:t xml:space="preserve">Angilletta Jr., M. J. 2009.</w:t>
+      </w:r>
+      <w:r>
+        <w:t xml:space="preserve"> </w:t>
+      </w:r>
+      <w:hyperlink r:id="rId41">
+        <w:r>
+          <w:rPr>
+            <w:rStyle w:val="Hyperlink"/>
+          </w:rPr>
+          <w:t xml:space="preserve">Thermal adaptation: A theoretical and empirical synthesis</w:t>
+        </w:r>
+      </w:hyperlink>
+      <w:r>
+        <w:t xml:space="preserve">. Oxford University Press.</w:t>
+      </w:r>
+    </w:p>
+    <w:bookmarkEnd w:id="42"/>
+    <w:bookmarkStart w:id="44" w:name="ref-angilletta2000"/>
     <w:p>
       <w:pPr>
         <w:pStyle w:val="Bibliography"/>
@@ -1943,20 +1957,20 @@
       <w:r>
         <w:t xml:space="preserve"> </w:t>
       </w:r>
-      <w:hyperlink r:id="rId42">
-        <w:r>
-          <w:rPr>
-            <w:rStyle w:val="Hyperlink"/>
-          </w:rPr>
-          <w:t xml:space="preserve">Thermal Effects on the Energetics of Lizard Embryos: Implications for Hatchling Phenotypes</w:t>
+      <w:hyperlink r:id="rId43">
+        <w:r>
+          <w:rPr>
+            <w:rStyle w:val="Hyperlink"/>
+          </w:rPr>
+          <w:t xml:space="preserve">Thermal effects on the energetics of lizard embryos: implications for hatchling phenotypes</w:t>
         </w:r>
       </w:hyperlink>
       <w:r>
         <w:t xml:space="preserve">. Ecology 81:2957–2968.</w:t>
       </w:r>
     </w:p>
-    <w:bookmarkEnd w:id="43"/>
-    <w:bookmarkStart w:id="45" w:name="ref-aydin2004"/>
+    <w:bookmarkEnd w:id="44"/>
+    <w:bookmarkStart w:id="46" w:name="ref-aydin2004"/>
     <w:p>
       <w:pPr>
         <w:pStyle w:val="Bibliography"/>
@@ -1967,138 +1981,12 @@
       <w:r>
         <w:t xml:space="preserve"> </w:t>
       </w:r>
-      <w:hyperlink r:id="rId44">
-        <w:r>
-          <w:rPr>
-            <w:rStyle w:val="Hyperlink"/>
-          </w:rPr>
-          <w:t xml:space="preserve">Effects of Different Water Temperatures on the Hatching Time and Survival Rates of the Freshwater Crayfish Astacus leptodactylus (Esch., 1823) Eggs</w:t>
-        </w:r>
-      </w:hyperlink>
-      <w:r>
-        <w:t xml:space="preserve">. Turkish Journal of Fisheries and Aquatic Sciences 4:–.</w:t>
-      </w:r>
-    </w:p>
-    <w:bookmarkEnd w:id="45"/>
-    <w:bookmarkStart w:id="47" w:name="ref-beacham1990"/>
-    <w:p>
-      <w:pPr>
-        <w:pStyle w:val="Bibliography"/>
-      </w:pPr>
-      <w:r>
-        <w:t xml:space="preserve">Beacham, T. D., and C. B. Murray. 1990.</w:t>
-      </w:r>
-      <w:r>
-        <w:t xml:space="preserve"> </w:t>
-      </w:r>
-      <w:hyperlink r:id="rId46">
-        <w:r>
-          <w:rPr>
-            <w:rStyle w:val="Hyperlink"/>
-          </w:rPr>
-          <w:t xml:space="preserve">Temperature, egg size, and development of embryos and alevins of five species of pacific salmon: A comparative analysis</w:t>
-        </w:r>
-      </w:hyperlink>
-      <w:r>
-        <w:t xml:space="preserve">. Transactions of the American Fisheries Society 119:927–945.</w:t>
-      </w:r>
-    </w:p>
-    <w:bookmarkEnd w:id="47"/>
-    <w:bookmarkStart w:id="49" w:name="ref-brittain1977"/>
-    <w:p>
-      <w:pPr>
-        <w:pStyle w:val="Bibliography"/>
-      </w:pPr>
-      <w:r>
-        <w:t xml:space="preserve">Brittain, J. E. 1977.</w:t>
-      </w:r>
-      <w:r>
-        <w:t xml:space="preserve"> </w:t>
-      </w:r>
-      <w:hyperlink r:id="rId48">
-        <w:r>
-          <w:rPr>
-            <w:rStyle w:val="Hyperlink"/>
-          </w:rPr>
-          <w:t xml:space="preserve">The effect of temperature on the egg incubation period of taeniopteryx nebulosa (plecoptera)</w:t>
-        </w:r>
-      </w:hyperlink>
-      <w:r>
-        <w:t xml:space="preserve">. Oikos 29:302–305.</w:t>
-      </w:r>
-    </w:p>
-    <w:bookmarkEnd w:id="49"/>
-    <w:bookmarkStart w:id="51" w:name="ref-brittain1978"/>
-    <w:p>
-      <w:pPr>
-        <w:pStyle w:val="Bibliography"/>
-      </w:pPr>
-      <w:r>
-        <w:t xml:space="preserve">Brittain, J. E. 1978.</w:t>
-      </w:r>
-      <w:r>
-        <w:t xml:space="preserve"> </w:t>
-      </w:r>
-      <w:hyperlink r:id="rId50">
-        <w:r>
-          <w:rPr>
-            <w:rStyle w:val="Hyperlink"/>
-          </w:rPr>
-          <w:t xml:space="preserve">Semivoltinism in mountain populations of nemurella pictetii (plecoptera)</w:t>
-        </w:r>
-      </w:hyperlink>
-      <w:r>
-        <w:t xml:space="preserve">. Oikos 30:1–6.</w:t>
-      </w:r>
-    </w:p>
-    <w:bookmarkEnd w:id="51"/>
-    <w:bookmarkStart w:id="53" w:name="ref-brittain1984"/>
-    <w:p>
-      <w:pPr>
-        <w:pStyle w:val="Bibliography"/>
-      </w:pPr>
-      <w:r>
-        <w:t xml:space="preserve">Brittain, J. E., and R. A. Mutch. 1984.</w:t>
-      </w:r>
-      <w:r>
-        <w:t xml:space="preserve"> </w:t>
-      </w:r>
-      <w:hyperlink r:id="rId52">
-        <w:r>
-          <w:rPr>
-            <w:rStyle w:val="Hyperlink"/>
-          </w:rPr>
-          <w:t xml:space="preserve">The effect of water temperature on the egg incubation period of Mesocapnia oenone (Plecoptera) from the Canadian Rocky Mountains</w:t>
-        </w:r>
-      </w:hyperlink>
-      <w:r>
-        <w:t xml:space="preserve">. The Canadian Entomologist 116:549–554.</w:t>
-      </w:r>
-    </w:p>
-    <w:bookmarkEnd w:id="53"/>
-    <w:bookmarkStart w:id="55" w:name="ref-brown1975"/>
-    <w:p>
-      <w:pPr>
-        <w:pStyle w:val="Bibliography"/>
-      </w:pPr>
-      <w:r>
-        <w:t xml:space="preserve">Brown, H. A. 1975.</w:t>
-      </w:r>
-      <w:r>
-        <w:t xml:space="preserve"> </w:t>
-      </w:r>
-      <w:hyperlink r:id="rId54">
-        <w:r>
-          <w:rPr>
-            <w:rStyle w:val="Hyperlink"/>
-          </w:rPr>
-          <w:t xml:space="preserve">Temperature and development of the tailed frog,</w:t>
-        </w:r>
-        <w:r>
-          <w:rPr>
-            <w:rStyle w:val="Hyperlink"/>
-          </w:rPr>
-          <w:t xml:space="preserve"> </w:t>
+      <w:hyperlink r:id="rId45">
+        <w:r>
+          <w:rPr>
+            <w:rStyle w:val="Hyperlink"/>
+          </w:rPr>
+          <w:t xml:space="preserve">Effects of different water temperatures on the hatching time and survival rates of the freshwater crayfish (</w:t>
         </w:r>
         <w:r>
           <w:rPr>
@@ -2106,43 +1994,61 @@
             <w:i/>
             <w:iCs/>
           </w:rPr>
-          <w:t xml:space="preserve">Ascaphus truei</w:t>
+          <w:t xml:space="preserve">Astacus leptodactylus</w:t>
+        </w:r>
+        <w:r>
+          <w:rPr>
+            <w:rStyle w:val="Hyperlink"/>
+          </w:rPr>
+          <w:t xml:space="preserve">) (Esch., 1823) eggs</w:t>
         </w:r>
       </w:hyperlink>
       <w:r>
-        <w:t xml:space="preserve">. Comparative Biochemistry and Physiology Part A: Physiology 50:397–405.</w:t>
-      </w:r>
-    </w:p>
-    <w:bookmarkEnd w:id="55"/>
-    <w:bookmarkStart w:id="57" w:name="ref-brown1976"/>
+        <w:t xml:space="preserve">. Turkish Journal of Fisheries and Aquatic Sciences 4:–.</w:t>
+      </w:r>
+    </w:p>
+    <w:bookmarkEnd w:id="46"/>
+    <w:bookmarkStart w:id="48" w:name="ref-beacham1990"/>
     <w:p>
       <w:pPr>
         <w:pStyle w:val="Bibliography"/>
       </w:pPr>
       <w:r>
-        <w:t xml:space="preserve">Brown, H. A. 1976.</w:t>
-      </w:r>
-      <w:r>
-        <w:t xml:space="preserve"> </w:t>
-      </w:r>
-      <w:hyperlink r:id="rId56">
-        <w:r>
-          <w:rPr>
-            <w:rStyle w:val="Hyperlink"/>
-          </w:rPr>
-          <w:t xml:space="preserve">The time</w:t>
-        </w:r>
-        <w:r>
-          <w:rPr>
-            <w:rStyle w:val="Hyperlink"/>
-          </w:rPr>
-          <w:t xml:space="preserve">temperature relation of embryonic development in the northwestern salamander,</w:t>
-        </w:r>
-        <w:r>
-          <w:rPr>
-            <w:rStyle w:val="Hyperlink"/>
-          </w:rPr>
-          <w:t xml:space="preserve"> </w:t>
+        <w:t xml:space="preserve">Beacham, T. D., and C. B. Murray. 1990.</w:t>
+      </w:r>
+      <w:r>
+        <w:t xml:space="preserve"> </w:t>
+      </w:r>
+      <w:hyperlink r:id="rId47">
+        <w:r>
+          <w:rPr>
+            <w:rStyle w:val="Hyperlink"/>
+          </w:rPr>
+          <w:t xml:space="preserve">Temperature, egg size, and development of embryos and alevins of five species of pacific salmon: A comparative analysis</w:t>
+        </w:r>
+      </w:hyperlink>
+      <w:r>
+        <w:t xml:space="preserve">. Transactions of the American Fisheries Society 119:927–945.</w:t>
+      </w:r>
+    </w:p>
+    <w:bookmarkEnd w:id="48"/>
+    <w:bookmarkStart w:id="50" w:name="ref-brittain1977"/>
+    <w:p>
+      <w:pPr>
+        <w:pStyle w:val="Bibliography"/>
+      </w:pPr>
+      <w:r>
+        <w:t xml:space="preserve">Brittain, J. E. 1977.</w:t>
+      </w:r>
+      <w:r>
+        <w:t xml:space="preserve"> </w:t>
+      </w:r>
+      <w:hyperlink r:id="rId49">
+        <w:r>
+          <w:rPr>
+            <w:rStyle w:val="Hyperlink"/>
+          </w:rPr>
+          <w:t xml:space="preserve">The effect of temperature on the egg incubation period of (</w:t>
         </w:r>
         <w:r>
           <w:rPr>
@@ -2150,71 +2056,7 @@
             <w:i/>
             <w:iCs/>
           </w:rPr>
-          <w:t xml:space="preserve">Ambystoma gracile</w:t>
-        </w:r>
-      </w:hyperlink>
-      <w:r>
-        <w:t xml:space="preserve">. Canadian Journal of Zoology 54:552–558.</w:t>
-      </w:r>
-    </w:p>
-    <w:bookmarkEnd w:id="57"/>
-    <w:bookmarkStart w:id="59" w:name="ref-conover2009"/>
-    <w:p>
-      <w:pPr>
-        <w:pStyle w:val="Bibliography"/>
-      </w:pPr>
-      <w:r>
-        <w:t xml:space="preserve">Conover, D. O., T. A. Duffy, and L. A. Hice. 2009.</w:t>
-      </w:r>
-      <w:r>
-        <w:t xml:space="preserve"> </w:t>
-      </w:r>
-      <w:hyperlink r:id="rId58">
-        <w:r>
-          <w:rPr>
-            <w:rStyle w:val="Hyperlink"/>
-          </w:rPr>
-          <w:t xml:space="preserve">The Covariance between Genetic and Environmental Influences across Ecological Gradients</w:t>
-        </w:r>
-      </w:hyperlink>
-      <w:r>
-        <w:t xml:space="preserve">. Annals of the New York Academy of Sciences 1168:100–129.</w:t>
-      </w:r>
-    </w:p>
-    <w:bookmarkEnd w:id="59"/>
-    <w:bookmarkStart w:id="60" w:name="ref-craig2017"/>
-    <w:p>
-      <w:pPr>
-        <w:pStyle w:val="Bibliography"/>
-      </w:pPr>
-      <w:r>
-        <w:t xml:space="preserve">Craig, L. S., J. D. Olden, A. H. Arthington, S. Entrekin, C. P. Hawkins, J. J. Kelly, T. A. Kennedy, B. M. Maitland, E. J. Rosi, A. H. Roy, and others. 2017. Meeting the challenge of interacting threats in freshwater ecosystems: A call to scientists and managers. Elem Sci Anth 5:72.</w:t>
-      </w:r>
-    </w:p>
-    <w:bookmarkEnd w:id="60"/>
-    <w:bookmarkStart w:id="62" w:name="ref-du2007"/>
-    <w:p>
-      <w:pPr>
-        <w:pStyle w:val="Bibliography"/>
-      </w:pPr>
-      <w:r>
-        <w:t xml:space="preserve">Du, W.-G., L.-J. Hu, J.-L. Lu, and L.-J. Zhu. 2007.</w:t>
-      </w:r>
-      <w:r>
-        <w:t xml:space="preserve"> </w:t>
-      </w:r>
-      <w:hyperlink r:id="rId61">
-        <w:r>
-          <w:rPr>
-            <w:rStyle w:val="Hyperlink"/>
-          </w:rPr>
-          <w:t xml:space="preserve">Effects of incubation temperature on embryonic development rate, sex ratio and post-hatching growth in the chinese three-keeled pond turtle,</w:t>
-        </w:r>
-        <w:r>
-          <w:rPr>
-            <w:rStyle w:val="Hyperlink"/>
-          </w:rPr>
-          <w:t xml:space="preserve"> </w:t>
+          <w:t xml:space="preserve">Taeniopteryx</w:t>
         </w:r>
         <w:r>
           <w:rPr>
@@ -2222,6 +2064,306 @@
             <w:i/>
             <w:iCs/>
           </w:rPr>
+          <w:t xml:space="preserve"> </w:t>
+        </w:r>
+        <w:r>
+          <w:rPr>
+            <w:rStyle w:val="Hyperlink"/>
+            <w:i/>
+            <w:iCs/>
+          </w:rPr>
+          <w:t xml:space="preserve">nebulosa</w:t>
+        </w:r>
+        <w:r>
+          <w:rPr>
+            <w:rStyle w:val="Hyperlink"/>
+          </w:rPr>
+          <w:t xml:space="preserve">) (</w:t>
+        </w:r>
+        <w:r>
+          <w:rPr>
+            <w:rStyle w:val="Hyperlink"/>
+          </w:rPr>
+          <w:t xml:space="preserve">Plecoptera</w:t>
+        </w:r>
+        <w:r>
+          <w:rPr>
+            <w:rStyle w:val="Hyperlink"/>
+          </w:rPr>
+          <w:t xml:space="preserve">)</w:t>
+        </w:r>
+      </w:hyperlink>
+      <w:r>
+        <w:t xml:space="preserve">. Oikos 29:302–305.</w:t>
+      </w:r>
+    </w:p>
+    <w:bookmarkEnd w:id="50"/>
+    <w:bookmarkStart w:id="52" w:name="ref-brittain1978"/>
+    <w:p>
+      <w:pPr>
+        <w:pStyle w:val="Bibliography"/>
+      </w:pPr>
+      <w:r>
+        <w:t xml:space="preserve">Brittain, J. E. 1978.</w:t>
+      </w:r>
+      <w:r>
+        <w:t xml:space="preserve"> </w:t>
+      </w:r>
+      <w:hyperlink r:id="rId51">
+        <w:r>
+          <w:rPr>
+            <w:rStyle w:val="Hyperlink"/>
+          </w:rPr>
+          <w:t xml:space="preserve">Semivoltinism in mountain populations of (</w:t>
+        </w:r>
+        <w:r>
+          <w:rPr>
+            <w:rStyle w:val="Hyperlink"/>
+            <w:i/>
+            <w:iCs/>
+          </w:rPr>
+          <w:t xml:space="preserve">Nemurella</w:t>
+        </w:r>
+        <w:r>
+          <w:rPr>
+            <w:rStyle w:val="Hyperlink"/>
+            <w:i/>
+            <w:iCs/>
+          </w:rPr>
+          <w:t xml:space="preserve"> </w:t>
+        </w:r>
+        <w:r>
+          <w:rPr>
+            <w:rStyle w:val="Hyperlink"/>
+            <w:i/>
+            <w:iCs/>
+          </w:rPr>
+          <w:t xml:space="preserve">pictetii</w:t>
+        </w:r>
+        <w:r>
+          <w:rPr>
+            <w:rStyle w:val="Hyperlink"/>
+          </w:rPr>
+          <w:t xml:space="preserve">) (</w:t>
+        </w:r>
+        <w:r>
+          <w:rPr>
+            <w:rStyle w:val="Hyperlink"/>
+          </w:rPr>
+          <w:t xml:space="preserve">Plecoptera</w:t>
+        </w:r>
+        <w:r>
+          <w:rPr>
+            <w:rStyle w:val="Hyperlink"/>
+          </w:rPr>
+          <w:t xml:space="preserve">)</w:t>
+        </w:r>
+      </w:hyperlink>
+      <w:r>
+        <w:t xml:space="preserve">. Oikos 30:1–6.</w:t>
+      </w:r>
+    </w:p>
+    <w:bookmarkEnd w:id="52"/>
+    <w:bookmarkStart w:id="54" w:name="ref-brittain1984"/>
+    <w:p>
+      <w:pPr>
+        <w:pStyle w:val="Bibliography"/>
+      </w:pPr>
+      <w:r>
+        <w:t xml:space="preserve">Brittain, J. E., and R. A. Mutch. 1984.</w:t>
+      </w:r>
+      <w:r>
+        <w:t xml:space="preserve"> </w:t>
+      </w:r>
+      <w:hyperlink r:id="rId53">
+        <w:r>
+          <w:rPr>
+            <w:rStyle w:val="Hyperlink"/>
+          </w:rPr>
+          <w:t xml:space="preserve">The effect of water temperature on the egg incubation period of (</w:t>
+        </w:r>
+        <w:r>
+          <w:rPr>
+            <w:rStyle w:val="Hyperlink"/>
+            <w:i/>
+            <w:iCs/>
+          </w:rPr>
+          <w:t xml:space="preserve">Mesocapnia</w:t>
+        </w:r>
+        <w:r>
+          <w:rPr>
+            <w:rStyle w:val="Hyperlink"/>
+            <w:i/>
+            <w:iCs/>
+          </w:rPr>
+          <w:t xml:space="preserve"> </w:t>
+        </w:r>
+        <w:r>
+          <w:rPr>
+            <w:rStyle w:val="Hyperlink"/>
+            <w:i/>
+            <w:iCs/>
+          </w:rPr>
+          <w:t xml:space="preserve">oenone</w:t>
+        </w:r>
+        <w:r>
+          <w:rPr>
+            <w:rStyle w:val="Hyperlink"/>
+          </w:rPr>
+          <w:t xml:space="preserve">) (Plecoptera) from the Canadian Rocky Mountains</w:t>
+        </w:r>
+      </w:hyperlink>
+      <w:r>
+        <w:t xml:space="preserve">. The Canadian Entomologist 116:549–554.</w:t>
+      </w:r>
+    </w:p>
+    <w:bookmarkEnd w:id="54"/>
+    <w:bookmarkStart w:id="56" w:name="ref-brown1975"/>
+    <w:p>
+      <w:pPr>
+        <w:pStyle w:val="Bibliography"/>
+      </w:pPr>
+      <w:r>
+        <w:t xml:space="preserve">Brown, H. A. 1975.</w:t>
+      </w:r>
+      <w:r>
+        <w:t xml:space="preserve"> </w:t>
+      </w:r>
+      <w:hyperlink r:id="rId55">
+        <w:r>
+          <w:rPr>
+            <w:rStyle w:val="Hyperlink"/>
+          </w:rPr>
+          <w:t xml:space="preserve">Temperature and development of the tailed frog,</w:t>
+        </w:r>
+        <w:r>
+          <w:rPr>
+            <w:rStyle w:val="Hyperlink"/>
+          </w:rPr>
+          <w:t xml:space="preserve"> </w:t>
+        </w:r>
+        <w:r>
+          <w:rPr>
+            <w:rStyle w:val="Hyperlink"/>
+            <w:i/>
+            <w:iCs/>
+          </w:rPr>
+          <w:t xml:space="preserve">Ascaphus truei</w:t>
+        </w:r>
+      </w:hyperlink>
+      <w:r>
+        <w:t xml:space="preserve">. Comparative Biochemistry and Physiology Part A: Physiology 50:397–405.</w:t>
+      </w:r>
+    </w:p>
+    <w:bookmarkEnd w:id="56"/>
+    <w:bookmarkStart w:id="58" w:name="ref-brown1976"/>
+    <w:p>
+      <w:pPr>
+        <w:pStyle w:val="Bibliography"/>
+      </w:pPr>
+      <w:r>
+        <w:t xml:space="preserve">Brown, H. A. 1976.</w:t>
+      </w:r>
+      <w:r>
+        <w:t xml:space="preserve"> </w:t>
+      </w:r>
+      <w:hyperlink r:id="rId57">
+        <w:r>
+          <w:rPr>
+            <w:rStyle w:val="Hyperlink"/>
+          </w:rPr>
+          <w:t xml:space="preserve">The time</w:t>
+        </w:r>
+        <w:r>
+          <w:rPr>
+            <w:rStyle w:val="Hyperlink"/>
+          </w:rPr>
+          <w:t xml:space="preserve">temperature relation of embryonic development in the northwestern salamander,</w:t>
+        </w:r>
+        <w:r>
+          <w:rPr>
+            <w:rStyle w:val="Hyperlink"/>
+          </w:rPr>
+          <w:t xml:space="preserve"> </w:t>
+        </w:r>
+        <w:r>
+          <w:rPr>
+            <w:rStyle w:val="Hyperlink"/>
+            <w:i/>
+            <w:iCs/>
+          </w:rPr>
+          <w:t xml:space="preserve">Ambystoma gracile</w:t>
+        </w:r>
+      </w:hyperlink>
+      <w:r>
+        <w:t xml:space="preserve">. Canadian Journal of Zoology 54:552–558.</w:t>
+      </w:r>
+    </w:p>
+    <w:bookmarkEnd w:id="58"/>
+    <w:bookmarkStart w:id="60" w:name="ref-conover2009"/>
+    <w:p>
+      <w:pPr>
+        <w:pStyle w:val="Bibliography"/>
+      </w:pPr>
+      <w:r>
+        <w:t xml:space="preserve">Conover, D. O., T. A. Duffy, and L. A. Hice. 2009.</w:t>
+      </w:r>
+      <w:r>
+        <w:t xml:space="preserve"> </w:t>
+      </w:r>
+      <w:hyperlink r:id="rId59">
+        <w:r>
+          <w:rPr>
+            <w:rStyle w:val="Hyperlink"/>
+          </w:rPr>
+          <w:t xml:space="preserve">The covariance between genetic and environmental influences across ecological gradients</w:t>
+        </w:r>
+      </w:hyperlink>
+      <w:r>
+        <w:t xml:space="preserve">. Annals of the New York Academy of Sciences 1168:100–129.</w:t>
+      </w:r>
+    </w:p>
+    <w:bookmarkEnd w:id="60"/>
+    <w:bookmarkStart w:id="61" w:name="ref-craig2017"/>
+    <w:p>
+      <w:pPr>
+        <w:pStyle w:val="Bibliography"/>
+      </w:pPr>
+      <w:r>
+        <w:t xml:space="preserve">Craig, L. S., J. D. Olden, A. H. Arthington, S. Entrekin, C. P. Hawkins, J. J. Kelly, T. A. Kennedy, B. M. Maitland, E. J. Rosi, A. H. Roy, and others. 2017. Meeting the challenge of interacting threats in freshwater ecosystems: A call to scientists and managers. Elem Sci Anth 5:72.</w:t>
+      </w:r>
+    </w:p>
+    <w:bookmarkEnd w:id="61"/>
+    <w:bookmarkStart w:id="63" w:name="ref-du2007"/>
+    <w:p>
+      <w:pPr>
+        <w:pStyle w:val="Bibliography"/>
+      </w:pPr>
+      <w:r>
+        <w:t xml:space="preserve">Du, W.-G., L.-J. Hu, J.-L. Lu, and L.-J. Zhu. 2007.</w:t>
+      </w:r>
+      <w:r>
+        <w:t xml:space="preserve"> </w:t>
+      </w:r>
+      <w:hyperlink r:id="rId62">
+        <w:r>
+          <w:rPr>
+            <w:rStyle w:val="Hyperlink"/>
+          </w:rPr>
+          <w:t xml:space="preserve">Effects of incubation temperature on embryonic development rate, sex ratio and post-hatching growth in the chinese three-keeled pond turtle,</w:t>
+        </w:r>
+        <w:r>
+          <w:rPr>
+            <w:rStyle w:val="Hyperlink"/>
+          </w:rPr>
+          <w:t xml:space="preserve"> </w:t>
+        </w:r>
+        <w:r>
+          <w:rPr>
+            <w:rStyle w:val="Hyperlink"/>
+            <w:i/>
+            <w:iCs/>
+          </w:rPr>
           <w:t xml:space="preserve">Chinemys reevesii</w:t>
         </w:r>
       </w:hyperlink>
@@ -2229,8 +2371,8 @@
         <w:t xml:space="preserve">. Aquaculture 272:747–753.</w:t>
       </w:r>
     </w:p>
-    <w:bookmarkEnd w:id="62"/>
-    <w:bookmarkStart w:id="64" w:name="ref-elliott1984"/>
+    <w:bookmarkEnd w:id="63"/>
+    <w:bookmarkStart w:id="65" w:name="ref-elliott1984"/>
     <w:p>
       <w:pPr>
         <w:pStyle w:val="Bibliography"/>
@@ -2241,20 +2383,34 @@
       <w:r>
         <w:t xml:space="preserve"> </w:t>
       </w:r>
-      <w:hyperlink r:id="rId63">
-        <w:r>
-          <w:rPr>
-            <w:rStyle w:val="Hyperlink"/>
-          </w:rPr>
-          <w:t xml:space="preserve">Hatching time and growth of Nemurellapictetii (Plecoptera: Nemouridae) in the laboratory and a Lake District stream</w:t>
+      <w:hyperlink r:id="rId64">
+        <w:r>
+          <w:rPr>
+            <w:rStyle w:val="Hyperlink"/>
+          </w:rPr>
+          <w:t xml:space="preserve">Hatching time and growth of (</w:t>
+        </w:r>
+        <w:r>
+          <w:rPr>
+            <w:rStyle w:val="Hyperlink"/>
+            <w:i/>
+            <w:iCs/>
+          </w:rPr>
+          <w:t xml:space="preserve">Nemurellapictetii</w:t>
+        </w:r>
+        <w:r>
+          <w:rPr>
+            <w:rStyle w:val="Hyperlink"/>
+          </w:rPr>
+          <w:t xml:space="preserve">) (Plecoptera: Nemouridae) in the laboratory and a Lake District stream</w:t>
         </w:r>
       </w:hyperlink>
       <w:r>
         <w:t xml:space="preserve">. Freshwater Biology 14:491–499.</w:t>
       </w:r>
     </w:p>
-    <w:bookmarkEnd w:id="64"/>
-    <w:bookmarkStart w:id="66" w:name="ref-elliott1986"/>
+    <w:bookmarkEnd w:id="65"/>
+    <w:bookmarkStart w:id="67" w:name="ref-elliott1986"/>
     <w:p>
       <w:pPr>
         <w:pStyle w:val="Bibliography"/>
@@ -2265,20 +2421,98 @@
       <w:r>
         <w:t xml:space="preserve"> </w:t>
       </w:r>
-      <w:hyperlink r:id="rId65">
-        <w:r>
-          <w:rPr>
-            <w:rStyle w:val="Hyperlink"/>
-          </w:rPr>
-          <w:t xml:space="preserve">The effect of temperature on the egg incubation period of capnia bifrons (plecoptera: Capniidae) from windermere (english lake district)</w:t>
+      <w:hyperlink r:id="rId66">
+        <w:r>
+          <w:rPr>
+            <w:rStyle w:val="Hyperlink"/>
+          </w:rPr>
+          <w:t xml:space="preserve">The effect of temperature on the egg incubation period of (</w:t>
+        </w:r>
+        <w:r>
+          <w:rPr>
+            <w:rStyle w:val="Hyperlink"/>
+            <w:i/>
+            <w:iCs/>
+          </w:rPr>
+          <w:t xml:space="preserve">Capnia</w:t>
+        </w:r>
+        <w:r>
+          <w:rPr>
+            <w:rStyle w:val="Hyperlink"/>
+            <w:i/>
+            <w:iCs/>
+          </w:rPr>
+          <w:t xml:space="preserve"> </w:t>
+        </w:r>
+        <w:r>
+          <w:rPr>
+            <w:rStyle w:val="Hyperlink"/>
+            <w:i/>
+            <w:iCs/>
+          </w:rPr>
+          <w:t xml:space="preserve">bifrons</w:t>
+        </w:r>
+        <w:r>
+          <w:rPr>
+            <w:rStyle w:val="Hyperlink"/>
+          </w:rPr>
+          <w:t xml:space="preserve">) (</w:t>
+        </w:r>
+        <w:r>
+          <w:rPr>
+            <w:rStyle w:val="Hyperlink"/>
+          </w:rPr>
+          <w:t xml:space="preserve">Plecoptera</w:t>
+        </w:r>
+        <w:r>
+          <w:rPr>
+            <w:rStyle w:val="Hyperlink"/>
+          </w:rPr>
+          <w:t xml:space="preserve">: Capniidae) from</w:t>
+        </w:r>
+        <w:r>
+          <w:rPr>
+            <w:rStyle w:val="Hyperlink"/>
+          </w:rPr>
+          <w:t xml:space="preserve"> </w:t>
+        </w:r>
+        <w:r>
+          <w:rPr>
+            <w:rStyle w:val="Hyperlink"/>
+          </w:rPr>
+          <w:t xml:space="preserve">Windermere</w:t>
+        </w:r>
+        <w:r>
+          <w:rPr>
+            <w:rStyle w:val="Hyperlink"/>
+          </w:rPr>
+          <w:t xml:space="preserve"> </w:t>
+        </w:r>
+        <w:r>
+          <w:rPr>
+            <w:rStyle w:val="Hyperlink"/>
+          </w:rPr>
+          <w:t xml:space="preserve">(</w:t>
+        </w:r>
+        <w:r>
+          <w:rPr>
+            <w:rStyle w:val="Hyperlink"/>
+          </w:rPr>
+          <w:t xml:space="preserve">English Lake District</w:t>
+        </w:r>
+        <w:r>
+          <w:rPr>
+            <w:rStyle w:val="Hyperlink"/>
+          </w:rPr>
+          <w:t xml:space="preserve">)</w:t>
         </w:r>
       </w:hyperlink>
       <w:r>
         <w:t xml:space="preserve">. Holarctic Ecology 9:113–116.</w:t>
       </w:r>
     </w:p>
-    <w:bookmarkEnd w:id="66"/>
-    <w:bookmarkStart w:id="68" w:name="ref-forster2011"/>
+    <w:bookmarkEnd w:id="67"/>
+    <w:bookmarkStart w:id="69" w:name="ref-forster2011"/>
     <w:p>
       <w:pPr>
         <w:pStyle w:val="Bibliography"/>
@@ -2289,7 +2523,7 @@
       <w:r>
         <w:t xml:space="preserve"> </w:t>
       </w:r>
-      <w:hyperlink r:id="rId67">
+      <w:hyperlink r:id="rId68">
         <w:r>
           <w:rPr>
             <w:rStyle w:val="Hyperlink"/>
@@ -2301,8 +2535,8 @@
         <w:t xml:space="preserve"> The American Naturalist 178:668–678.</w:t>
       </w:r>
     </w:p>
-    <w:bookmarkEnd w:id="68"/>
-    <w:bookmarkStart w:id="70" w:name="ref-hoegh-guldberg1995"/>
+    <w:bookmarkEnd w:id="69"/>
+    <w:bookmarkStart w:id="71" w:name="ref-hoegh-guldberg1995"/>
     <w:p>
       <w:pPr>
         <w:pStyle w:val="Bibliography"/>
@@ -2313,7 +2547,7 @@
       <w:r>
         <w:t xml:space="preserve"> </w:t>
       </w:r>
-      <w:hyperlink r:id="rId69">
+      <w:hyperlink r:id="rId70">
         <w:r>
           <w:rPr>
             <w:rStyle w:val="Hyperlink"/>
@@ -2325,8 +2559,8 @@
         <w:t xml:space="preserve">. American Zoologist 35:415–425.</w:t>
       </w:r>
     </w:p>
-    <w:bookmarkEnd w:id="70"/>
-    <w:bookmarkStart w:id="72" w:name="ref-karraker2006"/>
+    <w:bookmarkEnd w:id="71"/>
+    <w:bookmarkStart w:id="73" w:name="ref-karraker2006"/>
     <w:p>
       <w:pPr>
         <w:pStyle w:val="Bibliography"/>
@@ -2337,20 +2571,48 @@
       <w:r>
         <w:t xml:space="preserve"> </w:t>
       </w:r>
-      <w:hyperlink r:id="rId71">
-        <w:r>
-          <w:rPr>
-            <w:rStyle w:val="Hyperlink"/>
-          </w:rPr>
-          <w:t xml:space="preserve">Taxonomic variation in oviposition by tailed frogs (ascaphus spp)</w:t>
+      <w:hyperlink r:id="rId72">
+        <w:r>
+          <w:rPr>
+            <w:rStyle w:val="Hyperlink"/>
+          </w:rPr>
+          <w:t xml:space="preserve">Taxonomic variation in oviposition by tailed frogs (</w:t>
+        </w:r>
+        <w:r>
+          <w:rPr>
+            <w:rStyle w:val="Hyperlink"/>
+            <w:i/>
+            <w:iCs/>
+          </w:rPr>
+          <w:t xml:space="preserve">A</w:t>
+        </w:r>
+        <w:r>
+          <w:rPr>
+            <w:rStyle w:val="Hyperlink"/>
+            <w:i/>
+            <w:iCs/>
+          </w:rPr>
+          <w:t xml:space="preserve">scaphus</w:t>
+        </w:r>
+        <w:r>
+          <w:rPr>
+            <w:rStyle w:val="Hyperlink"/>
+          </w:rPr>
+          <w:t xml:space="preserve"> </w:t>
+        </w:r>
+        <w:r>
+          <w:rPr>
+            <w:rStyle w:val="Hyperlink"/>
+          </w:rPr>
+          <w:t xml:space="preserve">spp)</w:t>
         </w:r>
       </w:hyperlink>
       <w:r>
         <w:t xml:space="preserve">. Northwestern Naturalist 87:87–97.</w:t>
       </w:r>
     </w:p>
-    <w:bookmarkEnd w:id="72"/>
-    <w:bookmarkStart w:id="74" w:name="ref-kozák2009"/>
+    <w:bookmarkEnd w:id="73"/>
+    <w:bookmarkStart w:id="75" w:name="ref-kozák2009"/>
     <w:p>
       <w:pPr>
         <w:pStyle w:val="Bibliography"/>
@@ -2361,20 +2623,46 @@
       <w:r>
         <w:t xml:space="preserve"> </w:t>
       </w:r>
-      <w:hyperlink r:id="rId73">
-        <w:r>
-          <w:rPr>
-            <w:rStyle w:val="Hyperlink"/>
-          </w:rPr>
-          <w:t xml:space="preserve">The effect of water temperature on the number of moults and growth of juvenile signal crayfish Pacifastacus leniusculus Dana</w:t>
+      <w:hyperlink r:id="rId74">
+        <w:r>
+          <w:rPr>
+            <w:rStyle w:val="Hyperlink"/>
+          </w:rPr>
+          <w:t xml:space="preserve">The effect of water temperature on the number of moults and growth of juvenile signal crayfish</w:t>
+        </w:r>
+        <w:r>
+          <w:rPr>
+            <w:rStyle w:val="Hyperlink"/>
+          </w:rPr>
+          <w:t xml:space="preserve"> </w:t>
+        </w:r>
+        <w:r>
+          <w:rPr>
+            <w:rStyle w:val="Hyperlink"/>
+            <w:i/>
+            <w:iCs/>
+          </w:rPr>
+          <w:t xml:space="preserve">Pacifastacus leniusculus</w:t>
+        </w:r>
+        <w:r>
+          <w:rPr>
+            <w:rStyle w:val="Hyperlink"/>
+          </w:rPr>
+          <w:t xml:space="preserve"> </w:t>
+        </w:r>
+        <w:r>
+          <w:rPr>
+            <w:rStyle w:val="Hyperlink"/>
+          </w:rPr>
+          <w:t xml:space="preserve">Dana</w:t>
         </w:r>
       </w:hyperlink>
       <w:r>
         <w:t xml:space="preserve">. Czech Journal of Animal Science 54:286–292.</w:t>
       </w:r>
     </w:p>
-    <w:bookmarkEnd w:id="74"/>
-    <w:bookmarkStart w:id="76" w:name="ref-lillehammer1986"/>
+    <w:bookmarkEnd w:id="75"/>
+    <w:bookmarkStart w:id="77" w:name="ref-lillehammer1986"/>
     <w:p>
       <w:pPr>
         <w:pStyle w:val="Bibliography"/>
@@ -2385,20 +2673,56 @@
       <w:r>
         <w:t xml:space="preserve"> </w:t>
       </w:r>
-      <w:hyperlink r:id="rId75">
-        <w:r>
-          <w:rPr>
-            <w:rStyle w:val="Hyperlink"/>
-          </w:rPr>
-          <w:t xml:space="preserve">The effect of temperature on the egg incubation period and nymphal growth of two nemoura species (plecoptera) from subarctic fennoscandia</w:t>
+      <w:hyperlink r:id="rId76">
+        <w:r>
+          <w:rPr>
+            <w:rStyle w:val="Hyperlink"/>
+          </w:rPr>
+          <w:t xml:space="preserve">The effect of temperature on the egg incubation period and nymphal growth of two</w:t>
+        </w:r>
+        <w:r>
+          <w:rPr>
+            <w:rStyle w:val="Hyperlink"/>
+          </w:rPr>
+          <w:t xml:space="preserve"> </w:t>
+        </w:r>
+        <w:r>
+          <w:rPr>
+            <w:rStyle w:val="Hyperlink"/>
+          </w:rPr>
+          <w:t xml:space="preserve">Nemoura</w:t>
+        </w:r>
+        <w:r>
+          <w:rPr>
+            <w:rStyle w:val="Hyperlink"/>
+          </w:rPr>
+          <w:t xml:space="preserve"> </w:t>
+        </w:r>
+        <w:r>
+          <w:rPr>
+            <w:rStyle w:val="Hyperlink"/>
+          </w:rPr>
+          <w:t xml:space="preserve">species (</w:t>
+        </w:r>
+        <w:r>
+          <w:rPr>
+            <w:rStyle w:val="Hyperlink"/>
+          </w:rPr>
+          <w:t xml:space="preserve">Plecoptera</w:t>
+        </w:r>
+        <w:r>
+          <w:rPr>
+            <w:rStyle w:val="Hyperlink"/>
+          </w:rPr>
+          <w:t xml:space="preserve">) from subarctic fennoscandia</w:t>
         </w:r>
       </w:hyperlink>
       <w:r>
         <w:t xml:space="preserve">. Aquatic Insects 8:223–235.</w:t>
       </w:r>
     </w:p>
-    <w:bookmarkEnd w:id="76"/>
-    <w:bookmarkStart w:id="78" w:name="ref-márquez2021"/>
+    <w:bookmarkEnd w:id="77"/>
+    <w:bookmarkStart w:id="79" w:name="ref-márquez2021"/>
     <w:p>
       <w:pPr>
         <w:pStyle w:val="Bibliography"/>
@@ -2409,7 +2733,7 @@
       <w:r>
         <w:t xml:space="preserve"> </w:t>
       </w:r>
-      <w:hyperlink r:id="rId77">
+      <w:hyperlink r:id="rId78">
         <w:r>
           <w:rPr>
             <w:rStyle w:val="Hyperlink"/>
@@ -2421,8 +2745,8 @@
         <w:t xml:space="preserve">. Reviews in Aquaculture 13:706–718.</w:t>
       </w:r>
     </w:p>
-    <w:bookmarkEnd w:id="78"/>
-    <w:bookmarkStart w:id="80" w:name="ref-moore1939"/>
+    <w:bookmarkEnd w:id="79"/>
+    <w:bookmarkStart w:id="81" w:name="ref-moore1939"/>
     <w:p>
       <w:pPr>
         <w:pStyle w:val="Bibliography"/>
@@ -2433,7 +2757,7 @@
       <w:r>
         <w:t xml:space="preserve"> </w:t>
       </w:r>
-      <w:hyperlink r:id="rId79">
+      <w:hyperlink r:id="rId80">
         <w:r>
           <w:rPr>
             <w:rStyle w:val="Hyperlink"/>
@@ -2445,8 +2769,8 @@
         <w:t xml:space="preserve">. Ecology 20:459–478.</w:t>
       </w:r>
     </w:p>
-    <w:bookmarkEnd w:id="80"/>
-    <w:bookmarkStart w:id="81" w:name="ref-neuheimer2007"/>
+    <w:bookmarkEnd w:id="81"/>
+    <w:bookmarkStart w:id="82" w:name="ref-neuheimer2007"/>
     <w:p>
       <w:pPr>
         <w:pStyle w:val="Bibliography"/>
@@ -2455,8 +2779,8 @@
         <w:t xml:space="preserve">Neuheimer, A. B., and C. T. Taggart. 2007. The growing degree-day and fish size-at-age: The overlooked metric. Canadian Journal of Fisheries and Aquatic Sciences 64:375–385.</w:t>
       </w:r>
     </w:p>
-    <w:bookmarkEnd w:id="81"/>
-    <w:bookmarkStart w:id="83" w:name="ref-pinsky2019"/>
+    <w:bookmarkEnd w:id="82"/>
+    <w:bookmarkStart w:id="84" w:name="ref-pinsky2019"/>
     <w:p>
       <w:pPr>
         <w:pStyle w:val="Bibliography"/>
@@ -2467,7 +2791,7 @@
       <w:r>
         <w:t xml:space="preserve"> </w:t>
       </w:r>
-      <w:hyperlink r:id="rId82">
+      <w:hyperlink r:id="rId83">
         <w:r>
           <w:rPr>
             <w:rStyle w:val="Hyperlink"/>
@@ -2479,8 +2803,8 @@
         <w:t xml:space="preserve">. Nature 569:108–111.</w:t>
       </w:r>
     </w:p>
-    <w:bookmarkEnd w:id="83"/>
-    <w:bookmarkStart w:id="85" w:name="ref-pritchard1987"/>
+    <w:bookmarkEnd w:id="84"/>
+    <w:bookmarkStart w:id="86" w:name="ref-pritchard1987"/>
     <w:p>
       <w:pPr>
         <w:pStyle w:val="Bibliography"/>
@@ -2491,7 +2815,7 @@
       <w:r>
         <w:t xml:space="preserve"> </w:t>
       </w:r>
-      <w:hyperlink r:id="rId84">
+      <w:hyperlink r:id="rId85">
         <w:r>
           <w:rPr>
             <w:rStyle w:val="Hyperlink"/>
@@ -2503,8 +2827,8 @@
         <w:t xml:space="preserve">. Advances in odonatology 3:121–126.</w:t>
       </w:r>
     </w:p>
-    <w:bookmarkEnd w:id="85"/>
-    <w:bookmarkStart w:id="87" w:name="ref-qualls1998"/>
+    <w:bookmarkEnd w:id="86"/>
+    <w:bookmarkStart w:id="88" w:name="ref-qualls1998"/>
     <w:p>
       <w:pPr>
         <w:pStyle w:val="Bibliography"/>
@@ -2515,7 +2839,7 @@
       <w:r>
         <w:t xml:space="preserve"> </w:t>
       </w:r>
-      <w:hyperlink r:id="rId86">
+      <w:hyperlink r:id="rId87">
         <w:r>
           <w:rPr>
             <w:rStyle w:val="Hyperlink"/>
@@ -2527,8 +2851,8 @@
         <w:t xml:space="preserve">. Biological Journal of the Linnean Society 64:477–491.</w:t>
       </w:r>
     </w:p>
-    <w:bookmarkEnd w:id="87"/>
-    <w:bookmarkStart w:id="88" w:name="ref-schoolfield1981"/>
+    <w:bookmarkEnd w:id="88"/>
+    <w:bookmarkStart w:id="89" w:name="ref-schoolfield1981"/>
     <w:p>
       <w:pPr>
         <w:pStyle w:val="Bibliography"/>
@@ -2537,8 +2861,8 @@
         <w:t xml:space="preserve">Schoolfield, R. M., P. Sharpe, and C. E. Magnuson. 1981. Non-linear regression of biological temperature-dependent rate models based on absolute reaction-rate theory. Journal of theoretical biology 88:719–731.</w:t>
       </w:r>
     </w:p>
-    <w:bookmarkEnd w:id="88"/>
-    <w:bookmarkStart w:id="90" w:name="ref-siegel2023"/>
+    <w:bookmarkEnd w:id="89"/>
+    <w:bookmarkStart w:id="91" w:name="ref-siegel2023"/>
     <w:p>
       <w:pPr>
         <w:pStyle w:val="Bibliography"/>
@@ -2549,7 +2873,7 @@
       <w:r>
         <w:t xml:space="preserve"> </w:t>
       </w:r>
-      <w:hyperlink r:id="rId89">
+      <w:hyperlink r:id="rId90">
         <w:r>
           <w:rPr>
             <w:rStyle w:val="Hyperlink"/>
@@ -2561,8 +2885,8 @@
         <w:t xml:space="preserve">. PLOS Water 2:e0000119.</w:t>
       </w:r>
     </w:p>
-    <w:bookmarkEnd w:id="90"/>
-    <w:bookmarkStart w:id="91" w:name="ref-sih2004"/>
+    <w:bookmarkEnd w:id="91"/>
+    <w:bookmarkStart w:id="92" w:name="ref-sih2004"/>
     <w:p>
       <w:pPr>
         <w:pStyle w:val="Bibliography"/>
@@ -2571,8 +2895,8 @@
         <w:t xml:space="preserve">Sih, A., A. M. Bell, and J. L. Kerby. 2004. Two stressors are far deadlier than one. Trends in ecology &amp; evolution 19:274–276.</w:t>
       </w:r>
     </w:p>
-    <w:bookmarkEnd w:id="91"/>
-    <w:bookmarkStart w:id="93" w:name="ref-sparks2019"/>
+    <w:bookmarkEnd w:id="92"/>
+    <w:bookmarkStart w:id="94" w:name="ref-sparks2019"/>
     <w:p>
       <w:pPr>
         <w:pStyle w:val="Bibliography"/>
@@ -2583,7 +2907,7 @@
       <w:r>
         <w:t xml:space="preserve"> </w:t>
       </w:r>
-      <w:hyperlink r:id="rId92">
+      <w:hyperlink r:id="rId93">
         <w:r>
           <w:rPr>
             <w:rStyle w:val="Hyperlink"/>
@@ -2595,8 +2919,8 @@
         <w:t xml:space="preserve">. Canadian Journal of Fisheries and Aquatic Sciences 76:123–135.</w:t>
       </w:r>
     </w:p>
-    <w:bookmarkEnd w:id="93"/>
-    <w:bookmarkStart w:id="95" w:name="ref-sparks2022"/>
+    <w:bookmarkEnd w:id="94"/>
+    <w:bookmarkStart w:id="96" w:name="ref-sparks2022"/>
     <w:p>
       <w:pPr>
         <w:pStyle w:val="Bibliography"/>
@@ -2607,7 +2931,7 @@
       <w:r>
         <w:t xml:space="preserve"> </w:t>
       </w:r>
-      <w:hyperlink r:id="rId94">
+      <w:hyperlink r:id="rId95">
         <w:r>
           <w:rPr>
             <w:rStyle w:val="Hyperlink"/>
@@ -2619,8 +2943,8 @@
         <w:t xml:space="preserve">. Proceedings of the Royal Society B: Biological Sciences 289:20221472.</w:t>
       </w:r>
     </w:p>
-    <w:bookmarkEnd w:id="95"/>
-    <w:bookmarkStart w:id="97" w:name="ref-sparks2025"/>
+    <w:bookmarkEnd w:id="96"/>
+    <w:bookmarkStart w:id="98" w:name="ref-sparks2025"/>
     <w:p>
       <w:pPr>
         <w:pStyle w:val="Bibliography"/>
@@ -2631,7 +2955,7 @@
       <w:r>
         <w:t xml:space="preserve"> </w:t>
       </w:r>
-      <w:hyperlink r:id="rId96">
+      <w:hyperlink r:id="rId97">
         <w:r>
           <w:rPr>
             <w:rStyle w:val="Hyperlink"/>
@@ -2649,8 +2973,8 @@
         <w:t xml:space="preserve">. CRAN.</w:t>
       </w:r>
     </w:p>
-    <w:bookmarkEnd w:id="97"/>
-    <w:bookmarkStart w:id="99" w:name="ref-sparks2017"/>
+    <w:bookmarkEnd w:id="98"/>
+    <w:bookmarkStart w:id="100" w:name="ref-sparks2017"/>
     <w:p>
       <w:pPr>
         <w:pStyle w:val="Bibliography"/>
@@ -2661,7 +2985,7 @@
       <w:r>
         <w:t xml:space="preserve"> </w:t>
       </w:r>
-      <w:hyperlink r:id="rId98">
+      <w:hyperlink r:id="rId99">
         <w:r>
           <w:rPr>
             <w:rStyle w:val="Hyperlink"/>
@@ -2673,8 +2997,8 @@
         <w:t xml:space="preserve">. Global Change Biology 23:5203–5217.</w:t>
       </w:r>
     </w:p>
-    <w:bookmarkEnd w:id="99"/>
-    <w:bookmarkStart w:id="101" w:name="ref-steel2012"/>
+    <w:bookmarkEnd w:id="100"/>
+    <w:bookmarkStart w:id="102" w:name="ref-steel2012"/>
     <w:p>
       <w:pPr>
         <w:pStyle w:val="Bibliography"/>
@@ -2685,7 +3009,7 @@
       <w:r>
         <w:t xml:space="preserve"> </w:t>
       </w:r>
-      <w:hyperlink r:id="rId100">
+      <w:hyperlink r:id="rId101">
         <w:r>
           <w:rPr>
             <w:rStyle w:val="Hyperlink"/>
@@ -2697,8 +3021,8 @@
         <w:t xml:space="preserve">. Ecosphere 3:art104.</w:t>
       </w:r>
     </w:p>
-    <w:bookmarkEnd w:id="101"/>
-    <w:bookmarkStart w:id="103" w:name="ref-tang2017"/>
+    <w:bookmarkEnd w:id="102"/>
+    <w:bookmarkStart w:id="104" w:name="ref-tang2017"/>
     <w:p>
       <w:pPr>
         <w:pStyle w:val="Bibliography"/>
@@ -2709,7 +3033,7 @@
       <w:r>
         <w:t xml:space="preserve"> </w:t>
       </w:r>
-      <w:hyperlink r:id="rId102">
+      <w:hyperlink r:id="rId103">
         <w:r>
           <w:rPr>
             <w:rStyle w:val="Hyperlink"/>
@@ -2721,8 +3045,8 @@
         <w:t xml:space="preserve">. PLOS ONE 12:e0181030.</w:t>
       </w:r>
     </w:p>
-    <w:bookmarkEnd w:id="103"/>
-    <w:bookmarkStart w:id="105" w:name="ref-vandamme1992"/>
+    <w:bookmarkEnd w:id="104"/>
+    <w:bookmarkStart w:id="106" w:name="ref-vandamme1992"/>
     <w:p>
       <w:pPr>
         <w:pStyle w:val="Bibliography"/>
@@ -2733,20 +3057,42 @@
       <w:r>
         <w:t xml:space="preserve"> </w:t>
       </w:r>
-      <w:hyperlink r:id="rId104">
-        <w:r>
-          <w:rPr>
-            <w:rStyle w:val="Hyperlink"/>
-          </w:rPr>
-          <w:t xml:space="preserve">Incubation temperature differentially affects hatching time, egg survival, and hatchling performance in the lizard podarcis muralis</w:t>
+      <w:hyperlink r:id="rId105">
+        <w:r>
+          <w:rPr>
+            <w:rStyle w:val="Hyperlink"/>
+          </w:rPr>
+          <w:t xml:space="preserve">Incubation temperature differentially affects hatching time, egg survival, and hatchling performance in the lizard</w:t>
+        </w:r>
+        <w:r>
+          <w:rPr>
+            <w:rStyle w:val="Hyperlink"/>
+          </w:rPr>
+          <w:t xml:space="preserve"> </w:t>
+        </w:r>
+        <w:r>
+          <w:rPr>
+            <w:rStyle w:val="Hyperlink"/>
+            <w:i/>
+            <w:iCs/>
+          </w:rPr>
+          <w:t xml:space="preserve">P</w:t>
+        </w:r>
+        <w:r>
+          <w:rPr>
+            <w:rStyle w:val="Hyperlink"/>
+            <w:i/>
+            <w:iCs/>
+          </w:rPr>
+          <w:t xml:space="preserve">odarcis muralis</w:t>
         </w:r>
       </w:hyperlink>
       <w:r>
         <w:t xml:space="preserve">. Herpetologica 48:220–228.</w:t>
       </w:r>
     </w:p>
-    <w:bookmarkEnd w:id="105"/>
-    <w:bookmarkStart w:id="107" w:name="ref-warkentin2011"/>
+    <w:bookmarkEnd w:id="106"/>
+    <w:bookmarkStart w:id="108" w:name="ref-warkentin2011"/>
     <w:p>
       <w:pPr>
         <w:pStyle w:val="Bibliography"/>
@@ -2757,7 +3103,7 @@
       <w:r>
         <w:t xml:space="preserve"> </w:t>
       </w:r>
-      <w:hyperlink r:id="rId106">
+      <w:hyperlink r:id="rId107">
         <w:r>
           <w:rPr>
             <w:rStyle w:val="Hyperlink"/>
@@ -2769,8 +3115,8 @@
         <w:t xml:space="preserve">. Integrative and Comparative Biology 51:14–25.</w:t>
       </w:r>
     </w:p>
-    <w:bookmarkEnd w:id="107"/>
-    <w:bookmarkStart w:id="108" w:name="ref-west-eberhard2003"/>
+    <w:bookmarkEnd w:id="108"/>
+    <w:bookmarkStart w:id="109" w:name="ref-west-eberhard2003"/>
     <w:p>
       <w:pPr>
         <w:pStyle w:val="Bibliography"/>
@@ -2779,8 +3125,8 @@
         <w:t xml:space="preserve">West-Eberhard, M. J. 2003. Developmental Plasticity and Evolution. Oxford University Press.</w:t>
       </w:r>
     </w:p>
-    <w:bookmarkEnd w:id="108"/>
-    <w:bookmarkStart w:id="110" w:name="ref-while2018"/>
+    <w:bookmarkEnd w:id="109"/>
+    <w:bookmarkStart w:id="111" w:name="ref-while2018"/>
     <w:p>
       <w:pPr>
         <w:pStyle w:val="Bibliography"/>
@@ -2791,7 +3137,7 @@
       <w:r>
         <w:t xml:space="preserve"> </w:t>
       </w:r>
-      <w:hyperlink r:id="rId109">
+      <w:hyperlink r:id="rId110">
         <w:r>
           <w:rPr>
             <w:rStyle w:val="Hyperlink"/>
@@ -2803,15 +3149,15 @@
         <w:t xml:space="preserve">. Journal of Experimental Zoology Part A: Ecological and Integrative Physiology 329:162–176.</w:t>
       </w:r>
     </w:p>
-    <w:bookmarkEnd w:id="110"/>
     <w:bookmarkEnd w:id="111"/>
+    <w:bookmarkEnd w:id="112"/>
     <w:p>
       <w:r>
         <w:br w:type="page"/>
       </w:r>
     </w:p>
-    <w:bookmarkEnd w:id="112"/>
-    <w:bookmarkStart w:id="113" w:name="tables"/>
+    <w:bookmarkEnd w:id="113"/>
+    <w:bookmarkStart w:id="114" w:name="tables"/>
     <w:p>
       <w:pPr>
         <w:pStyle w:val="Heading1"/>
@@ -4982,8 +5328,8 @@
         <w:br w:type="page"/>
       </w:r>
     </w:p>
-    <w:bookmarkEnd w:id="113"/>
-    <w:bookmarkStart w:id="114" w:name="figure-captions"/>
+    <w:bookmarkEnd w:id="114"/>
+    <w:bookmarkStart w:id="115" w:name="figure-captions"/>
     <w:p>
       <w:pPr>
         <w:pStyle w:val="Heading1"/>
@@ -5108,8 +5454,8 @@
         <w:br w:type="page"/>
       </w:r>
     </w:p>
-    <w:bookmarkEnd w:id="114"/>
-    <w:bookmarkStart w:id="127" w:name="figures"/>
+    <w:bookmarkEnd w:id="115"/>
+    <w:bookmarkStart w:id="128" w:name="figures"/>
     <w:p>
       <w:pPr>
         <w:pStyle w:val="Heading1"/>
@@ -5127,18 +5473,18 @@
           <wp:inline>
             <wp:extent cx="5334000" cy="2667000"/>
             <wp:effectExtent b="0" l="0" r="0" t="0"/>
-            <wp:docPr descr="" title="" id="116" name="Picture"/>
+            <wp:docPr descr="" title="" id="117" name="Picture"/>
             <a:graphic>
               <a:graphicData uri="http://schemas.openxmlformats.org/drawingml/2006/picture">
                 <pic:pic>
                   <pic:nvPicPr>
-                    <pic:cNvPr descr="paper_files/figure-docx/fig-1-1.png" id="117" name="Picture"/>
+                    <pic:cNvPr descr="paper_files/figure-docx/fig-1-1.png" id="118" name="Picture"/>
                     <pic:cNvPicPr>
                       <a:picLocks noChangeArrowheads="1" noChangeAspect="1"/>
                     </pic:cNvPicPr>
                   </pic:nvPicPr>
                   <pic:blipFill>
-                    <a:blip r:embed="rId115"/>
+                    <a:blip r:embed="rId116"/>
                     <a:stretch>
                       <a:fillRect/>
                     </a:stretch>
@@ -5179,18 +5525,18 @@
           <wp:inline>
             <wp:extent cx="5334000" cy="2667000"/>
             <wp:effectExtent b="0" l="0" r="0" t="0"/>
-            <wp:docPr descr="" title="" id="119" name="Picture"/>
+            <wp:docPr descr="" title="" id="120" name="Picture"/>
             <a:graphic>
               <a:graphicData uri="http://schemas.openxmlformats.org/drawingml/2006/picture">
                 <pic:pic>
                   <pic:nvPicPr>
-                    <pic:cNvPr descr="paper_files/figure-docx/fig-2-1.png" id="120" name="Picture"/>
+                    <pic:cNvPr descr="paper_files/figure-docx/fig-2-1.png" id="121" name="Picture"/>
                     <pic:cNvPicPr>
                       <a:picLocks noChangeArrowheads="1" noChangeAspect="1"/>
                     </pic:cNvPicPr>
                   </pic:nvPicPr>
                   <pic:blipFill>
-                    <a:blip r:embed="rId118"/>
+                    <a:blip r:embed="rId119"/>
                     <a:stretch>
                       <a:fillRect/>
                     </a:stretch>
@@ -5231,18 +5577,18 @@
           <wp:inline>
             <wp:extent cx="5334000" cy="5334000"/>
             <wp:effectExtent b="0" l="0" r="0" t="0"/>
-            <wp:docPr descr="" title="" id="122" name="Picture"/>
+            <wp:docPr descr="" title="" id="123" name="Picture"/>
             <a:graphic>
               <a:graphicData uri="http://schemas.openxmlformats.org/drawingml/2006/picture">
                 <pic:pic>
                   <pic:nvPicPr>
-                    <pic:cNvPr descr="paper_files/figure-docx/fig-3-1.png" id="123" name="Picture"/>
+                    <pic:cNvPr descr="paper_files/figure-docx/fig-3-1.png" id="124" name="Picture"/>
                     <pic:cNvPicPr>
                       <a:picLocks noChangeArrowheads="1" noChangeAspect="1"/>
                     </pic:cNvPicPr>
                   </pic:nvPicPr>
                   <pic:blipFill>
-                    <a:blip r:embed="rId121"/>
+                    <a:blip r:embed="rId122"/>
                     <a:stretch>
                       <a:fillRect/>
                     </a:stretch>
@@ -5283,18 +5629,18 @@
           <wp:inline>
             <wp:extent cx="5334000" cy="2667000"/>
             <wp:effectExtent b="0" l="0" r="0" t="0"/>
-            <wp:docPr descr="" title="" id="125" name="Picture"/>
+            <wp:docPr descr="" title="" id="126" name="Picture"/>
             <a:graphic>
               <a:graphicData uri="http://schemas.openxmlformats.org/drawingml/2006/picture">
                 <pic:pic>
                   <pic:nvPicPr>
-                    <pic:cNvPr descr="paper_files/figure-docx/fig-4-1.png" id="126" name="Picture"/>
+                    <pic:cNvPr descr="paper_files/figure-docx/fig-4-1.png" id="127" name="Picture"/>
                     <pic:cNvPicPr>
                       <a:picLocks noChangeArrowheads="1" noChangeAspect="1"/>
                     </pic:cNvPicPr>
                   </pic:nvPicPr>
                   <pic:blipFill>
-                    <a:blip r:embed="rId124"/>
+                    <a:blip r:embed="rId125"/>
                     <a:stretch>
                       <a:fillRect/>
                     </a:stretch>
@@ -5321,7 +5667,7 @@
         </w:drawing>
       </w:r>
     </w:p>
-    <w:bookmarkEnd w:id="127"/>
+    <w:bookmarkEnd w:id="128"/>
     <w:sectPr/>
   </w:body>
 </w:document>

</xml_diff>

<commit_message>
rerender with copy edits
</commit_message>
<xml_diff>
--- a/docs/manuscript/paper.docx
+++ b/docs/manuscript/paper.docx
@@ -117,7 +117,7 @@
         <w:pStyle w:val="BodyText"/>
       </w:pPr>
       <w:r>
-        <w:t xml:space="preserve">keywords: developmental phenology, hatchR, local adaptation, R, reaction norm, Shiny</w:t>
+        <w:t xml:space="preserve">keywords: developmental phenology; hatchR; local adaptation,;R, reaction norm; Shiny</w:t>
       </w:r>
     </w:p>
     <w:bookmarkStart w:id="23" w:name="open-research-policy"/>
@@ -3196,13 +3196,20 @@
           <w:b/>
           <w:bCs/>
         </w:rPr>
-        <w:t xml:space="preserve">hatchR.</w:t>
-      </w:r>
-      <w:r>
-        <w:t xml:space="preserve"> </w:t>
-      </w:r>
-      <w:r>
-        <w:t xml:space="preserve">This compilation spans amphibians, reptiles, aquatic and terrestrial insects, crustaceans, copepods, squids and octopuses, and starfishes.</w:t>
+        <w:t xml:space="preserve">hatchR</w:t>
+      </w:r>
+      <w:r>
+        <w:t xml:space="preserve"> </w:t>
+      </w:r>
+      <w:r>
+        <w:t xml:space="preserve">for a broad array of taxa</w:t>
+      </w:r>
+      <w:r>
+        <w:rPr>
+          <w:b/>
+          <w:bCs/>
+        </w:rPr>
+        <w:t xml:space="preserve">.</w:t>
       </w:r>
       <w:r>
         <w:t xml:space="preserve"> </w:t>
@@ -3235,7 +3242,7 @@
         <w:tblW w:type="pct" w:w="5000"/>
         <w:tblLayout w:type="fixed"/>
         <w:tblLook w:firstRow="1" w:lastRow="0" w:firstColumn="0" w:lastColumn="0" w:noHBand="0" w:noVBand="0" w:val="0020"/>
-        <w:tblCaption w:val="Putative sources for effective value parameterization using fit_model() in hatchR. This compilation spans amphibians, reptiles, aquatic and terrestrial insects, crustaceans, copepods, squids and octopuses, and starfishes. While et al. (2018) and Pritchard and Leggott (1987) are broader reviews with multiple species and are flagged as not yet vetted for full reciprocal model implementation. Users may need to extract or adapt published equations to align with the effective value framework."/>
+        <w:tblCaption w:val="Putative sources for effective value parameterization using fit_model() in hatchR for a broad array of taxa. While et al. (2018) and Pritchard and Leggott (1987) are broader reviews with multiple species and are flagged as not yet vetted for full reciprocal model implementation. Users may need to extract or adapt published equations to align with the effective value framework."/>
       </w:tblPr>
       <w:tblGrid>
         <w:gridCol w:w="1584"/>

</xml_diff>

<commit_message>
rerender with fixed docx template
</commit_message>
<xml_diff>
--- a/docs/manuscript/paper.docx
+++ b/docs/manuscript/paper.docx
@@ -5478,7 +5478,7 @@
       <w:r>
         <w:drawing>
           <wp:inline>
-            <wp:extent cx="5334000" cy="2667000"/>
+            <wp:extent cx="5943600" cy="2971800"/>
             <wp:effectExtent b="0" l="0" r="0" t="0"/>
             <wp:docPr descr="" title="" id="117" name="Picture"/>
             <a:graphic>
@@ -5499,7 +5499,7 @@
                   <pic:spPr bwMode="auto">
                     <a:xfrm>
                       <a:off x="0" y="0"/>
-                      <a:ext cx="5334000" cy="2667000"/>
+                      <a:ext cx="5943600" cy="2971800"/>
                     </a:xfrm>
                     <a:prstGeom prst="rect">
                       <a:avLst/>
@@ -5530,7 +5530,7 @@
       <w:r>
         <w:drawing>
           <wp:inline>
-            <wp:extent cx="5334000" cy="2667000"/>
+            <wp:extent cx="5943600" cy="2971800"/>
             <wp:effectExtent b="0" l="0" r="0" t="0"/>
             <wp:docPr descr="" title="" id="120" name="Picture"/>
             <a:graphic>
@@ -5551,7 +5551,7 @@
                   <pic:spPr bwMode="auto">
                     <a:xfrm>
                       <a:off x="0" y="0"/>
-                      <a:ext cx="5334000" cy="2667000"/>
+                      <a:ext cx="5943600" cy="2971800"/>
                     </a:xfrm>
                     <a:prstGeom prst="rect">
                       <a:avLst/>
@@ -5582,7 +5582,7 @@
       <w:r>
         <w:drawing>
           <wp:inline>
-            <wp:extent cx="5334000" cy="5334000"/>
+            <wp:extent cx="5943600" cy="5943600"/>
             <wp:effectExtent b="0" l="0" r="0" t="0"/>
             <wp:docPr descr="" title="" id="123" name="Picture"/>
             <a:graphic>
@@ -5603,7 +5603,7 @@
                   <pic:spPr bwMode="auto">
                     <a:xfrm>
                       <a:off x="0" y="0"/>
-                      <a:ext cx="5334000" cy="5334000"/>
+                      <a:ext cx="5943600" cy="5943600"/>
                     </a:xfrm>
                     <a:prstGeom prst="rect">
                       <a:avLst/>
@@ -5634,7 +5634,7 @@
       <w:r>
         <w:drawing>
           <wp:inline>
-            <wp:extent cx="5334000" cy="2667000"/>
+            <wp:extent cx="5943600" cy="2971800"/>
             <wp:effectExtent b="0" l="0" r="0" t="0"/>
             <wp:docPr descr="" title="" id="126" name="Picture"/>
             <a:graphic>
@@ -5655,7 +5655,7 @@
                   <pic:spPr bwMode="auto">
                     <a:xfrm>
                       <a:off x="0" y="0"/>
-                      <a:ext cx="5334000" cy="2667000"/>
+                      <a:ext cx="5943600" cy="2971800"/>
                     </a:xfrm>
                     <a:prstGeom prst="rect">
                       <a:avLst/>
@@ -5675,7 +5675,15 @@
       </w:r>
     </w:p>
     <w:bookmarkEnd w:id="128"/>
-    <w:sectPr/>
+    <w:sectPr>
+      <w:footerReference r:id="rId10" w:type="even"/>
+      <w:footerReference r:id="rId9" w:type="default"/>
+      <w:pgSz w:h="15840" w:w="12240"/>
+      <w:pgMar w:bottom="1440" w:footer="720" w:gutter="0" w:header="720" w:left="1440" w:right="1440" w:top="1440"/>
+      <w:lnNumType w:countBy="1" w:restart="continuous"/>
+      <w:cols w:space="720"/>
+      <w:docGrid w:linePitch="326"/>
+    </w:sectPr>
   </w:body>
 </w:document>
 </file>
@@ -5684,6 +5692,129 @@
 <w:comments xmlns:w="http://schemas.openxmlformats.org/wordprocessingml/2006/main" xmlns:m="http://schemas.openxmlformats.org/officeDocument/2006/math" xmlns:r="http://schemas.openxmlformats.org/officeDocument/2006/relationships" xmlns:o="urn:schemas-microsoft-com:office:office" xmlns:v="urn:schemas-microsoft-com:vml" xmlns:w10="urn:schemas-microsoft-com:office:word" xmlns:a="http://schemas.openxmlformats.org/drawingml/2006/main" xmlns:pic="http://schemas.openxmlformats.org/drawingml/2006/picture" xmlns:wp="http://schemas.openxmlformats.org/drawingml/2006/wordprocessingDrawing"/>
 </file>
 
+<file path=word/footer1.xml><?xml version="1.0" encoding="utf-8"?>
+<w:ftr xmlns:wpc="http://schemas.microsoft.com/office/word/2010/wordprocessingCanvas" xmlns:cx="http://schemas.microsoft.com/office/drawing/2014/chartex" xmlns:cx1="http://schemas.microsoft.com/office/drawing/2015/9/8/chartex" xmlns:cx2="http://schemas.microsoft.com/office/drawing/2015/10/21/chartex" xmlns:cx3="http://schemas.microsoft.com/office/drawing/2016/5/9/chartex" xmlns:cx4="http://schemas.microsoft.com/office/drawing/2016/5/10/chartex" xmlns:cx5="http://schemas.microsoft.com/office/drawing/2016/5/11/chartex" xmlns:cx6="http://schemas.microsoft.com/office/drawing/2016/5/12/chartex" xmlns:cx7="http://schemas.microsoft.com/office/drawing/2016/5/13/chartex" xmlns:cx8="http://schemas.microsoft.com/office/drawing/2016/5/14/chartex" xmlns:mc="http://schemas.openxmlformats.org/markup-compatibility/2006" xmlns:aink="http://schemas.microsoft.com/office/drawing/2016/ink" xmlns:am3d="http://schemas.microsoft.com/office/drawing/2017/model3d" xmlns:o="urn:schemas-microsoft-com:office:office" xmlns:oel="http://schemas.microsoft.com/office/2019/extlst" xmlns:r="http://schemas.openxmlformats.org/officeDocument/2006/relationships" xmlns:m="http://schemas.openxmlformats.org/officeDocument/2006/math" xmlns:v="urn:schemas-microsoft-com:vml" xmlns:wp14="http://schemas.microsoft.com/office/word/2010/wordprocessingDrawing" xmlns:wp="http://schemas.openxmlformats.org/drawingml/2006/wordprocessingDrawing" xmlns:w10="urn:schemas-microsoft-com:office:word" xmlns:w="http://schemas.openxmlformats.org/wordprocessingml/2006/main" xmlns:w14="http://schemas.microsoft.com/office/word/2010/wordml" xmlns:w15="http://schemas.microsoft.com/office/word/2012/wordml" xmlns:w16cex="http://schemas.microsoft.com/office/word/2018/wordml/cex" xmlns:w16cid="http://schemas.microsoft.com/office/word/2016/wordml/cid" xmlns:w16="http://schemas.microsoft.com/office/word/2018/wordml" xmlns:w16du="http://schemas.microsoft.com/office/word/2023/wordml/word16du" xmlns:w16sdtdh="http://schemas.microsoft.com/office/word/2020/wordml/sdtdatahash" xmlns:w16sdtfl="http://schemas.microsoft.com/office/word/2024/wordml/sdtformatlock" xmlns:w16se="http://schemas.microsoft.com/office/word/2015/wordml/symex" xmlns:wpg="http://schemas.microsoft.com/office/word/2010/wordprocessingGroup" xmlns:wpi="http://schemas.microsoft.com/office/word/2010/wordprocessingInk" xmlns:wne="http://schemas.microsoft.com/office/word/2006/wordml" xmlns:wps="http://schemas.microsoft.com/office/word/2010/wordprocessingShape" mc:Ignorable="w14 w15 w16se w16cid w16 w16cex w16sdtdh w16sdtfl w16du wp14">
+  <w:sdt>
+    <w:sdtPr>
+      <w:rPr>
+        <w:rStyle w:val="PageNumber"/>
+      </w:rPr>
+      <w:id w:val="-378315646"/>
+      <w:docPartObj>
+        <w:docPartGallery w:val="Page Numbers (Bottom of Page)"/>
+        <w:docPartUnique/>
+      </w:docPartObj>
+    </w:sdtPr>
+    <w:sdtContent>
+      <w:p>
+        <w:pPr>
+          <w:pStyle w:val="Footer"/>
+          <w:framePr w:wrap="none" w:vAnchor="text" w:hAnchor="margin" w:xAlign="right" w:y="1"/>
+          <w:rPr>
+            <w:rStyle w:val="PageNumber"/>
+          </w:rPr>
+        </w:pPr>
+        <w:r>
+          <w:rPr>
+            <w:rStyle w:val="PageNumber"/>
+          </w:rPr>
+          <w:fldChar w:fldCharType="begin"/>
+        </w:r>
+        <w:r>
+          <w:rPr>
+            <w:rStyle w:val="PageNumber"/>
+          </w:rPr>
+          <w:instrText xml:space="preserve"> PAGE </w:instrText>
+        </w:r>
+        <w:r>
+          <w:rPr>
+            <w:rStyle w:val="PageNumber"/>
+          </w:rPr>
+          <w:fldChar w:fldCharType="separate"/>
+        </w:r>
+        <w:r>
+          <w:rPr>
+            <w:rStyle w:val="PageNumber"/>
+          </w:rPr>
+          <w:fldChar w:fldCharType="end"/>
+        </w:r>
+      </w:p>
+    </w:sdtContent>
+  </w:sdt>
+  <w:p>
+    <w:pPr>
+      <w:pStyle w:val="Footer"/>
+      <w:ind w:right="360"/>
+    </w:pPr>
+  </w:p>
+</w:ftr>
+</file>
+
+<file path=word/footer2.xml><?xml version="1.0" encoding="utf-8"?>
+<w:ftr xmlns:wpc="http://schemas.microsoft.com/office/word/2010/wordprocessingCanvas" xmlns:cx="http://schemas.microsoft.com/office/drawing/2014/chartex" xmlns:cx1="http://schemas.microsoft.com/office/drawing/2015/9/8/chartex" xmlns:cx2="http://schemas.microsoft.com/office/drawing/2015/10/21/chartex" xmlns:cx3="http://schemas.microsoft.com/office/drawing/2016/5/9/chartex" xmlns:cx4="http://schemas.microsoft.com/office/drawing/2016/5/10/chartex" xmlns:cx5="http://schemas.microsoft.com/office/drawing/2016/5/11/chartex" xmlns:cx6="http://schemas.microsoft.com/office/drawing/2016/5/12/chartex" xmlns:cx7="http://schemas.microsoft.com/office/drawing/2016/5/13/chartex" xmlns:cx8="http://schemas.microsoft.com/office/drawing/2016/5/14/chartex" xmlns:mc="http://schemas.openxmlformats.org/markup-compatibility/2006" xmlns:aink="http://schemas.microsoft.com/office/drawing/2016/ink" xmlns:am3d="http://schemas.microsoft.com/office/drawing/2017/model3d" xmlns:o="urn:schemas-microsoft-com:office:office" xmlns:oel="http://schemas.microsoft.com/office/2019/extlst" xmlns:r="http://schemas.openxmlformats.org/officeDocument/2006/relationships" xmlns:m="http://schemas.openxmlformats.org/officeDocument/2006/math" xmlns:v="urn:schemas-microsoft-com:vml" xmlns:wp14="http://schemas.microsoft.com/office/word/2010/wordprocessingDrawing" xmlns:wp="http://schemas.openxmlformats.org/drawingml/2006/wordprocessingDrawing" xmlns:w10="urn:schemas-microsoft-com:office:word" xmlns:w="http://schemas.openxmlformats.org/wordprocessingml/2006/main" xmlns:w14="http://schemas.microsoft.com/office/word/2010/wordml" xmlns:w15="http://schemas.microsoft.com/office/word/2012/wordml" xmlns:w16cex="http://schemas.microsoft.com/office/word/2018/wordml/cex" xmlns:w16cid="http://schemas.microsoft.com/office/word/2016/wordml/cid" xmlns:w16="http://schemas.microsoft.com/office/word/2018/wordml" xmlns:w16du="http://schemas.microsoft.com/office/word/2023/wordml/word16du" xmlns:w16sdtdh="http://schemas.microsoft.com/office/word/2020/wordml/sdtdatahash" xmlns:w16sdtfl="http://schemas.microsoft.com/office/word/2024/wordml/sdtformatlock" xmlns:w16se="http://schemas.microsoft.com/office/word/2015/wordml/symex" xmlns:wpg="http://schemas.microsoft.com/office/word/2010/wordprocessingGroup" xmlns:wpi="http://schemas.microsoft.com/office/word/2010/wordprocessingInk" xmlns:wne="http://schemas.microsoft.com/office/word/2006/wordml" xmlns:wps="http://schemas.microsoft.com/office/word/2010/wordprocessingShape" mc:Ignorable="w14 w15 w16se w16cid w16 w16cex w16sdtdh w16sdtfl w16du wp14">
+  <w:sdt>
+    <w:sdtPr>
+      <w:rPr>
+        <w:rStyle w:val="PageNumber"/>
+      </w:rPr>
+      <w:id w:val="1988433069"/>
+      <w:docPartObj>
+        <w:docPartGallery w:val="Page Numbers (Bottom of Page)"/>
+        <w:docPartUnique/>
+      </w:docPartObj>
+    </w:sdtPr>
+    <w:sdtContent>
+      <w:p>
+        <w:pPr>
+          <w:pStyle w:val="Footer"/>
+          <w:framePr w:wrap="none" w:vAnchor="text" w:hAnchor="margin" w:xAlign="right" w:y="1"/>
+          <w:rPr>
+            <w:rStyle w:val="PageNumber"/>
+          </w:rPr>
+        </w:pPr>
+        <w:r>
+          <w:rPr>
+            <w:rStyle w:val="PageNumber"/>
+          </w:rPr>
+          <w:fldChar w:fldCharType="begin"/>
+        </w:r>
+        <w:r>
+          <w:rPr>
+            <w:rStyle w:val="PageNumber"/>
+          </w:rPr>
+          <w:instrText xml:space="preserve"> PAGE </w:instrText>
+        </w:r>
+        <w:r>
+          <w:rPr>
+            <w:rStyle w:val="PageNumber"/>
+          </w:rPr>
+          <w:fldChar w:fldCharType="separate"/>
+        </w:r>
+        <w:r>
+          <w:rPr>
+            <w:rStyle w:val="PageNumber"/>
+            <w:noProof/>
+          </w:rPr>
+          <w:t>1</w:t>
+        </w:r>
+        <w:r>
+          <w:rPr>
+            <w:rStyle w:val="PageNumber"/>
+          </w:rPr>
+          <w:fldChar w:fldCharType="end"/>
+        </w:r>
+      </w:p>
+    </w:sdtContent>
+  </w:sdt>
+  <w:p>
+    <w:pPr>
+      <w:pStyle w:val="Footer"/>
+      <w:ind w:right="360"/>
+    </w:pPr>
+  </w:p>
+</w:ftr>
+</file>
+
 <file path=word/footnotes.xml><?xml version="1.0" encoding="utf-8"?>
 <w:footnotes xmlns:w="http://schemas.openxmlformats.org/wordprocessingml/2006/main" xmlns:m="http://schemas.openxmlformats.org/officeDocument/2006/math" xmlns:r="http://schemas.openxmlformats.org/officeDocument/2006/relationships" xmlns:o="urn:schemas-microsoft-com:office:office" xmlns:v="urn:schemas-microsoft-com:vml" xmlns:w10="urn:schemas-microsoft-com:office:word" xmlns:a="http://schemas.openxmlformats.org/drawingml/2006/main" xmlns:pic="http://schemas.openxmlformats.org/drawingml/2006/picture" xmlns:wp="http://schemas.openxmlformats.org/drawingml/2006/wordprocessingDrawing">
   <w:footnote w:type="continuationSeparator" w:id="0">
@@ -5704,7 +5835,84 @@
 </file>
 
 <file path=word/numbering.xml><?xml version="1.0" encoding="utf-8"?>
-<w:numbering xmlns:w="http://schemas.openxmlformats.org/wordprocessingml/2006/main">
+<w:numbering xmlns:aink="http://schemas.microsoft.com/office/drawing/2016/ink" xmlns:am3d="http://schemas.microsoft.com/office/drawing/2017/model3d" xmlns:cx="http://schemas.microsoft.com/office/drawing/2014/chartex" xmlns:cx1="http://schemas.microsoft.com/office/drawing/2015/9/8/chartex" xmlns:cx2="http://schemas.microsoft.com/office/drawing/2015/10/21/chartex" xmlns:cx3="http://schemas.microsoft.com/office/drawing/2016/5/9/chartex" xmlns:cx4="http://schemas.microsoft.com/office/drawing/2016/5/10/chartex" xmlns:cx5="http://schemas.microsoft.com/office/drawing/2016/5/11/chartex" xmlns:cx6="http://schemas.microsoft.com/office/drawing/2016/5/12/chartex" xmlns:cx7="http://schemas.microsoft.com/office/drawing/2016/5/13/chartex" xmlns:cx8="http://schemas.microsoft.com/office/drawing/2016/5/14/chartex" xmlns:m="http://schemas.openxmlformats.org/officeDocument/2006/math" xmlns:mc="http://schemas.openxmlformats.org/markup-compatibility/2006" xmlns:o="urn:schemas-microsoft-com:office:office" xmlns:oel="http://schemas.microsoft.com/office/2019/extlst" xmlns:r="http://schemas.openxmlformats.org/officeDocument/2006/relationships" xmlns:v="urn:schemas-microsoft-com:vml" xmlns:w="http://schemas.openxmlformats.org/wordprocessingml/2006/main" xmlns:w10="urn:schemas-microsoft-com:office:word" xmlns:w14="http://schemas.microsoft.com/office/word/2010/wordml" xmlns:w15="http://schemas.microsoft.com/office/word/2012/wordml" xmlns:w16="http://schemas.microsoft.com/office/word/2018/wordml" xmlns:w16cex="http://schemas.microsoft.com/office/word/2018/wordml/cex" xmlns:w16cid="http://schemas.microsoft.com/office/word/2016/wordml/cid" xmlns:w16du="http://schemas.microsoft.com/office/word/2023/wordml/word16du" xmlns:w16sdtdh="http://schemas.microsoft.com/office/word/2020/wordml/sdtdatahash" xmlns:w16sdtfl="http://schemas.microsoft.com/office/word/2024/wordml/sdtformatlock" xmlns:w16se="http://schemas.microsoft.com/office/word/2015/wordml/symex" xmlns:wne="http://schemas.microsoft.com/office/word/2006/wordml" xmlns:wp="http://schemas.openxmlformats.org/drawingml/2006/wordprocessingDrawing" xmlns:wp14="http://schemas.microsoft.com/office/word/2010/wordprocessingDrawing" xmlns:wpc="http://schemas.microsoft.com/office/word/2010/wordprocessingCanvas" xmlns:wpg="http://schemas.microsoft.com/office/word/2010/wordprocessingGroup" xmlns:wpi="http://schemas.microsoft.com/office/word/2010/wordprocessingInk" xmlns:wps="http://schemas.microsoft.com/office/word/2010/wordprocessingShape" mc:Ignorable="w14 w15 w16se w16cid w16 w16cex w16sdtdh w16sdtfl w16du wp14">
+  <w:abstractNum w15:restartNumberingAfterBreak="0" w:abstractNumId="0">
+    <w:nsid w:val="0000A990"/>
+    <w:multiLevelType w:val="multilevel"/>
+    <w:tmpl w:val="B2D4DB6C"/>
+    <w:lvl w:ilvl="0">
+      <w:numFmt w:val="bullet"/>
+      <w:lvlText w:val=" "/>
+      <w:lvlJc w:val="left"/>
+      <w:pPr>
+        <w:ind w:hanging="360" w:left="720"/>
+      </w:pPr>
+    </w:lvl>
+    <w:lvl w:ilvl="1">
+      <w:numFmt w:val="bullet"/>
+      <w:lvlText w:val=" "/>
+      <w:lvlJc w:val="left"/>
+      <w:pPr>
+        <w:ind w:hanging="360" w:left="1440"/>
+      </w:pPr>
+    </w:lvl>
+    <w:lvl w:ilvl="2">
+      <w:numFmt w:val="bullet"/>
+      <w:lvlText w:val=" "/>
+      <w:lvlJc w:val="left"/>
+      <w:pPr>
+        <w:ind w:hanging="360" w:left="2160"/>
+      </w:pPr>
+    </w:lvl>
+    <w:lvl w:ilvl="3">
+      <w:numFmt w:val="bullet"/>
+      <w:lvlText w:val=" "/>
+      <w:lvlJc w:val="left"/>
+      <w:pPr>
+        <w:ind w:hanging="360" w:left="2880"/>
+      </w:pPr>
+    </w:lvl>
+    <w:lvl w:ilvl="4">
+      <w:numFmt w:val="bullet"/>
+      <w:lvlText w:val=" "/>
+      <w:lvlJc w:val="left"/>
+      <w:pPr>
+        <w:ind w:hanging="360" w:left="3600"/>
+      </w:pPr>
+    </w:lvl>
+    <w:lvl w:ilvl="5">
+      <w:numFmt w:val="bullet"/>
+      <w:lvlText w:val=" "/>
+      <w:lvlJc w:val="left"/>
+      <w:pPr>
+        <w:ind w:hanging="360" w:left="4320"/>
+      </w:pPr>
+    </w:lvl>
+    <w:lvl w:ilvl="6">
+      <w:numFmt w:val="bullet"/>
+      <w:lvlText w:val=" "/>
+      <w:lvlJc w:val="left"/>
+      <w:pPr>
+        <w:ind w:hanging="360" w:left="5040"/>
+      </w:pPr>
+    </w:lvl>
+    <w:lvl w:ilvl="7">
+      <w:numFmt w:val="bullet"/>
+      <w:lvlText w:val=" "/>
+      <w:lvlJc w:val="left"/>
+      <w:pPr>
+        <w:ind w:hanging="360" w:left="5760"/>
+      </w:pPr>
+    </w:lvl>
+    <w:lvl w:ilvl="8">
+      <w:numFmt w:val="bullet"/>
+      <w:lvlText w:val=" "/>
+      <w:lvlJc w:val="left"/>
+      <w:pPr>
+        <w:ind w:hanging="360" w:left="6480"/>
+      </w:pPr>
+    </w:lvl>
+  </w:abstractNum>
   <w:abstractNum w:abstractNumId="990">
     <w:nsid w:val="0000A990"/>
     <w:multiLevelType w:val="multilevel"/>
@@ -5781,6 +5989,9 @@
       </w:pPr>
     </w:lvl>
   </w:abstractNum>
+  <w:num w16cid:durableId="1767769576" w:numId="1">
+    <w:abstractNumId w:val="0"/>
+  </w:num>
   <w:num w:numId="1000">
     <w:abstractNumId w:val="990"/>
   </w:num>
@@ -5788,7 +5999,7 @@
 </file>
 
 <file path=word/styles.xml><?xml version="1.0" encoding="utf-8"?>
-<w:styles xmlns:r="http://schemas.openxmlformats.org/officeDocument/2006/relationships" xmlns:w="http://schemas.openxmlformats.org/wordprocessingml/2006/main">
+<w:styles xmlns:mc="http://schemas.openxmlformats.org/markup-compatibility/2006" xmlns:r="http://schemas.openxmlformats.org/officeDocument/2006/relationships" xmlns:w="http://schemas.openxmlformats.org/wordprocessingml/2006/main" xmlns:w14="http://schemas.microsoft.com/office/word/2010/wordml" xmlns:w15="http://schemas.microsoft.com/office/word/2012/wordml" xmlns:w16="http://schemas.microsoft.com/office/word/2018/wordml" xmlns:w16cex="http://schemas.microsoft.com/office/word/2018/wordml/cex" xmlns:w16cid="http://schemas.microsoft.com/office/word/2016/wordml/cid" xmlns:w16du="http://schemas.microsoft.com/office/word/2023/wordml/word16du" xmlns:w16sdtdh="http://schemas.microsoft.com/office/word/2020/wordml/sdtdatahash" xmlns:w16sdtfl="http://schemas.microsoft.com/office/word/2024/wordml/sdtformatlock" xmlns:w16se="http://schemas.microsoft.com/office/word/2015/wordml/symex" mc:Ignorable="w14 w15 w16se w16cid w16 w16cex w16sdtdh w16sdtfl w16du">
   <w:docDefaults>
     <w:rPrDefault>
       <w:rPr>
@@ -5804,164 +6015,253 @@
       </w:pPr>
     </w:pPrDefault>
   </w:docDefaults>
-  <w:latentStyles w:count="276" w:defLockedState="0" w:defQFormat="0" w:defSemiHidden="0" w:defUIPriority="0" w:defUnhideWhenUsed="0"/>
+  <w:latentStyles w:count="376" w:defLockedState="0" w:defQFormat="0" w:defSemiHidden="0" w:defUIPriority="0" w:defUnhideWhenUsed="0">
+    <w:lsdException w:name="Normal Table" w:semiHidden="1" w:unhideWhenUsed="1"/>
+    <w:lsdException w:name="Table Simple 1" w:semiHidden="1" w:unhideWhenUsed="1"/>
+    <w:lsdException w:name="Table Simple 2" w:semiHidden="1" w:unhideWhenUsed="1"/>
+    <w:lsdException w:name="Table Simple 3" w:semiHidden="1" w:unhideWhenUsed="1"/>
+    <w:lsdException w:name="Table Classic 1" w:semiHidden="1" w:unhideWhenUsed="1"/>
+    <w:lsdException w:name="Table Classic 2" w:semiHidden="1" w:unhideWhenUsed="1"/>
+    <w:lsdException w:name="Table Classic 3" w:semiHidden="1" w:unhideWhenUsed="1"/>
+    <w:lsdException w:name="Table Classic 4" w:semiHidden="1" w:unhideWhenUsed="1"/>
+    <w:lsdException w:name="Table Colorful 1" w:semiHidden="1" w:unhideWhenUsed="1"/>
+    <w:lsdException w:name="Table Colorful 2" w:semiHidden="1" w:unhideWhenUsed="1"/>
+    <w:lsdException w:name="Table Colorful 3" w:semiHidden="1" w:unhideWhenUsed="1"/>
+    <w:lsdException w:name="Table Columns 1" w:semiHidden="1" w:unhideWhenUsed="1"/>
+    <w:lsdException w:name="Table Columns 2" w:semiHidden="1" w:unhideWhenUsed="1"/>
+    <w:lsdException w:name="Table Columns 3" w:semiHidden="1" w:unhideWhenUsed="1"/>
+    <w:lsdException w:name="Table Columns 4" w:semiHidden="1" w:unhideWhenUsed="1"/>
+    <w:lsdException w:name="Table Columns 5" w:semiHidden="1" w:unhideWhenUsed="1"/>
+    <w:lsdException w:name="Table Grid 1" w:semiHidden="1" w:unhideWhenUsed="1"/>
+    <w:lsdException w:name="Table Grid 2" w:semiHidden="1" w:unhideWhenUsed="1"/>
+    <w:lsdException w:name="Table Grid 3" w:semiHidden="1" w:unhideWhenUsed="1"/>
+    <w:lsdException w:name="Table Grid 4" w:semiHidden="1" w:unhideWhenUsed="1"/>
+    <w:lsdException w:name="Table Grid 5" w:semiHidden="1" w:unhideWhenUsed="1"/>
+    <w:lsdException w:name="Table Grid 6" w:semiHidden="1" w:unhideWhenUsed="1"/>
+    <w:lsdException w:name="Table Grid 7" w:semiHidden="1" w:unhideWhenUsed="1"/>
+    <w:lsdException w:name="Table Grid 8" w:semiHidden="1" w:unhideWhenUsed="1"/>
+    <w:lsdException w:name="Table List 1" w:semiHidden="1" w:unhideWhenUsed="1"/>
+    <w:lsdException w:name="Table List 2" w:semiHidden="1" w:unhideWhenUsed="1"/>
+    <w:lsdException w:name="Table List 3" w:semiHidden="1" w:unhideWhenUsed="1"/>
+    <w:lsdException w:name="Table List 4" w:semiHidden="1" w:unhideWhenUsed="1"/>
+    <w:lsdException w:name="Table List 5" w:semiHidden="1" w:unhideWhenUsed="1"/>
+    <w:lsdException w:name="Table List 6" w:semiHidden="1" w:unhideWhenUsed="1"/>
+    <w:lsdException w:name="Table List 7" w:semiHidden="1" w:unhideWhenUsed="1"/>
+    <w:lsdException w:name="Table List 8" w:semiHidden="1" w:unhideWhenUsed="1"/>
+    <w:lsdException w:name="Table 3D effects 1" w:semiHidden="1" w:unhideWhenUsed="1"/>
+    <w:lsdException w:name="Table 3D effects 2" w:semiHidden="1" w:unhideWhenUsed="1"/>
+    <w:lsdException w:name="Table 3D effects 3" w:semiHidden="1" w:unhideWhenUsed="1"/>
+    <w:lsdException w:name="Table Contemporary" w:semiHidden="1" w:unhideWhenUsed="1"/>
+    <w:lsdException w:name="Table Elegant" w:semiHidden="1" w:unhideWhenUsed="1"/>
+    <w:lsdException w:name="Table Professional" w:semiHidden="1" w:unhideWhenUsed="1"/>
+    <w:lsdException w:name="Table Subtle 1" w:semiHidden="1" w:unhideWhenUsed="1"/>
+    <w:lsdException w:name="Table Subtle 2" w:semiHidden="1" w:unhideWhenUsed="1"/>
+    <w:lsdException w:name="Table Web 1" w:semiHidden="1" w:unhideWhenUsed="1"/>
+    <w:lsdException w:name="Table Web 2" w:semiHidden="1" w:unhideWhenUsed="1"/>
+    <w:lsdException w:name="Table Web 3" w:semiHidden="1" w:unhideWhenUsed="1"/>
+    <w:lsdException w:name="Table Theme" w:semiHidden="1" w:unhideWhenUsed="1"/>
+    <w:lsdException w:name="Light Shading"/>
+    <w:lsdException w:name="Light List"/>
+    <w:lsdException w:name="Light Grid"/>
+    <w:lsdException w:name="Medium Shading 1"/>
+    <w:lsdException w:name="Medium Shading 2"/>
+    <w:lsdException w:name="Medium List 1"/>
+    <w:lsdException w:name="Medium List 2"/>
+    <w:lsdException w:name="Medium Grid 1"/>
+    <w:lsdException w:name="Medium Grid 2"/>
+    <w:lsdException w:name="Medium Grid 3"/>
+    <w:lsdException w:name="Dark List"/>
+    <w:lsdException w:name="Colorful Shading"/>
+    <w:lsdException w:name="Colorful List"/>
+    <w:lsdException w:name="Colorful Grid"/>
+    <w:lsdException w:name="Light Shading Accent 1"/>
+    <w:lsdException w:name="Light List Accent 1"/>
+    <w:lsdException w:name="Light Grid Accent 1"/>
+    <w:lsdException w:name="Medium Shading 1 Accent 1"/>
+    <w:lsdException w:name="Medium Shading 2 Accent 1"/>
+    <w:lsdException w:name="Medium List 1 Accent 1"/>
+    <w:lsdException w:name="Medium List 2 Accent 1"/>
+    <w:lsdException w:name="Medium Grid 1 Accent 1"/>
+    <w:lsdException w:name="Medium Grid 2 Accent 1"/>
+    <w:lsdException w:name="Medium Grid 3 Accent 1"/>
+    <w:lsdException w:name="Dark List Accent 1"/>
+    <w:lsdException w:name="Colorful Shading Accent 1"/>
+    <w:lsdException w:name="Colorful List Accent 1"/>
+    <w:lsdException w:name="Colorful Grid Accent 1"/>
+    <w:lsdException w:name="Light Shading Accent 2"/>
+    <w:lsdException w:name="Light List Accent 2"/>
+    <w:lsdException w:name="Light Grid Accent 2"/>
+    <w:lsdException w:name="Medium Shading 1 Accent 2"/>
+    <w:lsdException w:name="Medium Shading 2 Accent 2"/>
+    <w:lsdException w:name="Medium List 1 Accent 2"/>
+    <w:lsdException w:name="Medium List 2 Accent 2"/>
+    <w:lsdException w:name="Medium Grid 1 Accent 2"/>
+    <w:lsdException w:name="Medium Grid 2 Accent 2"/>
+    <w:lsdException w:name="Medium Grid 3 Accent 2"/>
+    <w:lsdException w:name="Dark List Accent 2"/>
+    <w:lsdException w:name="Colorful Shading Accent 2"/>
+    <w:lsdException w:name="Colorful List Accent 2"/>
+    <w:lsdException w:name="Colorful Grid Accent 2"/>
+    <w:lsdException w:name="Light Shading Accent 3"/>
+    <w:lsdException w:name="Light List Accent 3"/>
+    <w:lsdException w:name="Light Grid Accent 3"/>
+    <w:lsdException w:name="Medium Shading 1 Accent 3"/>
+    <w:lsdException w:name="Medium Shading 2 Accent 3"/>
+    <w:lsdException w:name="Medium List 1 Accent 3"/>
+    <w:lsdException w:name="Medium List 2 Accent 3"/>
+    <w:lsdException w:name="Medium Grid 1 Accent 3"/>
+    <w:lsdException w:name="Medium Grid 2 Accent 3"/>
+    <w:lsdException w:name="Medium Grid 3 Accent 3"/>
+    <w:lsdException w:name="Dark List Accent 3"/>
+    <w:lsdException w:name="Colorful Shading Accent 3"/>
+    <w:lsdException w:name="Colorful List Accent 3"/>
+    <w:lsdException w:name="Colorful Grid Accent 3"/>
+    <w:lsdException w:name="Light Shading Accent 4"/>
+    <w:lsdException w:name="Light List Accent 4"/>
+    <w:lsdException w:name="Light Grid Accent 4"/>
+    <w:lsdException w:name="Medium Shading 1 Accent 4"/>
+    <w:lsdException w:name="Medium Shading 2 Accent 4"/>
+    <w:lsdException w:name="Medium List 1 Accent 4"/>
+    <w:lsdException w:name="Medium List 2 Accent 4"/>
+    <w:lsdException w:name="Medium Grid 1 Accent 4"/>
+    <w:lsdException w:name="Medium Grid 2 Accent 4"/>
+    <w:lsdException w:name="Medium Grid 3 Accent 4"/>
+    <w:lsdException w:name="Dark List Accent 4"/>
+    <w:lsdException w:name="Colorful Shading Accent 4"/>
+    <w:lsdException w:name="Colorful List Accent 4"/>
+    <w:lsdException w:name="Colorful Grid Accent 4"/>
+    <w:lsdException w:name="Light Shading Accent 5"/>
+    <w:lsdException w:name="Light List Accent 5"/>
+    <w:lsdException w:name="Light Grid Accent 5"/>
+    <w:lsdException w:name="Medium Shading 1 Accent 5"/>
+    <w:lsdException w:name="Medium Shading 2 Accent 5"/>
+    <w:lsdException w:name="Medium List 1 Accent 5"/>
+    <w:lsdException w:name="Medium List 2 Accent 5"/>
+    <w:lsdException w:name="Medium Grid 1 Accent 5"/>
+    <w:lsdException w:name="Medium Grid 2 Accent 5"/>
+    <w:lsdException w:name="Medium Grid 3 Accent 5"/>
+    <w:lsdException w:name="Dark List Accent 5"/>
+    <w:lsdException w:name="Colorful Shading Accent 5"/>
+    <w:lsdException w:name="Colorful List Accent 5"/>
+    <w:lsdException w:name="Colorful Grid Accent 5"/>
+    <w:lsdException w:name="Light Shading Accent 6"/>
+    <w:lsdException w:name="Light List Accent 6"/>
+    <w:lsdException w:name="Light Grid Accent 6"/>
+    <w:lsdException w:name="Medium Shading 1 Accent 6"/>
+    <w:lsdException w:name="Medium Shading 2 Accent 6"/>
+    <w:lsdException w:name="Medium List 1 Accent 6"/>
+    <w:lsdException w:name="Medium List 2 Accent 6"/>
+    <w:lsdException w:name="Medium Grid 1 Accent 6"/>
+    <w:lsdException w:name="Medium Grid 2 Accent 6"/>
+    <w:lsdException w:name="Medium Grid 3 Accent 6"/>
+    <w:lsdException w:name="Dark List Accent 6"/>
+    <w:lsdException w:name="Colorful Shading Accent 6"/>
+    <w:lsdException w:name="Colorful List Accent 6"/>
+    <w:lsdException w:name="Colorful Grid Accent 6"/>
+    <w:lsdException w:name="Grid Table 4" w:uiPriority="49"/>
+    <w:lsdException w:name="Grid Table 5 Dark" w:uiPriority="50"/>
+    <w:lsdException w:name="Grid Table 6 Colorful" w:uiPriority="51"/>
+    <w:lsdException w:name="Grid Table 7 Colorful" w:uiPriority="52"/>
+    <w:lsdException w:name="Grid Table 1 Light Accent 1" w:uiPriority="46"/>
+    <w:lsdException w:name="Grid Table 2 Accent 1" w:uiPriority="47"/>
+    <w:lsdException w:name="Grid Table 3 Accent 1" w:uiPriority="48"/>
+    <w:lsdException w:name="Grid Table 4 Accent 1" w:uiPriority="49"/>
+    <w:lsdException w:name="Grid Table 5 Dark Accent 1" w:uiPriority="50"/>
+    <w:lsdException w:name="Grid Table 6 Colorful Accent 1" w:uiPriority="51"/>
+    <w:lsdException w:name="Grid Table 7 Colorful Accent 1" w:uiPriority="52"/>
+    <w:lsdException w:name="Grid Table 1 Light Accent 2" w:uiPriority="46"/>
+    <w:lsdException w:name="Grid Table 2 Accent 2" w:uiPriority="47"/>
+    <w:lsdException w:name="Grid Table 3 Accent 2" w:uiPriority="48"/>
+    <w:lsdException w:name="Grid Table 4 Accent 2" w:uiPriority="49"/>
+    <w:lsdException w:name="Grid Table 5 Dark Accent 2" w:uiPriority="50"/>
+    <w:lsdException w:name="Grid Table 6 Colorful Accent 2" w:uiPriority="51"/>
+    <w:lsdException w:name="Grid Table 7 Colorful Accent 2" w:uiPriority="52"/>
+    <w:lsdException w:name="Grid Table 1 Light Accent 3" w:uiPriority="46"/>
+    <w:lsdException w:name="Grid Table 2 Accent 3" w:uiPriority="47"/>
+    <w:lsdException w:name="Grid Table 3 Accent 3" w:uiPriority="48"/>
+    <w:lsdException w:name="Grid Table 4 Accent 3" w:uiPriority="49"/>
+    <w:lsdException w:name="Grid Table 5 Dark Accent 3" w:uiPriority="50"/>
+    <w:lsdException w:name="Grid Table 6 Colorful Accent 3" w:uiPriority="51"/>
+    <w:lsdException w:name="Grid Table 7 Colorful Accent 3" w:uiPriority="52"/>
+    <w:lsdException w:name="Grid Table 1 Light Accent 4" w:uiPriority="46"/>
+    <w:lsdException w:name="Grid Table 2 Accent 4" w:uiPriority="47"/>
+    <w:lsdException w:name="Grid Table 3 Accent 4" w:uiPriority="48"/>
+    <w:lsdException w:name="Grid Table 4 Accent 4" w:uiPriority="49"/>
+    <w:lsdException w:name="Grid Table 5 Dark Accent 4" w:uiPriority="50"/>
+    <w:lsdException w:name="Grid Table 6 Colorful Accent 4" w:uiPriority="51"/>
+    <w:lsdException w:name="Grid Table 7 Colorful Accent 4" w:uiPriority="52"/>
+    <w:lsdException w:name="Grid Table 1 Light Accent 5" w:uiPriority="46"/>
+    <w:lsdException w:name="Grid Table 2 Accent 5" w:uiPriority="47"/>
+    <w:lsdException w:name="Grid Table 3 Accent 5" w:uiPriority="48"/>
+    <w:lsdException w:name="Grid Table 4 Accent 5" w:uiPriority="49"/>
+    <w:lsdException w:name="Grid Table 5 Dark Accent 5" w:uiPriority="50"/>
+    <w:lsdException w:name="Grid Table 6 Colorful Accent 5" w:uiPriority="51"/>
+    <w:lsdException w:name="Grid Table 7 Colorful Accent 5" w:uiPriority="52"/>
+    <w:lsdException w:name="Grid Table 1 Light Accent 6" w:uiPriority="46"/>
+    <w:lsdException w:name="Grid Table 2 Accent 6" w:uiPriority="47"/>
+    <w:lsdException w:name="Grid Table 3 Accent 6" w:uiPriority="48"/>
+    <w:lsdException w:name="Grid Table 4 Accent 6" w:uiPriority="49"/>
+    <w:lsdException w:name="Grid Table 5 Dark Accent 6" w:uiPriority="50"/>
+    <w:lsdException w:name="Grid Table 6 Colorful Accent 6" w:uiPriority="51"/>
+    <w:lsdException w:name="Grid Table 7 Colorful Accent 6" w:uiPriority="52"/>
+    <w:lsdException w:name="List Table 1 Light" w:uiPriority="46"/>
+    <w:lsdException w:name="List Table 2" w:uiPriority="47"/>
+    <w:lsdException w:name="List Table 3" w:uiPriority="48"/>
+    <w:lsdException w:name="List Table 4" w:uiPriority="49"/>
+    <w:lsdException w:name="List Table 5 Dark" w:uiPriority="50"/>
+    <w:lsdException w:name="List Table 6 Colorful" w:uiPriority="51"/>
+    <w:lsdException w:name="List Table 7 Colorful" w:uiPriority="52"/>
+    <w:lsdException w:name="List Table 1 Light Accent 1" w:uiPriority="46"/>
+    <w:lsdException w:name="List Table 2 Accent 1" w:uiPriority="47"/>
+    <w:lsdException w:name="List Table 3 Accent 1" w:uiPriority="48"/>
+    <w:lsdException w:name="List Table 4 Accent 1" w:uiPriority="49"/>
+    <w:lsdException w:name="List Table 5 Dark Accent 1" w:uiPriority="50"/>
+    <w:lsdException w:name="List Table 6 Colorful Accent 1" w:uiPriority="51"/>
+    <w:lsdException w:name="List Table 7 Colorful Accent 1" w:uiPriority="52"/>
+    <w:lsdException w:name="List Table 1 Light Accent 2" w:uiPriority="46"/>
+    <w:lsdException w:name="List Table 2 Accent 2" w:uiPriority="47"/>
+    <w:lsdException w:name="List Table 3 Accent 2" w:uiPriority="48"/>
+    <w:lsdException w:name="List Table 4 Accent 2" w:uiPriority="49"/>
+    <w:lsdException w:name="List Table 5 Dark Accent 2" w:uiPriority="50"/>
+    <w:lsdException w:name="List Table 6 Colorful Accent 2" w:uiPriority="51"/>
+    <w:lsdException w:name="List Table 7 Colorful Accent 2" w:uiPriority="52"/>
+    <w:lsdException w:name="List Table 1 Light Accent 3" w:uiPriority="46"/>
+    <w:lsdException w:name="List Table 2 Accent 3" w:uiPriority="47"/>
+    <w:lsdException w:name="List Table 3 Accent 3" w:uiPriority="48"/>
+    <w:lsdException w:name="List Table 4 Accent 3" w:uiPriority="49"/>
+    <w:lsdException w:name="List Table 5 Dark Accent 3" w:uiPriority="50"/>
+    <w:lsdException w:name="List Table 6 Colorful Accent 3" w:uiPriority="51"/>
+    <w:lsdException w:name="List Table 7 Colorful Accent 3" w:uiPriority="52"/>
+    <w:lsdException w:name="List Table 1 Light Accent 4" w:uiPriority="46"/>
+    <w:lsdException w:name="List Table 2 Accent 4" w:uiPriority="47"/>
+    <w:lsdException w:name="List Table 3 Accent 4" w:uiPriority="48"/>
+    <w:lsdException w:name="List Table 4 Accent 4" w:uiPriority="49"/>
+    <w:lsdException w:name="List Table 5 Dark Accent 4" w:uiPriority="50"/>
+    <w:lsdException w:name="List Table 6 Colorful Accent 4" w:uiPriority="51"/>
+    <w:lsdException w:name="List Table 7 Colorful Accent 4" w:uiPriority="52"/>
+    <w:lsdException w:name="List Table 1 Light Accent 5" w:uiPriority="46"/>
+    <w:lsdException w:name="List Table 2 Accent 5" w:uiPriority="47"/>
+    <w:lsdException w:name="List Table 3 Accent 5" w:uiPriority="48"/>
+    <w:lsdException w:name="List Table 4 Accent 5" w:uiPriority="49"/>
+    <w:lsdException w:name="List Table 5 Dark Accent 5" w:uiPriority="50"/>
+    <w:lsdException w:name="List Table 6 Colorful Accent 5" w:uiPriority="51"/>
+    <w:lsdException w:name="List Table 7 Colorful Accent 5" w:uiPriority="52"/>
+    <w:lsdException w:name="List Table 1 Light Accent 6" w:uiPriority="46"/>
+    <w:lsdException w:name="List Table 2 Accent 6" w:uiPriority="47"/>
+    <w:lsdException w:name="List Table 3 Accent 6" w:uiPriority="48"/>
+    <w:lsdException w:name="List Table 4 Accent 6" w:uiPriority="49"/>
+    <w:lsdException w:name="List Table 5 Dark Accent 6" w:uiPriority="50"/>
+    <w:lsdException w:name="List Table 6 Colorful Accent 6" w:uiPriority="51"/>
+    <w:lsdException w:name="List Table 7 Colorful Accent 6" w:uiPriority="52"/>
+    <w:lsdException w:name="Mention" w:semiHidden="1" w:uiPriority="99" w:unhideWhenUsed="1"/>
+    <w:lsdException w:name="Smart Hyperlink" w:semiHidden="1" w:uiPriority="99" w:unhideWhenUsed="1"/>
+    <w:lsdException w:name="Hashtag" w:semiHidden="1" w:uiPriority="99" w:unhideWhenUsed="1"/>
+    <w:lsdException w:name="Unresolved Mention" w:semiHidden="1" w:uiPriority="99" w:unhideWhenUsed="1"/>
+    <w:lsdException w:name="Smart Link" w:semiHidden="1" w:uiPriority="99" w:unhideWhenUsed="1"/>
+  </w:latentStyles>
   <w:style w:default="1" w:styleId="Normal" w:type="paragraph">
     <w:name w:val="Normal"/>
     <w:qFormat/>
-  </w:style>
-  <w:style w:styleId="BodyText" w:type="paragraph">
-    <w:name w:val="Body Text"/>
-    <w:basedOn w:val="Normal"/>
-    <w:link w:val="BodyTextChar"/>
-    <w:qFormat/>
-    <w:pPr>
-      <w:spacing w:after="180" w:before="180"/>
-    </w:pPr>
-  </w:style>
-  <w:style w:customStyle="1" w:styleId="FirstParagraph" w:type="paragraph">
-    <w:name w:val="First Paragraph"/>
-    <w:basedOn w:val="BodyText"/>
-    <w:next w:val="BodyText"/>
-    <w:qFormat/>
-  </w:style>
-  <w:style w:customStyle="1" w:styleId="Compact" w:type="paragraph">
-    <w:name w:val="Compact"/>
-    <w:basedOn w:val="BodyText"/>
-    <w:qFormat/>
-    <w:pPr>
-      <w:spacing w:after="36" w:before="36"/>
-    </w:pPr>
-  </w:style>
-  <w:style w:styleId="Title" w:type="paragraph">
-    <w:name w:val="Title"/>
-    <w:basedOn w:val="Normal"/>
-    <w:next w:val="BodyText"/>
-    <w:link w:val="TitleChar"/>
-    <w:uiPriority w:val="10"/>
-    <w:qFormat/>
-    <w:rsid w:val="00A10FD9"/>
-    <w:pPr>
-      <w:spacing w:after="80" w:line="240" w:lineRule="auto"/>
-      <w:contextualSpacing/>
-      <w:jc w:val="center"/>
-    </w:pPr>
-    <w:rPr>
-      <w:rFonts w:asciiTheme="majorHAnsi" w:cstheme="majorBidi" w:eastAsiaTheme="majorEastAsia" w:hAnsiTheme="majorHAnsi"/>
-      <w:spacing w:val="-10"/>
-      <w:kern w:val="28"/>
-      <w:sz w:val="56"/>
-      <w:szCs w:val="56"/>
-    </w:rPr>
-  </w:style>
-  <w:style w:customStyle="1" w:styleId="TitleChar" w:type="character">
-    <w:name w:val="Title Char"/>
-    <w:basedOn w:val="DefaultParagraphFont"/>
-    <w:link w:val="Title"/>
-    <w:uiPriority w:val="10"/>
-    <w:rsid w:val="00A10FD9"/>
-    <w:rPr>
-      <w:rFonts w:asciiTheme="majorHAnsi" w:cstheme="majorBidi" w:eastAsiaTheme="majorEastAsia" w:hAnsiTheme="majorHAnsi"/>
-      <w:spacing w:val="-10"/>
-      <w:kern w:val="28"/>
-      <w:sz w:val="56"/>
-      <w:szCs w:val="56"/>
-    </w:rPr>
-  </w:style>
-  <w:style w:styleId="Subtitle" w:type="paragraph">
-    <w:name w:val="Subtitle"/>
-    <w:basedOn w:val="Normal"/>
-    <w:next w:val="BodyText"/>
-    <w:link w:val="SubtitleChar"/>
-    <w:uiPriority w:val="11"/>
-    <w:qFormat/>
-    <w:rsid w:val="00A10FD9"/>
-    <w:pPr>
-      <w:numPr>
-        <w:ilvl w:val="1"/>
-      </w:numPr>
-    </w:pPr>
-    <w:rPr>
-      <w:rFonts w:cstheme="majorBidi" w:eastAsiaTheme="majorEastAsia"/>
-      <w:color w:themeColor="text1" w:themeTint="A6" w:val="595959"/>
-      <w:spacing w:val="15"/>
-      <w:sz w:val="28"/>
-      <w:szCs w:val="28"/>
-    </w:rPr>
-  </w:style>
-  <w:style w:customStyle="1" w:styleId="SubtitleChar" w:type="character">
-    <w:name w:val="Subtitle Char"/>
-    <w:basedOn w:val="DefaultParagraphFont"/>
-    <w:link w:val="Subtitle"/>
-    <w:uiPriority w:val="11"/>
-    <w:rsid w:val="00A10FD9"/>
-    <w:rPr>
-      <w:rFonts w:cstheme="majorBidi" w:eastAsiaTheme="majorEastAsia"/>
-      <w:color w:themeColor="text1" w:themeTint="A6" w:val="595959"/>
-      <w:spacing w:val="15"/>
-      <w:sz w:val="28"/>
-      <w:szCs w:val="28"/>
-    </w:rPr>
-  </w:style>
-  <w:style w:customStyle="1" w:styleId="Author" w:type="paragraph">
-    <w:name w:val="Author"/>
-    <w:next w:val="BodyText"/>
-    <w:qFormat/>
-    <w:pPr>
-      <w:keepNext/>
-      <w:keepLines/>
-      <w:jc w:val="center"/>
-    </w:pPr>
-  </w:style>
-  <w:style w:styleId="Date" w:type="paragraph">
-    <w:name w:val="Date"/>
-    <w:next w:val="BodyText"/>
-    <w:qFormat/>
-    <w:pPr>
-      <w:keepNext/>
-      <w:keepLines/>
-      <w:jc w:val="center"/>
-    </w:pPr>
-  </w:style>
-  <w:style w:customStyle="1" w:styleId="AbstractTitle" w:type="paragraph">
-    <w:name w:val="Abstract Title"/>
-    <w:basedOn w:val="Normal"/>
-    <w:next w:val="Abstract"/>
-    <w:qFormat/>
-    <w:pPr>
-      <w:keepNext/>
-      <w:keepLines/>
-      <w:spacing w:after="0" w:before="300"/>
-      <w:jc w:val="center"/>
-    </w:pPr>
-    <w:rPr>
-      <w:b/>
-      <w:color w:val="345A8A"/>
-      <w:sz w:val="20"/>
-      <w:szCs w:val="20"/>
-    </w:rPr>
-  </w:style>
-  <w:style w:customStyle="1" w:styleId="Abstract" w:type="paragraph">
-    <w:name w:val="Abstract"/>
-    <w:basedOn w:val="Normal"/>
-    <w:next w:val="BodyText"/>
-    <w:qFormat/>
-    <w:pPr>
-      <w:keepNext/>
-      <w:keepLines/>
-      <w:spacing w:after="300" w:before="100"/>
-    </w:pPr>
-    <w:rPr>
-      <w:sz w:val="20"/>
-      <w:szCs w:val="20"/>
-    </w:rPr>
-  </w:style>
-  <w:style w:styleId="Bibliography" w:type="paragraph">
-    <w:name w:val="Bibliography"/>
-    <w:basedOn w:val="Normal"/>
-    <w:next w:val="Bibliography"/>
-    <w:qFormat/>
-    <w:pPr/>
-    <w:rPr/>
   </w:style>
   <w:style w:styleId="Heading1" w:type="paragraph">
     <w:name w:val="heading 1"/>
@@ -5970,16 +6270,16 @@
     <w:link w:val="Heading1Char"/>
     <w:uiPriority w:val="9"/>
     <w:qFormat/>
-    <w:rsid w:val="00A10FD9"/>
+    <w:rsid w:val="00AA4284"/>
     <w:pPr>
       <w:keepNext/>
       <w:keepLines/>
-      <w:spacing w:after="80" w:before="360"/>
+      <w:spacing w:after="80" w:before="360" w:line="480" w:lineRule="auto"/>
       <w:outlineLvl w:val="0"/>
     </w:pPr>
     <w:rPr>
-      <w:rFonts w:asciiTheme="majorHAnsi" w:cstheme="majorBidi" w:eastAsiaTheme="majorEastAsia" w:hAnsiTheme="majorHAnsi"/>
-      <w:color w:themeColor="accent1" w:themeShade="BF" w:val="0F4761"/>
+      <w:rFonts w:ascii="Times New Roman" w:cstheme="majorBidi" w:eastAsiaTheme="majorEastAsia" w:hAnsi="Times New Roman"/>
+      <w:color w:themeColor="text1" w:val="000000"/>
       <w:sz w:val="40"/>
       <w:szCs w:val="40"/>
     </w:rPr>
@@ -5990,19 +6290,18 @@
     <w:next w:val="BodyText"/>
     <w:link w:val="Heading2Char"/>
     <w:uiPriority w:val="9"/>
-    <w:semiHidden/>
     <w:unhideWhenUsed/>
     <w:qFormat/>
-    <w:rsid w:val="00A10FD9"/>
+    <w:rsid w:val="00AA4284"/>
     <w:pPr>
       <w:keepNext/>
       <w:keepLines/>
-      <w:spacing w:after="80" w:before="160"/>
+      <w:spacing w:after="80" w:before="160" w:line="480" w:lineRule="auto"/>
       <w:outlineLvl w:val="1"/>
     </w:pPr>
     <w:rPr>
-      <w:rFonts w:asciiTheme="majorHAnsi" w:cstheme="majorBidi" w:eastAsiaTheme="majorEastAsia" w:hAnsiTheme="majorHAnsi"/>
-      <w:color w:themeColor="accent1" w:themeShade="BF" w:val="0F4761"/>
+      <w:rFonts w:ascii="Times New Roman" w:cstheme="majorBidi" w:eastAsiaTheme="majorEastAsia" w:hAnsi="Times New Roman"/>
+      <w:color w:themeColor="text1" w:val="000000"/>
       <w:sz w:val="32"/>
       <w:szCs w:val="32"/>
     </w:rPr>
@@ -6013,19 +6312,18 @@
     <w:next w:val="BodyText"/>
     <w:link w:val="Heading3Char"/>
     <w:uiPriority w:val="9"/>
-    <w:semiHidden/>
     <w:unhideWhenUsed/>
     <w:qFormat/>
-    <w:rsid w:val="00A10FD9"/>
+    <w:rsid w:val="00AA4284"/>
     <w:pPr>
       <w:keepNext/>
       <w:keepLines/>
-      <w:spacing w:after="80" w:before="160"/>
+      <w:spacing w:after="80" w:before="160" w:line="480" w:lineRule="auto"/>
       <w:outlineLvl w:val="2"/>
     </w:pPr>
     <w:rPr>
-      <w:rFonts w:cstheme="majorBidi" w:eastAsiaTheme="majorEastAsia"/>
-      <w:color w:themeColor="accent1" w:themeShade="BF" w:val="0F4761"/>
+      <w:rFonts w:ascii="Times New Roman" w:cstheme="majorBidi" w:eastAsiaTheme="majorEastAsia" w:hAnsi="Times New Roman"/>
+      <w:color w:themeColor="text1" w:val="000000"/>
       <w:sz w:val="28"/>
       <w:szCs w:val="28"/>
     </w:rPr>
@@ -6036,21 +6334,20 @@
     <w:next w:val="BodyText"/>
     <w:link w:val="Heading4Char"/>
     <w:uiPriority w:val="9"/>
-    <w:semiHidden/>
     <w:unhideWhenUsed/>
     <w:qFormat/>
-    <w:rsid w:val="00A10FD9"/>
+    <w:rsid w:val="00AA4284"/>
     <w:pPr>
       <w:keepNext/>
       <w:keepLines/>
-      <w:spacing w:after="40" w:before="80"/>
+      <w:spacing w:after="40" w:before="80" w:line="480" w:lineRule="auto"/>
       <w:outlineLvl w:val="3"/>
     </w:pPr>
     <w:rPr>
-      <w:rFonts w:cstheme="majorBidi" w:eastAsiaTheme="majorEastAsia"/>
+      <w:rFonts w:ascii="Times New Roman" w:cstheme="majorBidi" w:eastAsiaTheme="majorEastAsia" w:hAnsi="Times New Roman"/>
       <w:i/>
       <w:iCs/>
-      <w:color w:themeColor="accent1" w:themeShade="BF" w:val="0F4761"/>
+      <w:color w:themeColor="text1" w:val="000000"/>
     </w:rPr>
   </w:style>
   <w:style w:styleId="Heading5" w:type="paragraph">
@@ -6162,15 +6459,202 @@
       <w:color w:themeColor="text1" w:themeTint="D8" w:val="272727"/>
     </w:rPr>
   </w:style>
+  <w:style w:default="1" w:styleId="DefaultParagraphFont" w:type="character">
+    <w:name w:val="Default Paragraph Font"/>
+    <w:uiPriority w:val="1"/>
+    <w:semiHidden/>
+    <w:unhideWhenUsed/>
+  </w:style>
+  <w:style w:default="1" w:styleId="TableNormal" w:type="table">
+    <w:name w:val="Normal Table"/>
+    <w:uiPriority w:val="99"/>
+    <w:semiHidden/>
+    <w:unhideWhenUsed/>
+    <w:tblPr>
+      <w:tblInd w:type="dxa" w:w="0"/>
+      <w:tblCellMar>
+        <w:top w:type="dxa" w:w="0"/>
+        <w:left w:type="dxa" w:w="108"/>
+        <w:bottom w:type="dxa" w:w="0"/>
+        <w:right w:type="dxa" w:w="108"/>
+      </w:tblCellMar>
+    </w:tblPr>
+  </w:style>
+  <w:style w:default="1" w:styleId="NoList" w:type="numbering">
+    <w:name w:val="No List"/>
+    <w:uiPriority w:val="99"/>
+    <w:semiHidden/>
+    <w:unhideWhenUsed/>
+  </w:style>
+  <w:style w:styleId="BodyText" w:type="paragraph">
+    <w:name w:val="Body Text"/>
+    <w:basedOn w:val="Normal"/>
+    <w:qFormat/>
+    <w:rsid w:val="00811A8C"/>
+    <w:pPr>
+      <w:spacing w:after="180" w:before="180" w:line="480" w:lineRule="auto"/>
+    </w:pPr>
+    <w:rPr>
+      <w:rFonts w:ascii="Times New Roman" w:hAnsi="Times New Roman"/>
+    </w:rPr>
+  </w:style>
+  <w:style w:customStyle="1" w:styleId="FirstParagraph" w:type="paragraph">
+    <w:name w:val="First Paragraph"/>
+    <w:basedOn w:val="BodyText"/>
+    <w:next w:val="BodyText"/>
+    <w:qFormat/>
+    <w:rsid w:val="00811A8C"/>
+  </w:style>
+  <w:style w:customStyle="1" w:styleId="Compact" w:type="paragraph">
+    <w:name w:val="Compact"/>
+    <w:basedOn w:val="BodyText"/>
+    <w:qFormat/>
+    <w:pPr>
+      <w:spacing w:after="36" w:before="36"/>
+    </w:pPr>
+  </w:style>
+  <w:style w:styleId="Title" w:type="paragraph">
+    <w:name w:val="Title"/>
+    <w:basedOn w:val="Normal"/>
+    <w:next w:val="BodyText"/>
+    <w:link w:val="TitleChar"/>
+    <w:uiPriority w:val="10"/>
+    <w:qFormat/>
+    <w:rsid w:val="00AA4284"/>
+    <w:pPr>
+      <w:spacing w:after="80" w:line="480" w:lineRule="auto"/>
+      <w:contextualSpacing/>
+      <w:jc w:val="center"/>
+    </w:pPr>
+    <w:rPr>
+      <w:rFonts w:ascii="Times New Roman" w:cstheme="majorBidi" w:eastAsiaTheme="majorEastAsia" w:hAnsi="Times New Roman"/>
+      <w:spacing w:val="-10"/>
+      <w:kern w:val="28"/>
+      <w:sz w:val="56"/>
+      <w:szCs w:val="56"/>
+    </w:rPr>
+  </w:style>
+  <w:style w:customStyle="1" w:styleId="TitleChar" w:type="character">
+    <w:name w:val="Title Char"/>
+    <w:basedOn w:val="DefaultParagraphFont"/>
+    <w:link w:val="Title"/>
+    <w:uiPriority w:val="10"/>
+    <w:rsid w:val="00AA4284"/>
+    <w:rPr>
+      <w:rFonts w:ascii="Times New Roman" w:cstheme="majorBidi" w:eastAsiaTheme="majorEastAsia" w:hAnsi="Times New Roman"/>
+      <w:spacing w:val="-10"/>
+      <w:kern w:val="28"/>
+      <w:sz w:val="56"/>
+      <w:szCs w:val="56"/>
+    </w:rPr>
+  </w:style>
+  <w:style w:styleId="Subtitle" w:type="paragraph">
+    <w:name w:val="Subtitle"/>
+    <w:basedOn w:val="Normal"/>
+    <w:next w:val="BodyText"/>
+    <w:link w:val="SubtitleChar"/>
+    <w:uiPriority w:val="11"/>
+    <w:qFormat/>
+    <w:rsid w:val="00A10FD9"/>
+    <w:pPr>
+      <w:numPr>
+        <w:ilvl w:val="1"/>
+      </w:numPr>
+    </w:pPr>
+    <w:rPr>
+      <w:rFonts w:cstheme="majorBidi" w:eastAsiaTheme="majorEastAsia"/>
+      <w:color w:themeColor="text1" w:themeTint="A6" w:val="595959"/>
+      <w:spacing w:val="15"/>
+      <w:sz w:val="28"/>
+      <w:szCs w:val="28"/>
+    </w:rPr>
+  </w:style>
+  <w:style w:customStyle="1" w:styleId="SubtitleChar" w:type="character">
+    <w:name w:val="Subtitle Char"/>
+    <w:basedOn w:val="DefaultParagraphFont"/>
+    <w:link w:val="Subtitle"/>
+    <w:uiPriority w:val="11"/>
+    <w:rsid w:val="00A10FD9"/>
+    <w:rPr>
+      <w:rFonts w:cstheme="majorBidi" w:eastAsiaTheme="majorEastAsia"/>
+      <w:color w:themeColor="text1" w:themeTint="A6" w:val="595959"/>
+      <w:spacing w:val="15"/>
+      <w:sz w:val="28"/>
+      <w:szCs w:val="28"/>
+    </w:rPr>
+  </w:style>
+  <w:style w:customStyle="1" w:styleId="Author" w:type="paragraph">
+    <w:name w:val="Author"/>
+    <w:next w:val="BodyText"/>
+    <w:qFormat/>
+    <w:pPr>
+      <w:keepNext/>
+      <w:keepLines/>
+      <w:jc w:val="center"/>
+    </w:pPr>
+  </w:style>
+  <w:style w:styleId="Date" w:type="paragraph">
+    <w:name w:val="Date"/>
+    <w:next w:val="BodyText"/>
+    <w:qFormat/>
+    <w:rsid w:val="00AA4284"/>
+    <w:pPr>
+      <w:keepNext/>
+      <w:keepLines/>
+      <w:spacing w:line="480" w:lineRule="auto"/>
+      <w:jc w:val="center"/>
+    </w:pPr>
+    <w:rPr>
+      <w:rFonts w:ascii="Times New Roman" w:hAnsi="Times New Roman"/>
+    </w:rPr>
+  </w:style>
+  <w:style w:customStyle="1" w:styleId="AbstractTitle" w:type="paragraph">
+    <w:name w:val="Abstract Title"/>
+    <w:basedOn w:val="Normal"/>
+    <w:next w:val="Abstract"/>
+    <w:qFormat/>
+    <w:pPr>
+      <w:keepNext/>
+      <w:keepLines/>
+      <w:spacing w:after="0" w:before="300"/>
+      <w:jc w:val="center"/>
+    </w:pPr>
+    <w:rPr>
+      <w:b/>
+      <w:color w:val="345A8A"/>
+      <w:sz w:val="20"/>
+      <w:szCs w:val="20"/>
+    </w:rPr>
+  </w:style>
+  <w:style w:customStyle="1" w:styleId="Abstract" w:type="paragraph">
+    <w:name w:val="Abstract"/>
+    <w:basedOn w:val="Normal"/>
+    <w:next w:val="BodyText"/>
+    <w:qFormat/>
+    <w:pPr>
+      <w:keepNext/>
+      <w:keepLines/>
+      <w:spacing w:after="300" w:before="100"/>
+    </w:pPr>
+    <w:rPr>
+      <w:sz w:val="20"/>
+      <w:szCs w:val="20"/>
+    </w:rPr>
+  </w:style>
+  <w:style w:styleId="Bibliography" w:type="paragraph">
+    <w:name w:val="Bibliography"/>
+    <w:basedOn w:val="Normal"/>
+    <w:qFormat/>
+  </w:style>
   <w:style w:customStyle="1" w:styleId="Heading1Char" w:type="character">
     <w:name w:val="Heading 1 Char"/>
     <w:basedOn w:val="DefaultParagraphFont"/>
     <w:link w:val="Heading1"/>
     <w:uiPriority w:val="9"/>
-    <w:rsid w:val="00A10FD9"/>
+    <w:rsid w:val="00AA4284"/>
     <w:rPr>
-      <w:rFonts w:asciiTheme="majorHAnsi" w:cstheme="majorBidi" w:eastAsiaTheme="majorEastAsia" w:hAnsiTheme="majorHAnsi"/>
-      <w:color w:themeColor="accent1" w:themeShade="BF" w:val="0F4761"/>
+      <w:rFonts w:ascii="Times New Roman" w:cstheme="majorBidi" w:eastAsiaTheme="majorEastAsia" w:hAnsi="Times New Roman"/>
+      <w:color w:themeColor="text1" w:val="000000"/>
       <w:sz w:val="40"/>
       <w:szCs w:val="40"/>
     </w:rPr>
@@ -6180,11 +6664,10 @@
     <w:basedOn w:val="DefaultParagraphFont"/>
     <w:link w:val="Heading2"/>
     <w:uiPriority w:val="9"/>
-    <w:semiHidden/>
-    <w:rsid w:val="00A10FD9"/>
+    <w:rsid w:val="00AA4284"/>
     <w:rPr>
-      <w:rFonts w:asciiTheme="majorHAnsi" w:cstheme="majorBidi" w:eastAsiaTheme="majorEastAsia" w:hAnsiTheme="majorHAnsi"/>
-      <w:color w:themeColor="accent1" w:themeShade="BF" w:val="0F4761"/>
+      <w:rFonts w:ascii="Times New Roman" w:cstheme="majorBidi" w:eastAsiaTheme="majorEastAsia" w:hAnsi="Times New Roman"/>
+      <w:color w:themeColor="text1" w:val="000000"/>
       <w:sz w:val="32"/>
       <w:szCs w:val="32"/>
     </w:rPr>
@@ -6194,11 +6677,10 @@
     <w:basedOn w:val="DefaultParagraphFont"/>
     <w:link w:val="Heading3"/>
     <w:uiPriority w:val="9"/>
-    <w:semiHidden/>
-    <w:rsid w:val="00A10FD9"/>
+    <w:rsid w:val="00AA4284"/>
     <w:rPr>
-      <w:rFonts w:cstheme="majorBidi" w:eastAsiaTheme="majorEastAsia"/>
-      <w:color w:themeColor="accent1" w:themeShade="BF" w:val="0F4761"/>
+      <w:rFonts w:ascii="Times New Roman" w:cstheme="majorBidi" w:eastAsiaTheme="majorEastAsia" w:hAnsi="Times New Roman"/>
+      <w:color w:themeColor="text1" w:val="000000"/>
       <w:sz w:val="28"/>
       <w:szCs w:val="28"/>
     </w:rPr>
@@ -6208,13 +6690,12 @@
     <w:basedOn w:val="DefaultParagraphFont"/>
     <w:link w:val="Heading4"/>
     <w:uiPriority w:val="9"/>
-    <w:semiHidden/>
-    <w:rsid w:val="00A10FD9"/>
+    <w:rsid w:val="00AA4284"/>
     <w:rPr>
-      <w:rFonts w:cstheme="majorBidi" w:eastAsiaTheme="majorEastAsia"/>
+      <w:rFonts w:ascii="Times New Roman" w:cstheme="majorBidi" w:eastAsiaTheme="majorEastAsia" w:hAnsi="Times New Roman"/>
       <w:i/>
       <w:iCs/>
-      <w:color w:themeColor="accent1" w:themeShade="BF" w:val="0F4761"/>
+      <w:color w:themeColor="text1" w:val="000000"/>
     </w:rPr>
   </w:style>
   <w:style w:customStyle="1" w:styleId="Heading5Char" w:type="character">
@@ -6290,18 +6771,17 @@
     <w:qFormat/>
     <w:pPr>
       <w:spacing w:after="100" w:before="100"/>
-      <w:ind w:firstLine="0" w:left="480" w:right="480"/>
+      <w:ind w:left="480" w:right="480"/>
     </w:pPr>
   </w:style>
   <w:style w:styleId="FootnoteText" w:type="paragraph">
-    <w:name w:val="Footnote Text"/>
+    <w:name w:val="footnote text"/>
     <w:basedOn w:val="Normal"/>
-    <w:next w:val="FootnoteText"/>
     <w:uiPriority w:val="9"/>
     <w:unhideWhenUsed/>
     <w:qFormat/>
   </w:style>
-  <w:style w:styleId="FootnoteBlockText" w:type="paragraph">
+  <w:style w:customStyle="1" w:styleId="FootnoteBlockText" w:type="paragraph">
     <w:name w:val="Footnote Block Text"/>
     <w:basedOn w:val="FootnoteText"/>
     <w:next w:val="FootnoteText"/>
@@ -6310,17 +6790,11 @@
     <w:qFormat/>
     <w:pPr>
       <w:spacing w:after="100" w:before="100"/>
-      <w:ind w:firstLine="0" w:left="480" w:right="480"/>
+      <w:ind w:left="480" w:right="480"/>
     </w:pPr>
   </w:style>
-  <w:style w:default="1" w:styleId="DefaultParagraphFont" w:type="character">
-    <w:name w:val="Default Paragraph Font"/>
-    <w:semiHidden/>
-    <w:unhideWhenUsed/>
-  </w:style>
-  <w:style w:default="1" w:styleId="Table" w:type="table">
+  <w:style w:customStyle="1" w:styleId="Table" w:type="table">
     <w:name w:val="Table"/>
-    <w:basedOn w:val="TableNormal"/>
     <w:semiHidden/>
     <w:unhideWhenUsed/>
     <w:qFormat/>
@@ -6336,14 +6810,13 @@
     <w:tblStylePr w:type="firstRow">
       <w:tblPr>
         <w:jc w:val="left"/>
-        <w:tblInd w:type="dxa" w:w="0"/>
       </w:tblPr>
       <w:trPr>
         <w:jc w:val="left"/>
       </w:trPr>
       <w:tcPr>
         <w:tcBorders>
-          <w:bottom w:val="single"/>
+          <w:bottom w:color="auto" w:space="0" w:sz="0" w:val="single"/>
         </w:tcBorders>
         <w:vAlign w:val="bottom"/>
       </w:tcPr>
@@ -6367,11 +6840,11 @@
     <w:basedOn w:val="Normal"/>
   </w:style>
   <w:style w:styleId="Caption" w:type="paragraph">
-    <w:name w:val="Caption"/>
+    <w:name w:val="caption"/>
     <w:basedOn w:val="Normal"/>
-    <w:link w:val="BodyTextChar"/>
+    <w:link w:val="CaptionChar"/>
     <w:pPr>
-      <w:spacing w:after="120" w:before="0"/>
+      <w:spacing w:after="120"/>
     </w:pPr>
     <w:rPr>
       <w:i/>
@@ -6399,14 +6872,15 @@
       <w:keepNext/>
     </w:pPr>
   </w:style>
-  <w:style w:customStyle="1" w:styleId="BodyTextChar" w:type="character">
-    <w:name w:val="Body Text Char"/>
+  <w:style w:customStyle="1" w:styleId="CaptionChar" w:type="character">
+    <w:name w:val="Caption Char"/>
     <w:basedOn w:val="DefaultParagraphFont"/>
-    <w:link w:val="BodyText"/>
+    <w:link w:val="Caption"/>
   </w:style>
   <w:style w:customStyle="1" w:styleId="VerbatimChar" w:type="character">
     <w:name w:val="Verbatim Char"/>
-    <w:basedOn w:val="BodyTextChar"/>
+    <w:basedOn w:val="CaptionChar"/>
+    <w:link w:val="SourceCode"/>
     <w:rPr>
       <w:rFonts w:ascii="Consolas" w:hAnsi="Consolas"/>
       <w:sz w:val="22"/>
@@ -6414,20 +6888,20 @@
   </w:style>
   <w:style w:customStyle="1" w:styleId="SectionNumber" w:type="character">
     <w:name w:val="Section Number"/>
-    <w:basedOn w:val="BodyTextChar"/>
+    <w:basedOn w:val="CaptionChar"/>
   </w:style>
   <w:style w:styleId="FootnoteReference" w:type="character">
-    <w:name w:val="Footnote Reference"/>
-    <w:basedOn w:val="BodyTextChar"/>
+    <w:name w:val="footnote reference"/>
+    <w:basedOn w:val="CaptionChar"/>
     <w:rPr>
       <w:vertAlign w:val="superscript"/>
     </w:rPr>
   </w:style>
   <w:style w:styleId="Hyperlink" w:type="character">
     <w:name w:val="Hyperlink"/>
-    <w:basedOn w:val="BodyTextChar"/>
+    <w:basedOn w:val="CaptionChar"/>
     <w:rPr>
-      <w:color w:themeColor="accent1" w:val="4F81BD"/>
+      <w:color w:themeColor="accent1" w:val="156082"/>
     </w:rPr>
   </w:style>
   <w:style w:styleId="TOCHeading" w:type="paragraph">
@@ -6442,281 +6916,370 @@
       <w:outlineLvl w:val="9"/>
     </w:pPr>
     <w:rPr>
-      <w:rFonts w:asciiTheme="majorHAnsi" w:cstheme="majorBidi" w:eastAsiaTheme="majorEastAsia" w:hAnsiTheme="majorHAnsi"/>
-      <w:b w:val="0"/>
-      <w:bCs w:val="0"/>
-      <w:color w:themeColor="accent1" w:themeShade="BF" w:val="365F91"/>
+      <w:rFonts w:asciiTheme="majorHAnsi" w:hAnsiTheme="majorHAnsi"/>
+      <w:color w:themeColor="accent1" w:themeShade="BF" w:val="0F4761"/>
     </w:rPr>
   </w:style>
-  <w:style w:type="paragraph" w:customStyle="1" w:styleId="SourceCode">
+  <w:style w:customStyle="1" w:styleId="SourceCode" w:type="paragraph">
     <w:name w:val="Source Code"/>
     <w:basedOn w:val="Normal"/>
     <w:link w:val="VerbatimChar"/>
     <w:pPr>
-      <w:wordWrap w:val="off"/>
-      <w:shd w:val="clear" w:fill="f8f8f8"/>
+      <w:shd w:color="auto" w:fill="F8F8F8" w:val="clear"/>
+      <w:wordWrap w:val="0"/>
     </w:pPr>
   </w:style>
-  <w:style w:type="character" w:customStyle="1" w:styleId="KeywordTok">
+  <w:style w:customStyle="1" w:styleId="KeywordTok" w:type="character">
     <w:name w:val="KeywordTok"/>
     <w:basedOn w:val="VerbatimChar"/>
     <w:rPr>
+      <w:rFonts w:ascii="Consolas" w:hAnsi="Consolas"/>
       <w:b/>
-      <w:color w:val="204a87"/>
-      <w:shd w:val="clear" w:fill="f8f8f8"/>
+      <w:color w:val="204A87"/>
+      <w:sz w:val="22"/>
+      <w:shd w:color="auto" w:fill="F8F8F8" w:val="clear"/>
     </w:rPr>
   </w:style>
-  <w:style w:type="character" w:customStyle="1" w:styleId="DataTypeTok">
+  <w:style w:customStyle="1" w:styleId="DataTypeTok" w:type="character">
     <w:name w:val="DataTypeTok"/>
     <w:basedOn w:val="VerbatimChar"/>
     <w:rPr>
-      <w:color w:val="204a87"/>
-      <w:shd w:val="clear" w:fill="f8f8f8"/>
+      <w:rFonts w:ascii="Consolas" w:hAnsi="Consolas"/>
+      <w:color w:val="204A87"/>
+      <w:sz w:val="22"/>
+      <w:shd w:color="auto" w:fill="F8F8F8" w:val="clear"/>
     </w:rPr>
   </w:style>
-  <w:style w:type="character" w:customStyle="1" w:styleId="DecValTok">
+  <w:style w:customStyle="1" w:styleId="DecValTok" w:type="character">
     <w:name w:val="DecValTok"/>
     <w:basedOn w:val="VerbatimChar"/>
     <w:rPr>
-      <w:color w:val="0000cf"/>
-      <w:shd w:val="clear" w:fill="f8f8f8"/>
+      <w:rFonts w:ascii="Consolas" w:hAnsi="Consolas"/>
+      <w:color w:val="0000CF"/>
+      <w:sz w:val="22"/>
+      <w:shd w:color="auto" w:fill="F8F8F8" w:val="clear"/>
     </w:rPr>
   </w:style>
-  <w:style w:type="character" w:customStyle="1" w:styleId="BaseNTok">
+  <w:style w:customStyle="1" w:styleId="BaseNTok" w:type="character">
     <w:name w:val="BaseNTok"/>
     <w:basedOn w:val="VerbatimChar"/>
     <w:rPr>
-      <w:color w:val="0000cf"/>
-      <w:shd w:val="clear" w:fill="f8f8f8"/>
+      <w:rFonts w:ascii="Consolas" w:hAnsi="Consolas"/>
+      <w:color w:val="0000CF"/>
+      <w:sz w:val="22"/>
+      <w:shd w:color="auto" w:fill="F8F8F8" w:val="clear"/>
     </w:rPr>
   </w:style>
-  <w:style w:type="character" w:customStyle="1" w:styleId="FloatTok">
+  <w:style w:customStyle="1" w:styleId="FloatTok" w:type="character">
     <w:name w:val="FloatTok"/>
     <w:basedOn w:val="VerbatimChar"/>
     <w:rPr>
-      <w:color w:val="0000cf"/>
-      <w:shd w:val="clear" w:fill="f8f8f8"/>
+      <w:rFonts w:ascii="Consolas" w:hAnsi="Consolas"/>
+      <w:color w:val="0000CF"/>
+      <w:sz w:val="22"/>
+      <w:shd w:color="auto" w:fill="F8F8F8" w:val="clear"/>
     </w:rPr>
   </w:style>
-  <w:style w:type="character" w:customStyle="1" w:styleId="ConstantTok">
+  <w:style w:customStyle="1" w:styleId="ConstantTok" w:type="character">
     <w:name w:val="ConstantTok"/>
     <w:basedOn w:val="VerbatimChar"/>
     <w:rPr>
-      <w:color w:val="8f5902"/>
-      <w:shd w:val="clear" w:fill="f8f8f8"/>
+      <w:rFonts w:ascii="Consolas" w:hAnsi="Consolas"/>
+      <w:color w:val="8F5902"/>
+      <w:sz w:val="22"/>
+      <w:shd w:color="auto" w:fill="F8F8F8" w:val="clear"/>
     </w:rPr>
   </w:style>
-  <w:style w:type="character" w:customStyle="1" w:styleId="CharTok">
+  <w:style w:customStyle="1" w:styleId="CharTok" w:type="character">
     <w:name w:val="CharTok"/>
     <w:basedOn w:val="VerbatimChar"/>
     <w:rPr>
-      <w:color w:val="4e9a06"/>
-      <w:shd w:val="clear" w:fill="f8f8f8"/>
+      <w:rFonts w:ascii="Consolas" w:hAnsi="Consolas"/>
+      <w:color w:val="4E9A06"/>
+      <w:sz w:val="22"/>
+      <w:shd w:color="auto" w:fill="F8F8F8" w:val="clear"/>
     </w:rPr>
   </w:style>
-  <w:style w:type="character" w:customStyle="1" w:styleId="SpecialCharTok">
+  <w:style w:customStyle="1" w:styleId="SpecialCharTok" w:type="character">
     <w:name w:val="SpecialCharTok"/>
     <w:basedOn w:val="VerbatimChar"/>
     <w:rPr>
+      <w:rFonts w:ascii="Consolas" w:hAnsi="Consolas"/>
       <w:b/>
-      <w:color w:val="ce5c00"/>
-      <w:shd w:val="clear" w:fill="f8f8f8"/>
+      <w:color w:val="CE5C00"/>
+      <w:sz w:val="22"/>
+      <w:shd w:color="auto" w:fill="F8F8F8" w:val="clear"/>
     </w:rPr>
   </w:style>
-  <w:style w:type="character" w:customStyle="1" w:styleId="StringTok">
+  <w:style w:customStyle="1" w:styleId="StringTok" w:type="character">
     <w:name w:val="StringTok"/>
     <w:basedOn w:val="VerbatimChar"/>
     <w:rPr>
-      <w:color w:val="4e9a06"/>
-      <w:shd w:val="clear" w:fill="f8f8f8"/>
+      <w:rFonts w:ascii="Consolas" w:hAnsi="Consolas"/>
+      <w:color w:val="4E9A06"/>
+      <w:sz w:val="22"/>
+      <w:shd w:color="auto" w:fill="F8F8F8" w:val="clear"/>
     </w:rPr>
   </w:style>
-  <w:style w:type="character" w:customStyle="1" w:styleId="VerbatimStringTok">
+  <w:style w:customStyle="1" w:styleId="VerbatimStringTok" w:type="character">
     <w:name w:val="VerbatimStringTok"/>
     <w:basedOn w:val="VerbatimChar"/>
     <w:rPr>
-      <w:color w:val="4e9a06"/>
-      <w:shd w:val="clear" w:fill="f8f8f8"/>
+      <w:rFonts w:ascii="Consolas" w:hAnsi="Consolas"/>
+      <w:color w:val="4E9A06"/>
+      <w:sz w:val="22"/>
+      <w:shd w:color="auto" w:fill="F8F8F8" w:val="clear"/>
     </w:rPr>
   </w:style>
-  <w:style w:type="character" w:customStyle="1" w:styleId="SpecialStringTok">
+  <w:style w:customStyle="1" w:styleId="SpecialStringTok" w:type="character">
     <w:name w:val="SpecialStringTok"/>
     <w:basedOn w:val="VerbatimChar"/>
     <w:rPr>
-      <w:color w:val="4e9a06"/>
-      <w:shd w:val="clear" w:fill="f8f8f8"/>
+      <w:rFonts w:ascii="Consolas" w:hAnsi="Consolas"/>
+      <w:color w:val="4E9A06"/>
+      <w:sz w:val="22"/>
+      <w:shd w:color="auto" w:fill="F8F8F8" w:val="clear"/>
     </w:rPr>
   </w:style>
-  <w:style w:type="character" w:customStyle="1" w:styleId="ImportTok">
+  <w:style w:customStyle="1" w:styleId="ImportTok" w:type="character">
     <w:name w:val="ImportTok"/>
     <w:basedOn w:val="VerbatimChar"/>
     <w:rPr>
-      <w:shd w:val="clear" w:fill="f8f8f8"/>
+      <w:rFonts w:ascii="Consolas" w:hAnsi="Consolas"/>
+      <w:sz w:val="22"/>
+      <w:shd w:color="auto" w:fill="F8F8F8" w:val="clear"/>
     </w:rPr>
   </w:style>
-  <w:style w:type="character" w:customStyle="1" w:styleId="CommentTok">
+  <w:style w:customStyle="1" w:styleId="CommentTok" w:type="character">
     <w:name w:val="CommentTok"/>
     <w:basedOn w:val="VerbatimChar"/>
     <w:rPr>
+      <w:rFonts w:ascii="Consolas" w:hAnsi="Consolas"/>
       <w:i/>
-      <w:color w:val="8f5902"/>
-      <w:shd w:val="clear" w:fill="f8f8f8"/>
+      <w:color w:val="8F5902"/>
+      <w:sz w:val="22"/>
+      <w:shd w:color="auto" w:fill="F8F8F8" w:val="clear"/>
     </w:rPr>
   </w:style>
-  <w:style w:type="character" w:customStyle="1" w:styleId="DocumentationTok">
+  <w:style w:customStyle="1" w:styleId="DocumentationTok" w:type="character">
     <w:name w:val="DocumentationTok"/>
     <w:basedOn w:val="VerbatimChar"/>
     <w:rPr>
+      <w:rFonts w:ascii="Consolas" w:hAnsi="Consolas"/>
       <w:b/>
       <w:i/>
-      <w:color w:val="8f5902"/>
-      <w:shd w:val="clear" w:fill="f8f8f8"/>
+      <w:color w:val="8F5902"/>
+      <w:sz w:val="22"/>
+      <w:shd w:color="auto" w:fill="F8F8F8" w:val="clear"/>
     </w:rPr>
   </w:style>
-  <w:style w:type="character" w:customStyle="1" w:styleId="AnnotationTok">
+  <w:style w:customStyle="1" w:styleId="AnnotationTok" w:type="character">
     <w:name w:val="AnnotationTok"/>
     <w:basedOn w:val="VerbatimChar"/>
     <w:rPr>
+      <w:rFonts w:ascii="Consolas" w:hAnsi="Consolas"/>
       <w:b/>
       <w:i/>
-      <w:color w:val="8f5902"/>
-      <w:shd w:val="clear" w:fill="f8f8f8"/>
+      <w:color w:val="8F5902"/>
+      <w:sz w:val="22"/>
+      <w:shd w:color="auto" w:fill="F8F8F8" w:val="clear"/>
     </w:rPr>
   </w:style>
-  <w:style w:type="character" w:customStyle="1" w:styleId="CommentVarTok">
+  <w:style w:customStyle="1" w:styleId="CommentVarTok" w:type="character">
     <w:name w:val="CommentVarTok"/>
     <w:basedOn w:val="VerbatimChar"/>
     <w:rPr>
+      <w:rFonts w:ascii="Consolas" w:hAnsi="Consolas"/>
       <w:b/>
       <w:i/>
-      <w:color w:val="8f5902"/>
-      <w:shd w:val="clear" w:fill="f8f8f8"/>
+      <w:color w:val="8F5902"/>
+      <w:sz w:val="22"/>
+      <w:shd w:color="auto" w:fill="F8F8F8" w:val="clear"/>
     </w:rPr>
   </w:style>
-  <w:style w:type="character" w:customStyle="1" w:styleId="OtherTok">
+  <w:style w:customStyle="1" w:styleId="OtherTok" w:type="character">
     <w:name w:val="OtherTok"/>
     <w:basedOn w:val="VerbatimChar"/>
     <w:rPr>
-      <w:color w:val="8f5902"/>
-      <w:shd w:val="clear" w:fill="f8f8f8"/>
+      <w:rFonts w:ascii="Consolas" w:hAnsi="Consolas"/>
+      <w:color w:val="8F5902"/>
+      <w:sz w:val="22"/>
+      <w:shd w:color="auto" w:fill="F8F8F8" w:val="clear"/>
     </w:rPr>
   </w:style>
-  <w:style w:type="character" w:customStyle="1" w:styleId="FunctionTok">
+  <w:style w:customStyle="1" w:styleId="FunctionTok" w:type="character">
     <w:name w:val="FunctionTok"/>
     <w:basedOn w:val="VerbatimChar"/>
     <w:rPr>
+      <w:rFonts w:ascii="Consolas" w:hAnsi="Consolas"/>
       <w:b/>
-      <w:color w:val="204a87"/>
-      <w:shd w:val="clear" w:fill="f8f8f8"/>
+      <w:color w:val="204A87"/>
+      <w:sz w:val="22"/>
+      <w:shd w:color="auto" w:fill="F8F8F8" w:val="clear"/>
     </w:rPr>
   </w:style>
-  <w:style w:type="character" w:customStyle="1" w:styleId="VariableTok">
+  <w:style w:customStyle="1" w:styleId="VariableTok" w:type="character">
     <w:name w:val="VariableTok"/>
     <w:basedOn w:val="VerbatimChar"/>
     <w:rPr>
+      <w:rFonts w:ascii="Consolas" w:hAnsi="Consolas"/>
       <w:color w:val="000000"/>
-      <w:shd w:val="clear" w:fill="f8f8f8"/>
+      <w:sz w:val="22"/>
+      <w:shd w:color="auto" w:fill="F8F8F8" w:val="clear"/>
     </w:rPr>
   </w:style>
-  <w:style w:type="character" w:customStyle="1" w:styleId="ControlFlowTok">
+  <w:style w:customStyle="1" w:styleId="ControlFlowTok" w:type="character">
     <w:name w:val="ControlFlowTok"/>
     <w:basedOn w:val="VerbatimChar"/>
     <w:rPr>
+      <w:rFonts w:ascii="Consolas" w:hAnsi="Consolas"/>
       <w:b/>
-      <w:color w:val="204a87"/>
-      <w:shd w:val="clear" w:fill="f8f8f8"/>
+      <w:color w:val="204A87"/>
+      <w:sz w:val="22"/>
+      <w:shd w:color="auto" w:fill="F8F8F8" w:val="clear"/>
     </w:rPr>
   </w:style>
-  <w:style w:type="character" w:customStyle="1" w:styleId="OperatorTok">
+  <w:style w:customStyle="1" w:styleId="OperatorTok" w:type="character">
     <w:name w:val="OperatorTok"/>
     <w:basedOn w:val="VerbatimChar"/>
     <w:rPr>
+      <w:rFonts w:ascii="Consolas" w:hAnsi="Consolas"/>
       <w:b/>
-      <w:color w:val="ce5c00"/>
-      <w:shd w:val="clear" w:fill="f8f8f8"/>
+      <w:color w:val="CE5C00"/>
+      <w:sz w:val="22"/>
+      <w:shd w:color="auto" w:fill="F8F8F8" w:val="clear"/>
     </w:rPr>
   </w:style>
-  <w:style w:type="character" w:customStyle="1" w:styleId="BuiltInTok">
+  <w:style w:customStyle="1" w:styleId="BuiltInTok" w:type="character">
     <w:name w:val="BuiltInTok"/>
     <w:basedOn w:val="VerbatimChar"/>
     <w:rPr>
-      <w:shd w:val="clear" w:fill="f8f8f8"/>
+      <w:rFonts w:ascii="Consolas" w:hAnsi="Consolas"/>
+      <w:sz w:val="22"/>
+      <w:shd w:color="auto" w:fill="F8F8F8" w:val="clear"/>
     </w:rPr>
   </w:style>
-  <w:style w:type="character" w:customStyle="1" w:styleId="ExtensionTok">
+  <w:style w:customStyle="1" w:styleId="ExtensionTok" w:type="character">
     <w:name w:val="ExtensionTok"/>
     <w:basedOn w:val="VerbatimChar"/>
     <w:rPr>
-      <w:shd w:val="clear" w:fill="f8f8f8"/>
+      <w:rFonts w:ascii="Consolas" w:hAnsi="Consolas"/>
+      <w:sz w:val="22"/>
+      <w:shd w:color="auto" w:fill="F8F8F8" w:val="clear"/>
     </w:rPr>
   </w:style>
-  <w:style w:type="character" w:customStyle="1" w:styleId="PreprocessorTok">
+  <w:style w:customStyle="1" w:styleId="PreprocessorTok" w:type="character">
     <w:name w:val="PreprocessorTok"/>
     <w:basedOn w:val="VerbatimChar"/>
     <w:rPr>
+      <w:rFonts w:ascii="Consolas" w:hAnsi="Consolas"/>
       <w:i/>
-      <w:color w:val="8f5902"/>
-      <w:shd w:val="clear" w:fill="f8f8f8"/>
+      <w:color w:val="8F5902"/>
+      <w:sz w:val="22"/>
+      <w:shd w:color="auto" w:fill="F8F8F8" w:val="clear"/>
     </w:rPr>
   </w:style>
-  <w:style w:type="character" w:customStyle="1" w:styleId="AttributeTok">
+  <w:style w:customStyle="1" w:styleId="AttributeTok" w:type="character">
     <w:name w:val="AttributeTok"/>
     <w:basedOn w:val="VerbatimChar"/>
     <w:rPr>
-      <w:color w:val="204a87"/>
-      <w:shd w:val="clear" w:fill="f8f8f8"/>
+      <w:rFonts w:ascii="Consolas" w:hAnsi="Consolas"/>
+      <w:color w:val="204A87"/>
+      <w:sz w:val="22"/>
+      <w:shd w:color="auto" w:fill="F8F8F8" w:val="clear"/>
     </w:rPr>
   </w:style>
-  <w:style w:type="character" w:customStyle="1" w:styleId="RegionMarkerTok">
+  <w:style w:customStyle="1" w:styleId="RegionMarkerTok" w:type="character">
     <w:name w:val="RegionMarkerTok"/>
     <w:basedOn w:val="VerbatimChar"/>
     <w:rPr>
-      <w:shd w:val="clear" w:fill="f8f8f8"/>
+      <w:rFonts w:ascii="Consolas" w:hAnsi="Consolas"/>
+      <w:sz w:val="22"/>
+      <w:shd w:color="auto" w:fill="F8F8F8" w:val="clear"/>
     </w:rPr>
   </w:style>
-  <w:style w:type="character" w:customStyle="1" w:styleId="InformationTok">
+  <w:style w:customStyle="1" w:styleId="InformationTok" w:type="character">
     <w:name w:val="InformationTok"/>
     <w:basedOn w:val="VerbatimChar"/>
     <w:rPr>
+      <w:rFonts w:ascii="Consolas" w:hAnsi="Consolas"/>
       <w:b/>
       <w:i/>
-      <w:color w:val="8f5902"/>
-      <w:shd w:val="clear" w:fill="f8f8f8"/>
+      <w:color w:val="8F5902"/>
+      <w:sz w:val="22"/>
+      <w:shd w:color="auto" w:fill="F8F8F8" w:val="clear"/>
     </w:rPr>
   </w:style>
-  <w:style w:type="character" w:customStyle="1" w:styleId="WarningTok">
+  <w:style w:customStyle="1" w:styleId="WarningTok" w:type="character">
     <w:name w:val="WarningTok"/>
     <w:basedOn w:val="VerbatimChar"/>
     <w:rPr>
+      <w:rFonts w:ascii="Consolas" w:hAnsi="Consolas"/>
       <w:b/>
       <w:i/>
-      <w:color w:val="8f5902"/>
-      <w:shd w:val="clear" w:fill="f8f8f8"/>
+      <w:color w:val="8F5902"/>
+      <w:sz w:val="22"/>
+      <w:shd w:color="auto" w:fill="F8F8F8" w:val="clear"/>
     </w:rPr>
   </w:style>
-  <w:style w:type="character" w:customStyle="1" w:styleId="AlertTok">
+  <w:style w:customStyle="1" w:styleId="AlertTok" w:type="character">
     <w:name w:val="AlertTok"/>
     <w:basedOn w:val="VerbatimChar"/>
     <w:rPr>
-      <w:color w:val="ef2929"/>
-      <w:shd w:val="clear" w:fill="f8f8f8"/>
+      <w:rFonts w:ascii="Consolas" w:hAnsi="Consolas"/>
+      <w:color w:val="EF2929"/>
+      <w:sz w:val="22"/>
+      <w:shd w:color="auto" w:fill="F8F8F8" w:val="clear"/>
     </w:rPr>
   </w:style>
-  <w:style w:type="character" w:customStyle="1" w:styleId="ErrorTok">
+  <w:style w:customStyle="1" w:styleId="ErrorTok" w:type="character">
     <w:name w:val="ErrorTok"/>
     <w:basedOn w:val="VerbatimChar"/>
     <w:rPr>
+      <w:rFonts w:ascii="Consolas" w:hAnsi="Consolas"/>
       <w:b/>
-      <w:color w:val="a40000"/>
-      <w:shd w:val="clear" w:fill="f8f8f8"/>
+      <w:color w:val="A40000"/>
+      <w:sz w:val="22"/>
+      <w:shd w:color="auto" w:fill="F8F8F8" w:val="clear"/>
     </w:rPr>
   </w:style>
-  <w:style w:type="character" w:customStyle="1" w:styleId="NormalTok">
+  <w:style w:customStyle="1" w:styleId="NormalTok" w:type="character">
     <w:name w:val="NormalTok"/>
     <w:basedOn w:val="VerbatimChar"/>
     <w:rPr>
-      <w:shd w:val="clear" w:fill="f8f8f8"/>
+      <w:rFonts w:ascii="Consolas" w:hAnsi="Consolas"/>
+      <w:sz w:val="22"/>
+      <w:shd w:color="auto" w:fill="F8F8F8" w:val="clear"/>
     </w:rPr>
+  </w:style>
+  <w:style w:styleId="LineNumber" w:type="character">
+    <w:name w:val="line number"/>
+    <w:basedOn w:val="DefaultParagraphFont"/>
+    <w:rsid w:val="00623540"/>
+  </w:style>
+  <w:style w:styleId="Footer" w:type="paragraph">
+    <w:name w:val="footer"/>
+    <w:basedOn w:val="Normal"/>
+    <w:link w:val="FooterChar"/>
+    <w:rsid w:val="00623540"/>
+    <w:pPr>
+      <w:tabs>
+        <w:tab w:pos="4680" w:val="center"/>
+        <w:tab w:pos="9360" w:val="right"/>
+      </w:tabs>
+      <w:spacing w:after="0"/>
+    </w:pPr>
+  </w:style>
+  <w:style w:customStyle="1" w:styleId="FooterChar" w:type="character">
+    <w:name w:val="Footer Char"/>
+    <w:basedOn w:val="DefaultParagraphFont"/>
+    <w:link w:val="Footer"/>
+    <w:rsid w:val="00623540"/>
+  </w:style>
+  <w:style w:styleId="PageNumber" w:type="character">
+    <w:name w:val="page number"/>
+    <w:basedOn w:val="DefaultParagraphFont"/>
+    <w:rsid w:val="00623540"/>
   </w:style>
 </w:styles>
 </file>

</xml_diff>

<commit_message>
copy edit manuscript and rerender
</commit_message>
<xml_diff>
--- a/docs/manuscript/paper.docx
+++ b/docs/manuscript/paper.docx
@@ -234,7 +234,7 @@
         <w:t xml:space="preserve">hatchR</w:t>
       </w:r>
       <w:r>
-        <w:t xml:space="preserve">, demonstrating its applicability across a broad range of poikilothermic taxa including amphibians, reptiles, insects, crustaceans, copepods, and starfishes. We also illustrate how this framework supports both applied management goals—such as predicting hatching windows for conservation and monitoring—and basic research on ecological and evolutionary questions, including phenological plasticity, thermal adaptation, and ecological interactions. By providing a generalizable, open-source tool,</w:t>
+        <w:t xml:space="preserve">, demonstrating its applicability across a broad range of poikilothermic taxa including amphibians, reptiles, insects, crustaceans, copepods, and starfishes. We also illustrate how this framework supports both applied management goals—such as predicting hatching windows for conservation and monitoring—and basic research on ecological and evolutionary questions including phenological plasticity, thermal adaptation, and ecological interactions. By providing a generalizable, open-source tool,</w:t>
       </w:r>
       <w:r>
         <w:t xml:space="preserve"> </w:t>
@@ -273,7 +273,7 @@
         <w:pStyle w:val="FirstParagraph"/>
       </w:pPr>
       <w:r>
-        <w:t xml:space="preserve">Because poikilothermic organisms rely on external sources to regulate their body temperature, the physiological processes governing their growth and development are tightly coupled to ambient thermal conditions. This relationship is especially deterministic during early life stages prior to exogenous feeding, when metabolic rates are primarily governed by environmental temperatures, modulated by genetic and maternal effects</w:t>
+        <w:t xml:space="preserve">Because poikilothermic organisms rely on external sources to regulate their body temperature, the physiological processes governing their growth and development are tightly coupled to ambient thermal conditions. This relationship is especially deterministic during early life stages prior to exogenous feeding, when metabolic rates are primarily governed by environmental temperatures, though modulated by genetic and maternal effects</w:t>
       </w:r>
       <w:r>
         <w:t xml:space="preserve"> </w:t>
@@ -288,7 +288,7 @@
         <w:t xml:space="preserve"> </w:t>
       </w:r>
       <w:r>
-        <w:t xml:space="preserve">(Schoolfield et al. 1981, Angilletta Jr 2006)</w:t>
+        <w:t xml:space="preserve">(Schoolfield et al. 1981, Angilletta Jr. 2006)</w:t>
       </w:r>
       <w:r>
         <w:t xml:space="preserve">. These relationships can be effectively approximated with power law or exponential models that capture increasing developmental rates with rising temperature, up to a physiological optimum beyond which performance declines.</w:t>
@@ -331,7 +331,7 @@
         <w:t xml:space="preserve"> </w:t>
       </w:r>
       <w:r>
-        <w:t xml:space="preserve">(Sparks et al. 2019)</w:t>
+        <w:t xml:space="preserve">Sparks et al. (2019)</w:t>
       </w:r>
       <w:r>
         <w:t xml:space="preserve"> </w:t>
@@ -383,10 +383,7 @@
         <w:pStyle w:val="BodyText"/>
       </w:pPr>
       <w:r>
-        <w:t xml:space="preserve">While hatchR was originally developed for coldwater fishes, the approach is broadly applicable to any poikilothermic organism whose development conforms to a monotonic or unimodal temperature–rate relationship, including many amphibians, reptiles, and invertebrates. In this manuscript, we expand the taxonomic scope of</w:t>
-      </w:r>
-      <w:r>
-        <w:t xml:space="preserve"> </w:t>
+        <w:t xml:space="preserve">While</w:t>
       </w:r>
       <w:r>
         <w:rPr>
@@ -396,7 +393,7 @@
         <w:t xml:space="preserve">hatchR</w:t>
       </w:r>
       <w:r>
-        <w:t xml:space="preserve">, compiling thermal developmental data from the literature and demonstrating how effective value modeling can be applied to diverse taxa. We also present three case studies illustrating how</w:t>
+        <w:t xml:space="preserve">was originally developed for coldwater fishes, the approach is broadly applicable to any poikilothermic organism whose development conforms to a monotonic or unimodal temperature–rate relationship, including many amphibians, reptiles, and invertebrates. In this manuscript, we expand the taxonomic scope of</w:t>
       </w:r>
       <w:r>
         <w:t xml:space="preserve"> </w:t>
@@ -409,10 +406,23 @@
         <w:t xml:space="preserve">hatchR</w:t>
       </w:r>
       <w:r>
-        <w:t xml:space="preserve"> </w:t>
-      </w:r>
-      <w:r>
-        <w:t xml:space="preserve">can inform ecological, evolutionary, and management questions—ranging from understanding thermal adaptation and phenological mismatches to forecasting hatch timing in conservation planning. These applications are increasingly relevant as ecosystems, especially aquatic ones, face intensifying and interacting stressors, including variable climates, habitat alteration, and invasive species, all of which can disrupt developmental timing and population dynamics</w:t>
+        <w:t xml:space="preserve">, compiling thermal developmental data from the literature and demonstrating how effective value modeling can be applied to diverse taxa. We also present three case studies illustrating how</w:t>
+      </w:r>
+      <w:r>
+        <w:t xml:space="preserve"> </w:t>
+      </w:r>
+      <w:r>
+        <w:rPr>
+          <w:b/>
+          <w:bCs/>
+        </w:rPr>
+        <w:t xml:space="preserve">hatchR</w:t>
+      </w:r>
+      <w:r>
+        <w:t xml:space="preserve"> </w:t>
+      </w:r>
+      <w:r>
+        <w:t xml:space="preserve">can inform ecological, evolutionary, and management questions—ranging from understanding thermal adaptation to forecasting hatch timing in conservation planning. These applications are increasingly relevant as ecosystems, especially aquatic ones, face intensifying and interacting stressors, including variable climates, habitat alteration, and invasive species, all of which can disrupt developmental timing and population dynamics</w:t>
       </w:r>
       <w:r>
         <w:t xml:space="preserve"> </w:t>
@@ -448,7 +458,7 @@
         <w:pStyle w:val="FirstParagraph"/>
       </w:pPr>
       <w:r>
-        <w:t xml:space="preserve">Effective value models estimate developmental progress based on empirically derived relationships between temperature and development rate. These relationships are typically parameterized by raising organisms at constant temperatures in laboratory settings, then fitting a non-linear function that captures the temperature-dependence of development. This function can then be reciprocated to produce daily</w:t>
+        <w:t xml:space="preserve">Effective value models estimate developmental progress based on empirically derived relationships between temperature and development rate. These relationships are typically parameterized by raising organisms at multiple constant temperatures in laboratory settings, then fitting a non-linear function that captures the temperature-dependence of development. This function can then be reciprocated to produce daily</w:t>
       </w:r>
       <w:r>
         <w:t xml:space="preserve"> </w:t>
@@ -945,7 +955,7 @@
         <w:t xml:space="preserve"> </w:t>
       </w:r>
       <w:r>
-        <w:t xml:space="preserve">requires two core inputs: a vector of daily average water temperatures and a corresponding vector of calendar dates. These data are typically collected from field-deployed temperature loggers. For loggers that record sub-daily temperatures,</w:t>
+        <w:t xml:space="preserve">requires two core inputs: a vector of daily average temperatures and a corresponding vector of calendar dates. These data are typically collected from field-deployed temperature loggers. For loggers that record sub-daily temperatures,</w:t>
       </w:r>
       <w:r>
         <w:t xml:space="preserve"> </w:t>
@@ -1009,59 +1019,6 @@
         <w:t xml:space="preserve">to ensure there are no gaps or anomalies in the temperature record.</w:t>
       </w:r>
     </w:p>
-    <w:p>
-      <w:pPr>
-        <w:pStyle w:val="BodyText"/>
-      </w:pPr>
-      <w:r>
-        <w:t xml:space="preserve">If you import data from raw files with multiple daily readings, the package allows you to summarize your data with</w:t>
-      </w:r>
-      <w:r>
-        <w:t xml:space="preserve"> </w:t>
-      </w:r>
-      <w:r>
-        <w:rPr>
-          <w:rStyle w:val="VerbatimChar"/>
-        </w:rPr>
-        <w:t xml:space="preserve">summarize_temp()</w:t>
-      </w:r>
-      <w:r>
-        <w:t xml:space="preserve"> </w:t>
-      </w:r>
-      <w:r>
-        <w:t xml:space="preserve">and then check summarized data with the</w:t>
-      </w:r>
-      <w:r>
-        <w:t xml:space="preserve"> </w:t>
-      </w:r>
-      <w:r>
-        <w:rPr>
-          <w:rStyle w:val="VerbatimChar"/>
-        </w:rPr>
-        <w:t xml:space="preserve">plot_check_temp()</w:t>
-      </w:r>
-      <w:r>
-        <w:t xml:space="preserve"> </w:t>
-      </w:r>
-      <w:r>
-        <w:t xml:space="preserve">and</w:t>
-      </w:r>
-      <w:r>
-        <w:t xml:space="preserve"> </w:t>
-      </w:r>
-      <w:r>
-        <w:rPr>
-          <w:rStyle w:val="VerbatimChar"/>
-        </w:rPr>
-        <w:t xml:space="preserve">check_continuous()</w:t>
-      </w:r>
-      <w:r>
-        <w:t xml:space="preserve"> </w:t>
-      </w:r>
-      <w:r>
-        <w:t xml:space="preserve">functions.</w:t>
-      </w:r>
-    </w:p>
     <w:bookmarkEnd w:id="28"/>
     <w:bookmarkStart w:id="29" w:name="predicting-phenology"/>
     <w:p>
@@ -1092,7 +1049,17 @@
         <w:t xml:space="preserve"> </w:t>
       </w:r>
       <w:r>
-        <w:t xml:space="preserve">function estimates the date at which development completes, given a known reproductive event (e.g., oviposition or spawning;</w:t>
+        <w:t xml:space="preserve">function estimates the date at which development completes, given a known reproductive event (</w:t>
+      </w:r>
+      <w:r>
+        <w:rPr>
+          <w:i/>
+          <w:iCs/>
+        </w:rPr>
+        <w:t xml:space="preserve">e.g.</w:t>
+      </w:r>
+      <w:r>
+        <w:t xml:space="preserve">, oviposition or spawning; using the</w:t>
       </w:r>
       <w:r>
         <w:t xml:space="preserve"> </w:t>
@@ -1104,7 +1071,10 @@
         <w:t xml:space="preserve">spawn.date</w:t>
       </w:r>
       <w:r>
-        <w:t xml:space="preserve">) and daily temperature data. Alternatively, the</w:t>
+        <w:t xml:space="preserve"> </w:t>
+      </w:r>
+      <w:r>
+        <w:t xml:space="preserve">argument) and daily temperature data. Alternatively, the</w:t>
       </w:r>
       <w:r>
         <w:t xml:space="preserve"> </w:t>
@@ -1192,7 +1162,23 @@
         <w:t xml:space="preserve">(Pinsky et al. 2019)</w:t>
       </w:r>
       <w:r>
-        <w:t xml:space="preserve">. Here, we first demonstrate an application of hatchR to predict hatching times from a spatio-temporally extensive dataset. Using these predictions, we then show how one can examine putative drivers of variation in development and discuss their application in forecasting future responses.</w:t>
+        <w:t xml:space="preserve">. Here, we demonstrate an application of</w:t>
+      </w:r>
+      <w:r>
+        <w:t xml:space="preserve"> </w:t>
+      </w:r>
+      <w:r>
+        <w:rPr>
+          <w:b/>
+          <w:bCs/>
+        </w:rPr>
+        <w:t xml:space="preserve">hatchR</w:t>
+      </w:r>
+      <w:r>
+        <w:t xml:space="preserve"> </w:t>
+      </w:r>
+      <w:r>
+        <w:t xml:space="preserve">to predict hatching times from a spatio-temporally extensive dataset. Using these predictions, we then show how one can examine putative drivers of variation in development and discuss their application in forecasting future responses.</w:t>
       </w:r>
     </w:p>
     <w:p>
@@ -1310,7 +1296,16 @@
         <w:pStyle w:val="FirstParagraph"/>
       </w:pPr>
       <w:r>
-        <w:t xml:space="preserve">Closely related species often diverge in their thermal tolerances and developmental strategies as part of niche differentiation. These differences can be visualized through reaction norms that capture genotype-by-environment (G×E) interactions, often derived from common garden or reciprocal transplant experiments. While such experiments are ideal for isolating genetic and plastic components of trait variation, they are logistically demanding and rarely available for many taxa.</w:t>
+        <w:t xml:space="preserve">Closely related species often diverge in their thermal tolerances and developmental strategies as part of niche differentiation</w:t>
+      </w:r>
+      <w:r>
+        <w:t xml:space="preserve"> </w:t>
+      </w:r>
+      <w:r>
+        <w:t xml:space="preserve">(Angilletta Jr. 2009)</w:t>
+      </w:r>
+      <w:r>
+        <w:t xml:space="preserve">. These differences can be visualized through reaction norms that capture genotype-by-environment (G×E) interactions, often derived from common garden or reciprocal transplant experiments. While such experiments are ideal for isolating genetic and plastic components of trait variation, they are logistically demanding and rarely available for many taxa.</w:t>
       </w:r>
     </w:p>
     <w:p>
@@ -1417,7 +1412,16 @@
         <w:t xml:space="preserve">L. clamitans</w:t>
       </w:r>
       <w:r>
-        <w:t xml:space="preserve">). These species co-occur in parts of eastern North America but differ in their breeding phenology, habitat associations, and thermal niches. For example, wood frogs are early breeders in cold, ephemeral wetlands, while green frogs breed later in more permanent, warmer waters.</w:t>
+        <w:t xml:space="preserve">). These species co-occur in parts of eastern North America but differ in their breeding phenology, habitat associations, and thermal niches. For example, wood frogs are early breeders in cold, ephemeral wetlands, while green frogs breed later in more permanent, warmer waters</w:t>
+      </w:r>
+      <w:r>
+        <w:t xml:space="preserve"> </w:t>
+      </w:r>
+      <w:r>
+        <w:t xml:space="preserve">(Moore 1939)</w:t>
+      </w:r>
+      <w:r>
+        <w:t xml:space="preserve">.</w:t>
       </w:r>
     </w:p>
     <w:p>
@@ -1467,7 +1471,23 @@
         <w:pStyle w:val="FirstParagraph"/>
       </w:pPr>
       <w:r>
-        <w:t xml:space="preserve">As with interspecific comparisons, developmental models can be parameterized at the population level to examine local adaptation within species. In particular, hatchR allows researchers to compare how different populations respond to temperature, helping to reveal evolved differences in thermal sensitivity across environmental gradients.</w:t>
+        <w:t xml:space="preserve">As with interspecific comparisons, developmental models can be parameterized at the population level to examine local adaptation within species. In particular,</w:t>
+      </w:r>
+      <w:r>
+        <w:t xml:space="preserve"> </w:t>
+      </w:r>
+      <w:r>
+        <w:rPr>
+          <w:b/>
+          <w:bCs/>
+        </w:rPr>
+        <w:t xml:space="preserve">hatchR</w:t>
+      </w:r>
+      <w:r>
+        <w:t xml:space="preserve"> </w:t>
+      </w:r>
+      <w:r>
+        <w:t xml:space="preserve">allows researchers to compare how different populations respond to temperature, helping to reveal evolved differences in thermal sensitivity across environmental gradients.</w:t>
       </w:r>
     </w:p>
     <w:p>
@@ -1485,7 +1505,7 @@
         <w:t xml:space="preserve">Colaphellus bowringi</w:t>
       </w:r>
       <w:r>
-        <w:t xml:space="preserve">) reared at six constant temperatures (16–28 °C), spanning populations collected along a ~3,440 km latitudinal gradient in China</w:t>
+        <w:t xml:space="preserve">, females) reared at six constant temperatures (16–28 °C), spanning populations collected along a ~3,440 km latitudinal gradient in China</w:t>
       </w:r>
       <w:r>
         <w:t xml:space="preserve"> </w:t>
@@ -1494,7 +1514,7 @@
         <w:t xml:space="preserve">(Tang et al. 2017)</w:t>
       </w:r>
       <w:r>
-        <w:t xml:space="preserve">. Although all beetles were reared under identical conditions, developmental rates differed among populations, particularly at cooler temperatures. Populations from southern latitudes—where temperatures are generally warmer—developed more quickly than northern populations, a pattern consistent with cogradient variation, where genetic and environmental effects on a phenotype act in the same direction</w:t>
+        <w:t xml:space="preserve">. Although all beetles were reared under identical conditions, developmental rates differed among populations, particularly at cooler temperatures. To visualize these patterns, we fit custom effective value models for five of the six populations (excluding Longnan, which duplicated the values from Xiushui). The resulting linearized effective value curves (Figure 4) show that beetles from Xiushui County (southernmost) had consistently faster development rates across temperatures than their more northerly counterparts, a pattern consistent with cogradient variation, where genetic and environmental effects on a phenotype act in the same direction</w:t>
       </w:r>
       <w:r>
         <w:t xml:space="preserve"> </w:t>
@@ -1503,15 +1523,7 @@
         <w:t xml:space="preserve">(Conover et al. 2009, Sparks et al. 2022)</w:t>
       </w:r>
       <w:r>
-        <w:t xml:space="preserve">.</w:t>
-      </w:r>
-    </w:p>
-    <w:p>
-      <w:pPr>
-        <w:pStyle w:val="BodyText"/>
-      </w:pPr>
-      <w:r>
-        <w:t xml:space="preserve">To visualize these patterns, we fit custom effective value models for five of the six populations (excluding Longnan, which duplicated the values from Xiushui). The resulting linearized effective value curves (Figure 4) show that beetles from Xiushui County (southernmost) had consistently faster development rates across temperatures than their more northerly counterparts. These differences are especially pronounced at cooler temperatures, suggesting that local adaptation may only manifest under certain environmental conditions. Moreover, the consistent rank order of developmental rates across the populations indicates heritable differences among populations which have and can continue to be selected upon in changing environments.</w:t>
+        <w:t xml:space="preserve">. These differences are especially pronounced at cooler temperatures, suggesting that local adaptation may only manifest under certain environmental conditions. Moreover, the consistent rank order of developmental rates across the populations indicates heritable differences among populations which have and can continue to be selected upon in changing environments.</w:t>
       </w:r>
     </w:p>
     <w:p>
@@ -1535,7 +1547,7 @@
         <w:t xml:space="preserve"> </w:t>
       </w:r>
       <w:r>
-        <w:t xml:space="preserve">can be used to explore the intersection of developmental plasticity and local adaptation using real-world data. Such applications are useful for disentangling the genetic basis of thermal sensitivity, anticipating geographic responses to changing temperatures, and informing population-specific management strategies.</w:t>
+        <w:t xml:space="preserve">can be used to explore the intersection of developmental plasticity and local adaptation in a novel framework. Such applications are useful for disentangling the genetic basis of thermal sensitivity, anticipating geographic responses to changing temperatures, and informing population-specific management strategies.</w:t>
       </w:r>
     </w:p>
     <w:bookmarkEnd w:id="33"/>
@@ -1570,7 +1582,7 @@
         <w:t xml:space="preserve"> </w:t>
       </w:r>
       <w:r>
-        <w:t xml:space="preserve">is a generalizeable and flexible tool for predicting phenology across a broad diversity of poikilothermic organisms. The effective value framework accommodates nonlinear thermal sensitivity and allows researchers to estimate the timing of developmental milestones under realistic, fluctuating temperature regimes. In this manuscript, we demonstrate how power-law models can be fit using the</w:t>
+        <w:t xml:space="preserve">is a generalizeable and flexible tool for predicting phenology across a broad set of poikilothermic organisms. The effective value framework accommodates nonlinear thermal sensitivity and allows researchers to estimate the timing of developmental milestones under real-world, fluctuating temperature regimes with high accuracy and precision. In this manuscript, we demonstrate how power-law models can be fit using the</w:t>
       </w:r>
       <w:r>
         <w:t xml:space="preserve"> </w:t>
@@ -1640,7 +1652,7 @@
         <w:t xml:space="preserve"> </w:t>
       </w:r>
       <w:r>
-        <w:t xml:space="preserve">through a compilation of parameterizable species across seven taxonomic classes and through three case studies that illustrate ecological, evolutionary, and conservation applications. These case studies span field data, phylogenetic comparisons, and experimental designs, demonstrating the tool’s flexibility across data types and biological questions.</w:t>
+        <w:t xml:space="preserve">through a compilation of parameterizable datasets spanningseven taxonomic classes and through three case studies that illustrate ecological, evolutionary, and conservation applications. These case studies span field data, phylogenetic comparisons, and experimental designs, demonstrating the tool’s flexibility across data types and biological questions.</w:t>
       </w:r>
     </w:p>
     <w:p>
@@ -1709,7 +1721,7 @@
         <w:t xml:space="preserve">, Qualls and Shine 1998, Kozák et al. 2009)</w:t>
       </w:r>
       <w:r>
-        <w:t xml:space="preserve">), which we do not recommend for model fitting due to the inability to detect curvature.</w:t>
+        <w:t xml:space="preserve">, which we do not recommend for model fitting due to the inability to detect curvature.</w:t>
       </w:r>
     </w:p>
     <w:p>
@@ -1862,7 +1874,7 @@
         <w:pStyle w:val="FirstParagraph"/>
       </w:pPr>
       <w:r>
-        <w:t xml:space="preserve">We thank N. Karraker, D. Pilliod, M. Hayes, R.B. Bury, and B. Norman for their help in translating sites for the tailed frog example to locations that could be aligned with COMIDs. D. Horan helped organize GPS locations into COMIDs. The views expressed in this manuscript are those of the authors and do not necessarily represent the views or policies of USFS . Any mention of trade names, products, or services does not imply an endorsement by the U.S. government or USFS. USFS does not endorse any commercial products, services or enterprises.</w:t>
+        <w:t xml:space="preserve">We thank N. Karraker, D. Pilliod, M. Hayes, R.B. Bury, and B. Norman for their help in translating sites for the tailed frog example to locations that could be aligned with COMIDs. D. Horan helped organize GPS locations into COMIDs. The views expressed in this manuscript are those of the authors and do not necessarily represent the views or policies of USFS. Any mention of trade names, products, or services does not imply an endorsement by the U.S. government or USFS. USFS does not endorse any commercial products, services or enterprises.</w:t>
       </w:r>
     </w:p>
     <w:bookmarkEnd w:id="37"/>
@@ -1880,7 +1892,7 @@
         <w:pStyle w:val="FirstParagraph"/>
       </w:pPr>
       <w:r>
-        <w:t xml:space="preserve">Morgan Sparks and Bryan Maitland developed the software and conceived the manuscript. All authors collected data and wrote and edited the manuscript. This manuscript describes an application for software for poikilotherms. As such, it has no specific locale for data collection, however significant effort was made to represent a globally and taxonomically diverse set of species for case studies and model sources.</w:t>
+        <w:t xml:space="preserve">Morgan Sparks and Bryan Maitland developed the software and conceived the manuscript. All authors collected data sources and wrote and edited the manuscript.</w:t>
       </w:r>
     </w:p>
     <w:bookmarkEnd w:id="38"/>
@@ -1918,7 +1930,7 @@
         <w:pStyle w:val="Bibliography"/>
       </w:pPr>
       <w:r>
-        <w:t xml:space="preserve">Angilletta Jr, M. J. 2006. Estimating and comparing thermal performance curves. Journal of Thermal Biology 31:541–545.</w:t>
+        <w:t xml:space="preserve">Angilletta Jr., M. J. 2006. Estimating and comparing thermal performance curves. Journal of Thermal Biology 31:541–545.</w:t>
       </w:r>
     </w:p>
     <w:bookmarkEnd w:id="40"/>
@@ -4312,6 +4324,10 @@
               <w:jc w:val="left"/>
             </w:pPr>
             <w:r>
+              <w:rPr>
+                <w:i/>
+                <w:iCs/>
+              </w:rPr>
               <w:t xml:space="preserve">Anopheles</w:t>
             </w:r>
           </w:p>
@@ -5360,7 +5376,7 @@
         <w:t xml:space="preserve">Ascaphus truei</w:t>
       </w:r>
       <w:r>
-        <w:t xml:space="preserve">).Panel A represents the model fit and raw data used to generate the effective value model and panel B are the effective values for daily temperatures between 6 and 20 °C. A dashed line with a 0.01 increase for every degree increase in included for reference.</w:t>
+        <w:t xml:space="preserve">). Panel A represents the model fit and raw data used to generate the effective value model and panel B are the effective values for daily temperatures between 6 and 20 °C. A dashed line with a 0.01 increase for every degree increase in included for reference.</w:t>
       </w:r>
     </w:p>
     <w:p>
@@ -5426,7 +5442,7 @@
         <w:t xml:space="preserve"> </w:t>
       </w:r>
       <w:r>
-        <w:t xml:space="preserve">and phenology is predicted using two synthetic temperature regimes: Panel A shows predictions under a cooler regime (mean = 16 °C), while Panel B shows predictions under a warmer regime (mean = 24 °C). Panel C displays the effective value curves for each species—linearized approximations of thermal reaction norms. The crossover in rank order between Panels A and B illustrates genotype-by-environment interactions, reflecting species-specific thermal niches and breeding strategies.</w:t>
+        <w:t xml:space="preserve">and phenology is predicted using two synthetic temperature regimes: Panel A shows predictions under a cooler regime (mean = 16 °C), while Panel B shows predictions under a warmer regime (mean = 24 °C). Panel C displays the effective value curves for each species—linearized thermal reaction norms. The crossover in rank order between Panels A and B illustrates genotype-by-environment interactions, reflecting species-specific thermal niches and breeding strategies.</w:t>
       </w:r>
     </w:p>
     <w:p>

</xml_diff>

<commit_message>
few more copyedits and rerender
</commit_message>
<xml_diff>
--- a/docs/manuscript/paper.docx
+++ b/docs/manuscript/paper.docx
@@ -259,7 +259,7 @@
       </w:r>
     </w:p>
     <w:bookmarkEnd w:id="25"/>
-    <w:bookmarkStart w:id="26" w:name="introduction"/>
+    <w:bookmarkStart w:id="27" w:name="introduction"/>
     <w:p>
       <w:pPr>
         <w:pStyle w:val="Heading1"/>
@@ -375,7 +375,18 @@
         <w:t xml:space="preserve"> </w:t>
       </w:r>
       <w:r>
-        <w:t xml:space="preserve">uses temperature-performance curves generated from lab-based thermal rearing trials to estimate the proportion of development achieved each day under observed temperature conditions. These daily contributions are summed until a cumulative threshold is reached (typically 1.0), marking the completion of a developmental stage. The package includes both an R-based workflow and a user-friendly Shiny web interface to facilitate broad adoption across research and management communities.</w:t>
+        <w:t xml:space="preserve">uses temperature-performance curves generated from lab-based thermal rearing trials to estimate the proportion of development achieved each day under observed temperature conditions. These daily contributions are summed until a cumulative threshold is reached (typically 1.0), marking the completion of a developmental stage. The package includes both an R-based workflow and a user-friendly Shiny web interface to facilitate broad adoption across research and management communities (</w:t>
+      </w:r>
+      <w:hyperlink r:id="rId26">
+        <w:r>
+          <w:rPr>
+            <w:rStyle w:val="Hyperlink"/>
+          </w:rPr>
+          <w:t xml:space="preserve">https://bmait101.github.io/hatchR/index.html</w:t>
+        </w:r>
+      </w:hyperlink>
+      <w:r>
+        <w:t xml:space="preserve">).</w:t>
       </w:r>
     </w:p>
     <w:p>
@@ -384,6 +395,9 @@
       </w:pPr>
       <w:r>
         <w:t xml:space="preserve">While</w:t>
+      </w:r>
+      <w:r>
+        <w:t xml:space="preserve"> </w:t>
       </w:r>
       <w:r>
         <w:rPr>
@@ -393,6 +407,9 @@
         <w:t xml:space="preserve">hatchR</w:t>
       </w:r>
       <w:r>
+        <w:t xml:space="preserve"> </w:t>
+      </w:r>
+      <w:r>
         <w:t xml:space="preserve">was originally developed for coldwater fishes, the approach is broadly applicable to any poikilothermic organism whose development conforms to a monotonic or unimodal temperature–rate relationship, including many amphibians, reptiles, and invertebrates. In this manuscript, we expand the taxonomic scope of</w:t>
       </w:r>
       <w:r>
@@ -434,8 +451,8 @@
         <w:t xml:space="preserve">.</w:t>
       </w:r>
     </w:p>
-    <w:bookmarkEnd w:id="26"/>
-    <w:bookmarkStart w:id="30" w:name="methods"/>
+    <w:bookmarkEnd w:id="27"/>
+    <w:bookmarkStart w:id="31" w:name="methods"/>
     <w:p>
       <w:pPr>
         <w:pStyle w:val="Heading1"/>
@@ -444,7 +461,7 @@
         <w:t xml:space="preserve">Methods</w:t>
       </w:r>
     </w:p>
-    <w:bookmarkStart w:id="27" w:name="effective-value-models"/>
+    <w:bookmarkStart w:id="28" w:name="effective-value-models"/>
     <w:p>
       <w:pPr>
         <w:pStyle w:val="Heading2"/>
@@ -930,8 +947,8 @@
         <w:t xml:space="preserve">function, enabling flexibility for taxa or traits that require alternative temperature-development functions.</w:t>
       </w:r>
     </w:p>
-    <w:bookmarkEnd w:id="27"/>
-    <w:bookmarkStart w:id="28" w:name="data-input-and-quality-checks"/>
+    <w:bookmarkEnd w:id="28"/>
+    <w:bookmarkStart w:id="29" w:name="data-input-and-quality-checks"/>
     <w:p>
       <w:pPr>
         <w:pStyle w:val="Heading2"/>
@@ -1019,8 +1036,8 @@
         <w:t xml:space="preserve">to ensure there are no gaps or anomalies in the temperature record.</w:t>
       </w:r>
     </w:p>
-    <w:bookmarkEnd w:id="28"/>
-    <w:bookmarkStart w:id="29" w:name="predicting-phenology"/>
+    <w:bookmarkEnd w:id="29"/>
+    <w:bookmarkStart w:id="30" w:name="predicting-phenology"/>
     <w:p>
       <w:pPr>
         <w:pStyle w:val="Heading2"/>
@@ -1092,9 +1109,9 @@
         <w:t xml:space="preserve">function works in reverse—estimating the likely date of a reproductive event based on a known or observed hatch/emergence date. This is especially useful for retrospective analyses or for estimating breeding windows from field observations.</w:t>
       </w:r>
     </w:p>
-    <w:bookmarkEnd w:id="29"/>
     <w:bookmarkEnd w:id="30"/>
-    <w:bookmarkStart w:id="34" w:name="case-studies"/>
+    <w:bookmarkEnd w:id="31"/>
+    <w:bookmarkStart w:id="35" w:name="case-studies"/>
     <w:p>
       <w:pPr>
         <w:pStyle w:val="Heading1"/>
@@ -1139,7 +1156,7 @@
         <w:t xml:space="preserve">, allowing users to build tailored effective value models for diverse taxa. The examples span seven taxonomic classes—amphibians, reptiles, insects, crustaceans, copepods, cephalopods, and asteroids (starfishes) —and demonstrate the breadth of systems to which this approach can be applied. While the case studies we present here are intended as proof-of-concept, we anticipate that applications will continue to expand alongside the growing availability of temperature–development datasets.</w:t>
       </w:r>
     </w:p>
-    <w:bookmarkStart w:id="31" w:name="X334f715e53d1bdc588a68ff6fffa52905048556"/>
+    <w:bookmarkStart w:id="32" w:name="X334f715e53d1bdc588a68ff6fffa52905048556"/>
     <w:p>
       <w:pPr>
         <w:pStyle w:val="Heading2"/>
@@ -1281,8 +1298,8 @@
         <w:t xml:space="preserve">to detect spatiotemporal phenological variation and forecast potential shifts under shifting climate patterns.</w:t>
       </w:r>
     </w:p>
-    <w:bookmarkEnd w:id="31"/>
-    <w:bookmarkStart w:id="32" w:name="Xa60655d3efe81d9558e26e2ae09fcc99fc53539"/>
+    <w:bookmarkEnd w:id="32"/>
+    <w:bookmarkStart w:id="33" w:name="Xa60655d3efe81d9558e26e2ae09fcc99fc53539"/>
     <w:p>
       <w:pPr>
         <w:pStyle w:val="Heading2"/>
@@ -1456,8 +1473,8 @@
         <w:t xml:space="preserve">can be used to explore evolutionary and ecological differences in thermal sensitivity across species. When combined with phylogenetic or trait-based analyses, such reaction norms can reveal how developmental strategies align with species’ ecological niches, helping to explain the persistence of closely related species across thermal gradients.</w:t>
       </w:r>
     </w:p>
-    <w:bookmarkEnd w:id="32"/>
-    <w:bookmarkStart w:id="33" w:name="Xd9357b1ffd9d0b8cc15d3be4ec5defe3efeec4e"/>
+    <w:bookmarkEnd w:id="33"/>
+    <w:bookmarkStart w:id="34" w:name="Xd9357b1ffd9d0b8cc15d3be4ec5defe3efeec4e"/>
     <w:p>
       <w:pPr>
         <w:pStyle w:val="Heading2"/>
@@ -1550,9 +1567,9 @@
         <w:t xml:space="preserve">can be used to explore the intersection of developmental plasticity and local adaptation in a novel framework. Such applications are useful for disentangling the genetic basis of thermal sensitivity, anticipating geographic responses to changing temperatures, and informing population-specific management strategies.</w:t>
       </w:r>
     </w:p>
-    <w:bookmarkEnd w:id="33"/>
     <w:bookmarkEnd w:id="34"/>
-    <w:bookmarkStart w:id="35" w:name="discussion"/>
+    <w:bookmarkEnd w:id="35"/>
+    <w:bookmarkStart w:id="36" w:name="discussion"/>
     <w:p>
       <w:pPr>
         <w:pStyle w:val="Heading1"/>
@@ -1809,8 +1826,8 @@
         <w:t xml:space="preserve">.</w:t>
       </w:r>
     </w:p>
-    <w:bookmarkEnd w:id="35"/>
-    <w:bookmarkStart w:id="36" w:name="conclusion"/>
+    <w:bookmarkEnd w:id="36"/>
+    <w:bookmarkStart w:id="37" w:name="conclusion"/>
     <w:p>
       <w:pPr>
         <w:pStyle w:val="Heading1"/>
@@ -1859,8 +1876,8 @@
         <w:t xml:space="preserve">will be increasingly valuable for anticipating the ecological and evolutionary consequences of variable climates. While we provide numerous species-level parameterizations and demonstrate a set of representative case studies, the full range of possible applications—across taxa, ecosystems, and educational settings—extends far beyond what we present here.</w:t>
       </w:r>
     </w:p>
-    <w:bookmarkEnd w:id="36"/>
-    <w:bookmarkStart w:id="37" w:name="acknowledgements"/>
+    <w:bookmarkEnd w:id="37"/>
+    <w:bookmarkStart w:id="38" w:name="acknowledgements"/>
     <w:p>
       <w:pPr>
         <w:pStyle w:val="Heading1"/>
@@ -1877,8 +1894,8 @@
         <w:t xml:space="preserve">We thank N. Karraker, D. Pilliod, M. Hayes, R.B. Bury, and B. Norman for their help in translating sites for the tailed frog example to locations that could be aligned with COMIDs. D. Horan helped organize GPS locations into COMIDs. The views expressed in this manuscript are those of the authors and do not necessarily represent the views or policies of USFS. Any mention of trade names, products, or services does not imply an endorsement by the U.S. government or USFS. USFS does not endorse any commercial products, services or enterprises.</w:t>
       </w:r>
     </w:p>
-    <w:bookmarkEnd w:id="37"/>
-    <w:bookmarkStart w:id="38" w:name="author-contributions"/>
+    <w:bookmarkEnd w:id="38"/>
+    <w:bookmarkStart w:id="39" w:name="author-contributions"/>
     <w:p>
       <w:pPr>
         <w:pStyle w:val="Heading1"/>
@@ -1895,8 +1912,8 @@
         <w:t xml:space="preserve">Morgan Sparks and Bryan Maitland developed the software and conceived the manuscript. All authors collected data sources and wrote and edited the manuscript.</w:t>
       </w:r>
     </w:p>
-    <w:bookmarkEnd w:id="38"/>
-    <w:bookmarkStart w:id="39" w:name="conflict-of-interest-statement"/>
+    <w:bookmarkEnd w:id="39"/>
+    <w:bookmarkStart w:id="40" w:name="conflict-of-interest-statement"/>
     <w:p>
       <w:pPr>
         <w:pStyle w:val="Heading1"/>
@@ -1913,8 +1930,8 @@
         <w:t xml:space="preserve">The authors declare no known conflicts of interest.</w:t>
       </w:r>
     </w:p>
-    <w:bookmarkEnd w:id="39"/>
-    <w:bookmarkStart w:id="113" w:name="references"/>
+    <w:bookmarkEnd w:id="40"/>
+    <w:bookmarkStart w:id="114" w:name="references"/>
     <w:p>
       <w:pPr>
         <w:pStyle w:val="Heading1"/>
@@ -1923,8 +1940,8 @@
         <w:t xml:space="preserve">References</w:t>
       </w:r>
     </w:p>
-    <w:bookmarkStart w:id="112" w:name="refs"/>
-    <w:bookmarkStart w:id="40" w:name="ref-angilletta2006"/>
+    <w:bookmarkStart w:id="113" w:name="refs"/>
+    <w:bookmarkStart w:id="41" w:name="ref-angilletta2006"/>
     <w:p>
       <w:pPr>
         <w:pStyle w:val="Bibliography"/>
@@ -1933,8 +1950,8 @@
         <w:t xml:space="preserve">Angilletta Jr., M. J. 2006. Estimating and comparing thermal performance curves. Journal of Thermal Biology 31:541–545.</w:t>
       </w:r>
     </w:p>
-    <w:bookmarkEnd w:id="40"/>
-    <w:bookmarkStart w:id="42" w:name="ref-angilletta2009"/>
+    <w:bookmarkEnd w:id="41"/>
+    <w:bookmarkStart w:id="43" w:name="ref-angilletta2009"/>
     <w:p>
       <w:pPr>
         <w:pStyle w:val="Bibliography"/>
@@ -1945,7 +1962,7 @@
       <w:r>
         <w:t xml:space="preserve"> </w:t>
       </w:r>
-      <w:hyperlink r:id="rId41">
+      <w:hyperlink r:id="rId42">
         <w:r>
           <w:rPr>
             <w:rStyle w:val="Hyperlink"/>
@@ -1957,8 +1974,8 @@
         <w:t xml:space="preserve">. Oxford University Press.</w:t>
       </w:r>
     </w:p>
-    <w:bookmarkEnd w:id="42"/>
-    <w:bookmarkStart w:id="44" w:name="ref-angilletta2000"/>
+    <w:bookmarkEnd w:id="43"/>
+    <w:bookmarkStart w:id="45" w:name="ref-angilletta2000"/>
     <w:p>
       <w:pPr>
         <w:pStyle w:val="Bibliography"/>
@@ -1969,7 +1986,7 @@
       <w:r>
         <w:t xml:space="preserve"> </w:t>
       </w:r>
-      <w:hyperlink r:id="rId43">
+      <w:hyperlink r:id="rId44">
         <w:r>
           <w:rPr>
             <w:rStyle w:val="Hyperlink"/>
@@ -1981,8 +1998,8 @@
         <w:t xml:space="preserve">. Ecology 81:2957–2968.</w:t>
       </w:r>
     </w:p>
-    <w:bookmarkEnd w:id="44"/>
-    <w:bookmarkStart w:id="46" w:name="ref-aydin2004"/>
+    <w:bookmarkEnd w:id="45"/>
+    <w:bookmarkStart w:id="47" w:name="ref-aydin2004"/>
     <w:p>
       <w:pPr>
         <w:pStyle w:val="Bibliography"/>
@@ -1993,7 +2010,7 @@
       <w:r>
         <w:t xml:space="preserve"> </w:t>
       </w:r>
-      <w:hyperlink r:id="rId45">
+      <w:hyperlink r:id="rId46">
         <w:r>
           <w:rPr>
             <w:rStyle w:val="Hyperlink"/>
@@ -2019,8 +2036,8 @@
         <w:t xml:space="preserve">. Turkish Journal of Fisheries and Aquatic Sciences 4:–.</w:t>
       </w:r>
     </w:p>
-    <w:bookmarkEnd w:id="46"/>
-    <w:bookmarkStart w:id="48" w:name="ref-beacham1990"/>
+    <w:bookmarkEnd w:id="47"/>
+    <w:bookmarkStart w:id="49" w:name="ref-beacham1990"/>
     <w:p>
       <w:pPr>
         <w:pStyle w:val="Bibliography"/>
@@ -2031,7 +2048,7 @@
       <w:r>
         <w:t xml:space="preserve"> </w:t>
       </w:r>
-      <w:hyperlink r:id="rId47">
+      <w:hyperlink r:id="rId48">
         <w:r>
           <w:rPr>
             <w:rStyle w:val="Hyperlink"/>
@@ -2043,8 +2060,8 @@
         <w:t xml:space="preserve">. Transactions of the American Fisheries Society 119:927–945.</w:t>
       </w:r>
     </w:p>
-    <w:bookmarkEnd w:id="48"/>
-    <w:bookmarkStart w:id="50" w:name="ref-brittain1977"/>
+    <w:bookmarkEnd w:id="49"/>
+    <w:bookmarkStart w:id="51" w:name="ref-brittain1977"/>
     <w:p>
       <w:pPr>
         <w:pStyle w:val="Bibliography"/>
@@ -2055,7 +2072,7 @@
       <w:r>
         <w:t xml:space="preserve"> </w:t>
       </w:r>
-      <w:hyperlink r:id="rId49">
+      <w:hyperlink r:id="rId50">
         <w:r>
           <w:rPr>
             <w:rStyle w:val="Hyperlink"/>
@@ -2109,8 +2126,8 @@
         <w:t xml:space="preserve">. Oikos 29:302–305.</w:t>
       </w:r>
     </w:p>
-    <w:bookmarkEnd w:id="50"/>
-    <w:bookmarkStart w:id="52" w:name="ref-brittain1978"/>
+    <w:bookmarkEnd w:id="51"/>
+    <w:bookmarkStart w:id="53" w:name="ref-brittain1978"/>
     <w:p>
       <w:pPr>
         <w:pStyle w:val="Bibliography"/>
@@ -2121,7 +2138,7 @@
       <w:r>
         <w:t xml:space="preserve"> </w:t>
       </w:r>
-      <w:hyperlink r:id="rId51">
+      <w:hyperlink r:id="rId52">
         <w:r>
           <w:rPr>
             <w:rStyle w:val="Hyperlink"/>
@@ -2175,8 +2192,8 @@
         <w:t xml:space="preserve">. Oikos 30:1–6.</w:t>
       </w:r>
     </w:p>
-    <w:bookmarkEnd w:id="52"/>
-    <w:bookmarkStart w:id="54" w:name="ref-brittain1984"/>
+    <w:bookmarkEnd w:id="53"/>
+    <w:bookmarkStart w:id="55" w:name="ref-brittain1984"/>
     <w:p>
       <w:pPr>
         <w:pStyle w:val="Bibliography"/>
@@ -2187,7 +2204,7 @@
       <w:r>
         <w:t xml:space="preserve"> </w:t>
       </w:r>
-      <w:hyperlink r:id="rId53">
+      <w:hyperlink r:id="rId54">
         <w:r>
           <w:rPr>
             <w:rStyle w:val="Hyperlink"/>
@@ -2229,8 +2246,8 @@
         <w:t xml:space="preserve">. The Canadian Entomologist 116:549–554.</w:t>
       </w:r>
     </w:p>
-    <w:bookmarkEnd w:id="54"/>
-    <w:bookmarkStart w:id="56" w:name="ref-brown1975"/>
+    <w:bookmarkEnd w:id="55"/>
+    <w:bookmarkStart w:id="57" w:name="ref-brown1975"/>
     <w:p>
       <w:pPr>
         <w:pStyle w:val="Bibliography"/>
@@ -2241,7 +2258,7 @@
       <w:r>
         <w:t xml:space="preserve"> </w:t>
       </w:r>
-      <w:hyperlink r:id="rId55">
+      <w:hyperlink r:id="rId56">
         <w:r>
           <w:rPr>
             <w:rStyle w:val="Hyperlink"/>
@@ -2267,8 +2284,8 @@
         <w:t xml:space="preserve">. Comparative Biochemistry and Physiology Part A: Physiology 50:397–405.</w:t>
       </w:r>
     </w:p>
-    <w:bookmarkEnd w:id="56"/>
-    <w:bookmarkStart w:id="58" w:name="ref-brown1976"/>
+    <w:bookmarkEnd w:id="57"/>
+    <w:bookmarkStart w:id="59" w:name="ref-brown1976"/>
     <w:p>
       <w:pPr>
         <w:pStyle w:val="Bibliography"/>
@@ -2279,7 +2296,7 @@
       <w:r>
         <w:t xml:space="preserve"> </w:t>
       </w:r>
-      <w:hyperlink r:id="rId57">
+      <w:hyperlink r:id="rId58">
         <w:r>
           <w:rPr>
             <w:rStyle w:val="Hyperlink"/>
@@ -2311,8 +2328,8 @@
         <w:t xml:space="preserve">. Canadian Journal of Zoology 54:552–558.</w:t>
       </w:r>
     </w:p>
-    <w:bookmarkEnd w:id="58"/>
-    <w:bookmarkStart w:id="60" w:name="ref-conover2009"/>
+    <w:bookmarkEnd w:id="59"/>
+    <w:bookmarkStart w:id="61" w:name="ref-conover2009"/>
     <w:p>
       <w:pPr>
         <w:pStyle w:val="Bibliography"/>
@@ -2323,7 +2340,7 @@
       <w:r>
         <w:t xml:space="preserve"> </w:t>
       </w:r>
-      <w:hyperlink r:id="rId59">
+      <w:hyperlink r:id="rId60">
         <w:r>
           <w:rPr>
             <w:rStyle w:val="Hyperlink"/>
@@ -2335,8 +2352,8 @@
         <w:t xml:space="preserve">. Annals of the New York Academy of Sciences 1168:100–129.</w:t>
       </w:r>
     </w:p>
-    <w:bookmarkEnd w:id="60"/>
-    <w:bookmarkStart w:id="61" w:name="ref-craig2017"/>
+    <w:bookmarkEnd w:id="61"/>
+    <w:bookmarkStart w:id="62" w:name="ref-craig2017"/>
     <w:p>
       <w:pPr>
         <w:pStyle w:val="Bibliography"/>
@@ -2345,8 +2362,8 @@
         <w:t xml:space="preserve">Craig, L. S., J. D. Olden, A. H. Arthington, S. Entrekin, C. P. Hawkins, J. J. Kelly, T. A. Kennedy, B. M. Maitland, E. J. Rosi, A. H. Roy, and others. 2017. Meeting the challenge of interacting threats in freshwater ecosystems: A call to scientists and managers. Elem Sci Anth 5:72.</w:t>
       </w:r>
     </w:p>
-    <w:bookmarkEnd w:id="61"/>
-    <w:bookmarkStart w:id="63" w:name="ref-du2007"/>
+    <w:bookmarkEnd w:id="62"/>
+    <w:bookmarkStart w:id="64" w:name="ref-du2007"/>
     <w:p>
       <w:pPr>
         <w:pStyle w:val="Bibliography"/>
@@ -2357,7 +2374,7 @@
       <w:r>
         <w:t xml:space="preserve"> </w:t>
       </w:r>
-      <w:hyperlink r:id="rId62">
+      <w:hyperlink r:id="rId63">
         <w:r>
           <w:rPr>
             <w:rStyle w:val="Hyperlink"/>
@@ -2383,8 +2400,8 @@
         <w:t xml:space="preserve">. Aquaculture 272:747–753.</w:t>
       </w:r>
     </w:p>
-    <w:bookmarkEnd w:id="63"/>
-    <w:bookmarkStart w:id="65" w:name="ref-elliott1984"/>
+    <w:bookmarkEnd w:id="64"/>
+    <w:bookmarkStart w:id="66" w:name="ref-elliott1984"/>
     <w:p>
       <w:pPr>
         <w:pStyle w:val="Bibliography"/>
@@ -2395,7 +2412,7 @@
       <w:r>
         <w:t xml:space="preserve"> </w:t>
       </w:r>
-      <w:hyperlink r:id="rId64">
+      <w:hyperlink r:id="rId65">
         <w:r>
           <w:rPr>
             <w:rStyle w:val="Hyperlink"/>
@@ -2421,8 +2438,8 @@
         <w:t xml:space="preserve">. Freshwater Biology 14:491–499.</w:t>
       </w:r>
     </w:p>
-    <w:bookmarkEnd w:id="65"/>
-    <w:bookmarkStart w:id="67" w:name="ref-elliott1986"/>
+    <w:bookmarkEnd w:id="66"/>
+    <w:bookmarkStart w:id="68" w:name="ref-elliott1986"/>
     <w:p>
       <w:pPr>
         <w:pStyle w:val="Bibliography"/>
@@ -2433,7 +2450,7 @@
       <w:r>
         <w:t xml:space="preserve"> </w:t>
       </w:r>
-      <w:hyperlink r:id="rId66">
+      <w:hyperlink r:id="rId67">
         <w:r>
           <w:rPr>
             <w:rStyle w:val="Hyperlink"/>
@@ -2523,8 +2540,8 @@
         <w:t xml:space="preserve">. Holarctic Ecology 9:113–116.</w:t>
       </w:r>
     </w:p>
-    <w:bookmarkEnd w:id="67"/>
-    <w:bookmarkStart w:id="69" w:name="ref-forster2011"/>
+    <w:bookmarkEnd w:id="68"/>
+    <w:bookmarkStart w:id="70" w:name="ref-forster2011"/>
     <w:p>
       <w:pPr>
         <w:pStyle w:val="Bibliography"/>
@@ -2535,7 +2552,7 @@
       <w:r>
         <w:t xml:space="preserve"> </w:t>
       </w:r>
-      <w:hyperlink r:id="rId68">
+      <w:hyperlink r:id="rId69">
         <w:r>
           <w:rPr>
             <w:rStyle w:val="Hyperlink"/>
@@ -2547,8 +2564,8 @@
         <w:t xml:space="preserve"> The American Naturalist 178:668–678.</w:t>
       </w:r>
     </w:p>
-    <w:bookmarkEnd w:id="69"/>
-    <w:bookmarkStart w:id="71" w:name="ref-hoegh-guldberg1995"/>
+    <w:bookmarkEnd w:id="70"/>
+    <w:bookmarkStart w:id="72" w:name="ref-hoegh-guldberg1995"/>
     <w:p>
       <w:pPr>
         <w:pStyle w:val="Bibliography"/>
@@ -2559,7 +2576,7 @@
       <w:r>
         <w:t xml:space="preserve"> </w:t>
       </w:r>
-      <w:hyperlink r:id="rId70">
+      <w:hyperlink r:id="rId71">
         <w:r>
           <w:rPr>
             <w:rStyle w:val="Hyperlink"/>
@@ -2571,8 +2588,8 @@
         <w:t xml:space="preserve">. American Zoologist 35:415–425.</w:t>
       </w:r>
     </w:p>
-    <w:bookmarkEnd w:id="71"/>
-    <w:bookmarkStart w:id="73" w:name="ref-karraker2006"/>
+    <w:bookmarkEnd w:id="72"/>
+    <w:bookmarkStart w:id="74" w:name="ref-karraker2006"/>
     <w:p>
       <w:pPr>
         <w:pStyle w:val="Bibliography"/>
@@ -2583,7 +2600,7 @@
       <w:r>
         <w:t xml:space="preserve"> </w:t>
       </w:r>
-      <w:hyperlink r:id="rId72">
+      <w:hyperlink r:id="rId73">
         <w:r>
           <w:rPr>
             <w:rStyle w:val="Hyperlink"/>
@@ -2623,8 +2640,8 @@
         <w:t xml:space="preserve">. Northwestern Naturalist 87:87–97.</w:t>
       </w:r>
     </w:p>
-    <w:bookmarkEnd w:id="73"/>
-    <w:bookmarkStart w:id="75" w:name="ref-kozák2009"/>
+    <w:bookmarkEnd w:id="74"/>
+    <w:bookmarkStart w:id="76" w:name="ref-kozák2009"/>
     <w:p>
       <w:pPr>
         <w:pStyle w:val="Bibliography"/>
@@ -2635,7 +2652,7 @@
       <w:r>
         <w:t xml:space="preserve"> </w:t>
       </w:r>
-      <w:hyperlink r:id="rId74">
+      <w:hyperlink r:id="rId75">
         <w:r>
           <w:rPr>
             <w:rStyle w:val="Hyperlink"/>
@@ -2673,8 +2690,8 @@
         <w:t xml:space="preserve">. Czech Journal of Animal Science 54:286–292.</w:t>
       </w:r>
     </w:p>
-    <w:bookmarkEnd w:id="75"/>
-    <w:bookmarkStart w:id="77" w:name="ref-lillehammer1986"/>
+    <w:bookmarkEnd w:id="76"/>
+    <w:bookmarkStart w:id="78" w:name="ref-lillehammer1986"/>
     <w:p>
       <w:pPr>
         <w:pStyle w:val="Bibliography"/>
@@ -2685,7 +2702,7 @@
       <w:r>
         <w:t xml:space="preserve"> </w:t>
       </w:r>
-      <w:hyperlink r:id="rId76">
+      <w:hyperlink r:id="rId77">
         <w:r>
           <w:rPr>
             <w:rStyle w:val="Hyperlink"/>
@@ -2733,8 +2750,8 @@
         <w:t xml:space="preserve">. Aquatic Insects 8:223–235.</w:t>
       </w:r>
     </w:p>
-    <w:bookmarkEnd w:id="77"/>
-    <w:bookmarkStart w:id="79" w:name="ref-márquez2021"/>
+    <w:bookmarkEnd w:id="78"/>
+    <w:bookmarkStart w:id="80" w:name="ref-márquez2021"/>
     <w:p>
       <w:pPr>
         <w:pStyle w:val="Bibliography"/>
@@ -2745,7 +2762,7 @@
       <w:r>
         <w:t xml:space="preserve"> </w:t>
       </w:r>
-      <w:hyperlink r:id="rId78">
+      <w:hyperlink r:id="rId79">
         <w:r>
           <w:rPr>
             <w:rStyle w:val="Hyperlink"/>
@@ -2757,8 +2774,8 @@
         <w:t xml:space="preserve">. Reviews in Aquaculture 13:706–718.</w:t>
       </w:r>
     </w:p>
-    <w:bookmarkEnd w:id="79"/>
-    <w:bookmarkStart w:id="81" w:name="ref-moore1939"/>
+    <w:bookmarkEnd w:id="80"/>
+    <w:bookmarkStart w:id="82" w:name="ref-moore1939"/>
     <w:p>
       <w:pPr>
         <w:pStyle w:val="Bibliography"/>
@@ -2769,7 +2786,7 @@
       <w:r>
         <w:t xml:space="preserve"> </w:t>
       </w:r>
-      <w:hyperlink r:id="rId80">
+      <w:hyperlink r:id="rId81">
         <w:r>
           <w:rPr>
             <w:rStyle w:val="Hyperlink"/>
@@ -2781,8 +2798,8 @@
         <w:t xml:space="preserve">. Ecology 20:459–478.</w:t>
       </w:r>
     </w:p>
-    <w:bookmarkEnd w:id="81"/>
-    <w:bookmarkStart w:id="82" w:name="ref-neuheimer2007"/>
+    <w:bookmarkEnd w:id="82"/>
+    <w:bookmarkStart w:id="83" w:name="ref-neuheimer2007"/>
     <w:p>
       <w:pPr>
         <w:pStyle w:val="Bibliography"/>
@@ -2791,8 +2808,8 @@
         <w:t xml:space="preserve">Neuheimer, A. B., and C. T. Taggart. 2007. The growing degree-day and fish size-at-age: The overlooked metric. Canadian Journal of Fisheries and Aquatic Sciences 64:375–385.</w:t>
       </w:r>
     </w:p>
-    <w:bookmarkEnd w:id="82"/>
-    <w:bookmarkStart w:id="84" w:name="ref-pinsky2019"/>
+    <w:bookmarkEnd w:id="83"/>
+    <w:bookmarkStart w:id="85" w:name="ref-pinsky2019"/>
     <w:p>
       <w:pPr>
         <w:pStyle w:val="Bibliography"/>
@@ -2803,7 +2820,7 @@
       <w:r>
         <w:t xml:space="preserve"> </w:t>
       </w:r>
-      <w:hyperlink r:id="rId83">
+      <w:hyperlink r:id="rId84">
         <w:r>
           <w:rPr>
             <w:rStyle w:val="Hyperlink"/>
@@ -2815,8 +2832,8 @@
         <w:t xml:space="preserve">. Nature 569:108–111.</w:t>
       </w:r>
     </w:p>
-    <w:bookmarkEnd w:id="84"/>
-    <w:bookmarkStart w:id="86" w:name="ref-pritchard1987"/>
+    <w:bookmarkEnd w:id="85"/>
+    <w:bookmarkStart w:id="87" w:name="ref-pritchard1987"/>
     <w:p>
       <w:pPr>
         <w:pStyle w:val="Bibliography"/>
@@ -2827,7 +2844,7 @@
       <w:r>
         <w:t xml:space="preserve"> </w:t>
       </w:r>
-      <w:hyperlink r:id="rId85">
+      <w:hyperlink r:id="rId86">
         <w:r>
           <w:rPr>
             <w:rStyle w:val="Hyperlink"/>
@@ -2839,8 +2856,8 @@
         <w:t xml:space="preserve">. Advances in odonatology 3:121–126.</w:t>
       </w:r>
     </w:p>
-    <w:bookmarkEnd w:id="86"/>
-    <w:bookmarkStart w:id="88" w:name="ref-qualls1998"/>
+    <w:bookmarkEnd w:id="87"/>
+    <w:bookmarkStart w:id="89" w:name="ref-qualls1998"/>
     <w:p>
       <w:pPr>
         <w:pStyle w:val="Bibliography"/>
@@ -2851,7 +2868,7 @@
       <w:r>
         <w:t xml:space="preserve"> </w:t>
       </w:r>
-      <w:hyperlink r:id="rId87">
+      <w:hyperlink r:id="rId88">
         <w:r>
           <w:rPr>
             <w:rStyle w:val="Hyperlink"/>
@@ -2863,8 +2880,8 @@
         <w:t xml:space="preserve">. Biological Journal of the Linnean Society 64:477–491.</w:t>
       </w:r>
     </w:p>
-    <w:bookmarkEnd w:id="88"/>
-    <w:bookmarkStart w:id="89" w:name="ref-schoolfield1981"/>
+    <w:bookmarkEnd w:id="89"/>
+    <w:bookmarkStart w:id="90" w:name="ref-schoolfield1981"/>
     <w:p>
       <w:pPr>
         <w:pStyle w:val="Bibliography"/>
@@ -2873,8 +2890,8 @@
         <w:t xml:space="preserve">Schoolfield, R. M., P. Sharpe, and C. E. Magnuson. 1981. Non-linear regression of biological temperature-dependent rate models based on absolute reaction-rate theory. Journal of theoretical biology 88:719–731.</w:t>
       </w:r>
     </w:p>
-    <w:bookmarkEnd w:id="89"/>
-    <w:bookmarkStart w:id="91" w:name="ref-siegel2023"/>
+    <w:bookmarkEnd w:id="90"/>
+    <w:bookmarkStart w:id="92" w:name="ref-siegel2023"/>
     <w:p>
       <w:pPr>
         <w:pStyle w:val="Bibliography"/>
@@ -2885,7 +2902,7 @@
       <w:r>
         <w:t xml:space="preserve"> </w:t>
       </w:r>
-      <w:hyperlink r:id="rId90">
+      <w:hyperlink r:id="rId91">
         <w:r>
           <w:rPr>
             <w:rStyle w:val="Hyperlink"/>
@@ -2897,8 +2914,8 @@
         <w:t xml:space="preserve">. PLOS Water 2:e0000119.</w:t>
       </w:r>
     </w:p>
-    <w:bookmarkEnd w:id="91"/>
-    <w:bookmarkStart w:id="92" w:name="ref-sih2004"/>
+    <w:bookmarkEnd w:id="92"/>
+    <w:bookmarkStart w:id="93" w:name="ref-sih2004"/>
     <w:p>
       <w:pPr>
         <w:pStyle w:val="Bibliography"/>
@@ -2907,8 +2924,8 @@
         <w:t xml:space="preserve">Sih, A., A. M. Bell, and J. L. Kerby. 2004. Two stressors are far deadlier than one. Trends in ecology &amp; evolution 19:274–276.</w:t>
       </w:r>
     </w:p>
-    <w:bookmarkEnd w:id="92"/>
-    <w:bookmarkStart w:id="94" w:name="ref-sparks2019"/>
+    <w:bookmarkEnd w:id="93"/>
+    <w:bookmarkStart w:id="95" w:name="ref-sparks2019"/>
     <w:p>
       <w:pPr>
         <w:pStyle w:val="Bibliography"/>
@@ -2919,7 +2936,7 @@
       <w:r>
         <w:t xml:space="preserve"> </w:t>
       </w:r>
-      <w:hyperlink r:id="rId93">
+      <w:hyperlink r:id="rId94">
         <w:r>
           <w:rPr>
             <w:rStyle w:val="Hyperlink"/>
@@ -2931,8 +2948,8 @@
         <w:t xml:space="preserve">. Canadian Journal of Fisheries and Aquatic Sciences 76:123–135.</w:t>
       </w:r>
     </w:p>
-    <w:bookmarkEnd w:id="94"/>
-    <w:bookmarkStart w:id="96" w:name="ref-sparks2022"/>
+    <w:bookmarkEnd w:id="95"/>
+    <w:bookmarkStart w:id="97" w:name="ref-sparks2022"/>
     <w:p>
       <w:pPr>
         <w:pStyle w:val="Bibliography"/>
@@ -2943,7 +2960,7 @@
       <w:r>
         <w:t xml:space="preserve"> </w:t>
       </w:r>
-      <w:hyperlink r:id="rId95">
+      <w:hyperlink r:id="rId96">
         <w:r>
           <w:rPr>
             <w:rStyle w:val="Hyperlink"/>
@@ -2955,8 +2972,8 @@
         <w:t xml:space="preserve">. Proceedings of the Royal Society B: Biological Sciences 289:20221472.</w:t>
       </w:r>
     </w:p>
-    <w:bookmarkEnd w:id="96"/>
-    <w:bookmarkStart w:id="98" w:name="ref-sparks2025"/>
+    <w:bookmarkEnd w:id="97"/>
+    <w:bookmarkStart w:id="99" w:name="ref-sparks2025"/>
     <w:p>
       <w:pPr>
         <w:pStyle w:val="Bibliography"/>
@@ -2967,7 +2984,7 @@
       <w:r>
         <w:t xml:space="preserve"> </w:t>
       </w:r>
-      <w:hyperlink r:id="rId97">
+      <w:hyperlink r:id="rId98">
         <w:r>
           <w:rPr>
             <w:rStyle w:val="Hyperlink"/>
@@ -2985,8 +3002,8 @@
         <w:t xml:space="preserve">. CRAN.</w:t>
       </w:r>
     </w:p>
-    <w:bookmarkEnd w:id="98"/>
-    <w:bookmarkStart w:id="100" w:name="ref-sparks2017"/>
+    <w:bookmarkEnd w:id="99"/>
+    <w:bookmarkStart w:id="101" w:name="ref-sparks2017"/>
     <w:p>
       <w:pPr>
         <w:pStyle w:val="Bibliography"/>
@@ -2997,7 +3014,7 @@
       <w:r>
         <w:t xml:space="preserve"> </w:t>
       </w:r>
-      <w:hyperlink r:id="rId99">
+      <w:hyperlink r:id="rId100">
         <w:r>
           <w:rPr>
             <w:rStyle w:val="Hyperlink"/>
@@ -3009,8 +3026,8 @@
         <w:t xml:space="preserve">. Global Change Biology 23:5203–5217.</w:t>
       </w:r>
     </w:p>
-    <w:bookmarkEnd w:id="100"/>
-    <w:bookmarkStart w:id="102" w:name="ref-steel2012"/>
+    <w:bookmarkEnd w:id="101"/>
+    <w:bookmarkStart w:id="103" w:name="ref-steel2012"/>
     <w:p>
       <w:pPr>
         <w:pStyle w:val="Bibliography"/>
@@ -3021,7 +3038,7 @@
       <w:r>
         <w:t xml:space="preserve"> </w:t>
       </w:r>
-      <w:hyperlink r:id="rId101">
+      <w:hyperlink r:id="rId102">
         <w:r>
           <w:rPr>
             <w:rStyle w:val="Hyperlink"/>
@@ -3033,8 +3050,8 @@
         <w:t xml:space="preserve">. Ecosphere 3:art104.</w:t>
       </w:r>
     </w:p>
-    <w:bookmarkEnd w:id="102"/>
-    <w:bookmarkStart w:id="104" w:name="ref-tang2017"/>
+    <w:bookmarkEnd w:id="103"/>
+    <w:bookmarkStart w:id="105" w:name="ref-tang2017"/>
     <w:p>
       <w:pPr>
         <w:pStyle w:val="Bibliography"/>
@@ -3045,7 +3062,7 @@
       <w:r>
         <w:t xml:space="preserve"> </w:t>
       </w:r>
-      <w:hyperlink r:id="rId103">
+      <w:hyperlink r:id="rId104">
         <w:r>
           <w:rPr>
             <w:rStyle w:val="Hyperlink"/>
@@ -3057,8 +3074,8 @@
         <w:t xml:space="preserve">. PLOS ONE 12:e0181030.</w:t>
       </w:r>
     </w:p>
-    <w:bookmarkEnd w:id="104"/>
-    <w:bookmarkStart w:id="106" w:name="ref-vandamme1992"/>
+    <w:bookmarkEnd w:id="105"/>
+    <w:bookmarkStart w:id="107" w:name="ref-vandamme1992"/>
     <w:p>
       <w:pPr>
         <w:pStyle w:val="Bibliography"/>
@@ -3069,7 +3086,7 @@
       <w:r>
         <w:t xml:space="preserve"> </w:t>
       </w:r>
-      <w:hyperlink r:id="rId105">
+      <w:hyperlink r:id="rId106">
         <w:r>
           <w:rPr>
             <w:rStyle w:val="Hyperlink"/>
@@ -3103,8 +3120,8 @@
         <w:t xml:space="preserve">. Herpetologica 48:220–228.</w:t>
       </w:r>
     </w:p>
-    <w:bookmarkEnd w:id="106"/>
-    <w:bookmarkStart w:id="108" w:name="ref-warkentin2011"/>
+    <w:bookmarkEnd w:id="107"/>
+    <w:bookmarkStart w:id="109" w:name="ref-warkentin2011"/>
     <w:p>
       <w:pPr>
         <w:pStyle w:val="Bibliography"/>
@@ -3115,7 +3132,7 @@
       <w:r>
         <w:t xml:space="preserve"> </w:t>
       </w:r>
-      <w:hyperlink r:id="rId107">
+      <w:hyperlink r:id="rId108">
         <w:r>
           <w:rPr>
             <w:rStyle w:val="Hyperlink"/>
@@ -3127,8 +3144,8 @@
         <w:t xml:space="preserve">. Integrative and Comparative Biology 51:14–25.</w:t>
       </w:r>
     </w:p>
-    <w:bookmarkEnd w:id="108"/>
-    <w:bookmarkStart w:id="109" w:name="ref-west-eberhard2003"/>
+    <w:bookmarkEnd w:id="109"/>
+    <w:bookmarkStart w:id="110" w:name="ref-west-eberhard2003"/>
     <w:p>
       <w:pPr>
         <w:pStyle w:val="Bibliography"/>
@@ -3137,8 +3154,8 @@
         <w:t xml:space="preserve">West-Eberhard, M. J. 2003. Developmental Plasticity and Evolution. Oxford University Press.</w:t>
       </w:r>
     </w:p>
-    <w:bookmarkEnd w:id="109"/>
-    <w:bookmarkStart w:id="111" w:name="ref-while2018"/>
+    <w:bookmarkEnd w:id="110"/>
+    <w:bookmarkStart w:id="112" w:name="ref-while2018"/>
     <w:p>
       <w:pPr>
         <w:pStyle w:val="Bibliography"/>
@@ -3149,7 +3166,7 @@
       <w:r>
         <w:t xml:space="preserve"> </w:t>
       </w:r>
-      <w:hyperlink r:id="rId110">
+      <w:hyperlink r:id="rId111">
         <w:r>
           <w:rPr>
             <w:rStyle w:val="Hyperlink"/>
@@ -3161,15 +3178,15 @@
         <w:t xml:space="preserve">. Journal of Experimental Zoology Part A: Ecological and Integrative Physiology 329:162–176.</w:t>
       </w:r>
     </w:p>
-    <w:bookmarkEnd w:id="111"/>
     <w:bookmarkEnd w:id="112"/>
+    <w:bookmarkEnd w:id="113"/>
     <w:p>
       <w:r>
         <w:br w:type="page"/>
       </w:r>
     </w:p>
-    <w:bookmarkEnd w:id="113"/>
-    <w:bookmarkStart w:id="114" w:name="tables"/>
+    <w:bookmarkEnd w:id="114"/>
+    <w:bookmarkStart w:id="115" w:name="tables"/>
     <w:p>
       <w:pPr>
         <w:pStyle w:val="Heading1"/>
@@ -5351,8 +5368,8 @@
         <w:br w:type="page"/>
       </w:r>
     </w:p>
-    <w:bookmarkEnd w:id="114"/>
-    <w:bookmarkStart w:id="115" w:name="figure-captions"/>
+    <w:bookmarkEnd w:id="115"/>
+    <w:bookmarkStart w:id="116" w:name="figure-captions"/>
     <w:p>
       <w:pPr>
         <w:pStyle w:val="Heading1"/>
@@ -5477,8 +5494,8 @@
         <w:br w:type="page"/>
       </w:r>
     </w:p>
-    <w:bookmarkEnd w:id="115"/>
-    <w:bookmarkStart w:id="128" w:name="figures"/>
+    <w:bookmarkEnd w:id="116"/>
+    <w:bookmarkStart w:id="129" w:name="figures"/>
     <w:p>
       <w:pPr>
         <w:pStyle w:val="Heading1"/>
@@ -5496,18 +5513,18 @@
           <wp:inline>
             <wp:extent cx="5943600" cy="2971800"/>
             <wp:effectExtent b="0" l="0" r="0" t="0"/>
-            <wp:docPr descr="" title="" id="117" name="Picture"/>
+            <wp:docPr descr="" title="" id="118" name="Picture"/>
             <a:graphic>
               <a:graphicData uri="http://schemas.openxmlformats.org/drawingml/2006/picture">
                 <pic:pic>
                   <pic:nvPicPr>
-                    <pic:cNvPr descr="paper_files/figure-docx/fig-1-1.png" id="118" name="Picture"/>
+                    <pic:cNvPr descr="paper_files/figure-docx/fig-1-1.png" id="119" name="Picture"/>
                     <pic:cNvPicPr>
                       <a:picLocks noChangeArrowheads="1" noChangeAspect="1"/>
                     </pic:cNvPicPr>
                   </pic:nvPicPr>
                   <pic:blipFill>
-                    <a:blip r:embed="rId116"/>
+                    <a:blip r:embed="rId117"/>
                     <a:stretch>
                       <a:fillRect/>
                     </a:stretch>
@@ -5548,18 +5565,18 @@
           <wp:inline>
             <wp:extent cx="5943600" cy="2971800"/>
             <wp:effectExtent b="0" l="0" r="0" t="0"/>
-            <wp:docPr descr="" title="" id="120" name="Picture"/>
+            <wp:docPr descr="" title="" id="121" name="Picture"/>
             <a:graphic>
               <a:graphicData uri="http://schemas.openxmlformats.org/drawingml/2006/picture">
                 <pic:pic>
                   <pic:nvPicPr>
-                    <pic:cNvPr descr="paper_files/figure-docx/fig-2-1.png" id="121" name="Picture"/>
+                    <pic:cNvPr descr="paper_files/figure-docx/fig-2-1.png" id="122" name="Picture"/>
                     <pic:cNvPicPr>
                       <a:picLocks noChangeArrowheads="1" noChangeAspect="1"/>
                     </pic:cNvPicPr>
                   </pic:nvPicPr>
                   <pic:blipFill>
-                    <a:blip r:embed="rId119"/>
+                    <a:blip r:embed="rId120"/>
                     <a:stretch>
                       <a:fillRect/>
                     </a:stretch>
@@ -5600,18 +5617,18 @@
           <wp:inline>
             <wp:extent cx="5943600" cy="5943600"/>
             <wp:effectExtent b="0" l="0" r="0" t="0"/>
-            <wp:docPr descr="" title="" id="123" name="Picture"/>
+            <wp:docPr descr="" title="" id="124" name="Picture"/>
             <a:graphic>
               <a:graphicData uri="http://schemas.openxmlformats.org/drawingml/2006/picture">
                 <pic:pic>
                   <pic:nvPicPr>
-                    <pic:cNvPr descr="paper_files/figure-docx/fig-3-1.png" id="124" name="Picture"/>
+                    <pic:cNvPr descr="paper_files/figure-docx/fig-3-1.png" id="125" name="Picture"/>
                     <pic:cNvPicPr>
                       <a:picLocks noChangeArrowheads="1" noChangeAspect="1"/>
                     </pic:cNvPicPr>
                   </pic:nvPicPr>
                   <pic:blipFill>
-                    <a:blip r:embed="rId122"/>
+                    <a:blip r:embed="rId123"/>
                     <a:stretch>
                       <a:fillRect/>
                     </a:stretch>
@@ -5652,18 +5669,18 @@
           <wp:inline>
             <wp:extent cx="5943600" cy="2971800"/>
             <wp:effectExtent b="0" l="0" r="0" t="0"/>
-            <wp:docPr descr="" title="" id="126" name="Picture"/>
+            <wp:docPr descr="" title="" id="127" name="Picture"/>
             <a:graphic>
               <a:graphicData uri="http://schemas.openxmlformats.org/drawingml/2006/picture">
                 <pic:pic>
                   <pic:nvPicPr>
-                    <pic:cNvPr descr="paper_files/figure-docx/fig-4-1.png" id="127" name="Picture"/>
+                    <pic:cNvPr descr="paper_files/figure-docx/fig-4-1.png" id="128" name="Picture"/>
                     <pic:cNvPicPr>
                       <a:picLocks noChangeArrowheads="1" noChangeAspect="1"/>
                     </pic:cNvPicPr>
                   </pic:nvPicPr>
                   <pic:blipFill>
-                    <a:blip r:embed="rId125"/>
+                    <a:blip r:embed="rId126"/>
                     <a:stretch>
                       <a:fillRect/>
                     </a:stretch>
@@ -5690,7 +5707,7 @@
         </w:drawing>
       </w:r>
     </w:p>
-    <w:bookmarkEnd w:id="128"/>
+    <w:bookmarkEnd w:id="129"/>
     <w:sectPr>
       <w:footerReference r:id="rId10" w:type="even"/>
       <w:footerReference r:id="rId9" w:type="default"/>

</xml_diff>